<commit_message>
Aufteilung in Kapitel finalisiert, Personen mit Profilen verlinkt
</commit_message>
<xml_diff>
--- a/de/2000-Diplomarbeit-simondueckert-de.docx
+++ b/de/2000-Diplomarbeit-simondueckert-de.docx
@@ -54,26 +54,6 @@
     </w:sdt>
     <w:p>
       <w:pPr>
-        <w:pStyle w:val="BlockText"/>
-      </w:pPr>
-      <w:r>
-        <w:t xml:space="preserve">Wenn du ein Schiff bauen willst, fang nicht an, Holz zusammenzutragen, Bretter zu schneiden und Arbeit zu verteilen, sondern wecke in den Männern (und Frauen) die Sehnsucht nach dem großen, weiten Meer.</w:t>
-      </w:r>
-    </w:p>
-    <w:p>
-      <w:pPr>
-        <w:pStyle w:val="BlockText"/>
-      </w:pPr>
-      <w:r>
-        <w:rPr>
-          <w:i/>
-          <w:iCs/>
-        </w:rPr>
-        <w:t xml:space="preserve">Antoine de Saint-Exupery</w:t>
-      </w:r>
-    </w:p>
-    <w:p>
-      <w:pPr>
         <w:pStyle w:val="FirstParagraph"/>
       </w:pPr>
       <w:r>
@@ -101,15 +81,9 @@
         </w:rPr>
         <w:t xml:space="preserve">Bearbeiter:</w:t>
       </w:r>
-    </w:p>
-    <w:p>
-      <w:pPr>
-        <w:pStyle w:val="Compact"/>
-        <w:numPr>
-          <w:ilvl w:val="0"/>
-          <w:numId w:val="1001"/>
-        </w:numPr>
-      </w:pPr>
+      <w:r>
+        <w:t xml:space="preserve"> </w:t>
+      </w:r>
       <w:hyperlink r:id="rId20">
         <w:r>
           <w:rPr>
@@ -121,94 +95,19 @@
     </w:p>
     <w:p>
       <w:pPr>
-        <w:pStyle w:val="FirstParagraph"/>
-      </w:pPr>
-      <w:r>
-        <w:rPr>
-          <w:b/>
-          <w:bCs/>
-        </w:rPr>
-        <w:t xml:space="preserve">Betreuer:</w:t>
-      </w:r>
-    </w:p>
-    <w:p>
-      <w:pPr>
-        <w:pStyle w:val="Compact"/>
-        <w:numPr>
-          <w:ilvl w:val="0"/>
-          <w:numId w:val="1002"/>
-        </w:numPr>
-      </w:pPr>
+        <w:pStyle w:val="BodyText"/>
+      </w:pPr>
+      <w:r>
+        <w:rPr>
+          <w:b/>
+          <w:bCs/>
+        </w:rPr>
+        <w:t xml:space="preserve">Hochschule:</w:t>
+      </w:r>
+      <w:r>
+        <w:t xml:space="preserve"> </w:t>
+      </w:r>
       <w:hyperlink r:id="rId21">
-        <w:r>
-          <w:rPr>
-            <w:rStyle w:val="Hyperlink"/>
-          </w:rPr>
-          <w:t xml:space="preserve">Prof. Dr.-Ing. Heinz Gerhäuser</w:t>
-        </w:r>
-      </w:hyperlink>
-    </w:p>
-    <w:p>
-      <w:pPr>
-        <w:pStyle w:val="Compact"/>
-        <w:numPr>
-          <w:ilvl w:val="0"/>
-          <w:numId w:val="1002"/>
-        </w:numPr>
-      </w:pPr>
-      <w:hyperlink r:id="rId22">
-        <w:r>
-          <w:rPr>
-            <w:rStyle w:val="Hyperlink"/>
-          </w:rPr>
-          <w:t xml:space="preserve">Dr.-Ing. Heinrich Dietsch</w:t>
-        </w:r>
-      </w:hyperlink>
-    </w:p>
-    <w:p>
-      <w:pPr>
-        <w:pStyle w:val="Compact"/>
-        <w:numPr>
-          <w:ilvl w:val="0"/>
-          <w:numId w:val="1002"/>
-        </w:numPr>
-      </w:pPr>
-      <w:r>
-        <w:t xml:space="preserve">Dr. Ing. Hartmut Hess</w:t>
-      </w:r>
-    </w:p>
-    <w:p>
-      <w:pPr>
-        <w:pStyle w:val="Compact"/>
-        <w:numPr>
-          <w:ilvl w:val="0"/>
-          <w:numId w:val="1002"/>
-        </w:numPr>
-      </w:pPr>
-      <w:hyperlink r:id="rId23">
-        <w:r>
-          <w:rPr>
-            <w:rStyle w:val="Hyperlink"/>
-          </w:rPr>
-          <w:t xml:space="preserve">Dipl.-Ing. Wolfram Strauß</w:t>
-        </w:r>
-      </w:hyperlink>
-    </w:p>
-    <w:p>
-      <w:pPr>
-        <w:pStyle w:val="FirstParagraph"/>
-      </w:pPr>
-      <w:r>
-        <w:rPr>
-          <w:b/>
-          <w:bCs/>
-        </w:rPr>
-        <w:t xml:space="preserve">Hochschule:</w:t>
-      </w:r>
-      <w:r>
-        <w:t xml:space="preserve"> </w:t>
-      </w:r>
-      <w:hyperlink r:id="rId24">
         <w:r>
           <w:rPr>
             <w:rStyle w:val="Hyperlink"/>
@@ -222,7 +121,7 @@
       <w:r>
         <w:t xml:space="preserve"> </w:t>
       </w:r>
-      <w:hyperlink r:id="rId25">
+      <w:hyperlink r:id="rId22">
         <w:r>
           <w:rPr>
             <w:rStyle w:val="Hyperlink"/>
@@ -237,7 +136,30 @@
         <w:t xml:space="preserve">(Stiftungslehrstuhl)</w:t>
       </w:r>
     </w:p>
-    <w:bookmarkStart w:id="27" w:name="kurzfassung"/>
+    <w:p>
+      <w:pPr>
+        <w:pStyle w:val="BlockText"/>
+      </w:pPr>
+      <w:r>
+        <w:t xml:space="preserve">Wenn du ein Schiff bauen willst, fang nicht an, Holz zusammenzutragen, Bretter zu schneiden und Arbeit zu verteilen, sondern wecke in den Männern (und Frauen) die Sehnsucht nach dem großen, weiten Meer.</w:t>
+      </w:r>
+    </w:p>
+    <w:p>
+      <w:pPr>
+        <w:pStyle w:val="BlockText"/>
+      </w:pPr>
+      <w:hyperlink r:id="rId23">
+        <w:r>
+          <w:rPr>
+            <w:rStyle w:val="Hyperlink"/>
+            <w:i/>
+            <w:iCs/>
+          </w:rPr>
+          <w:t xml:space="preserve">Antoine de Saint-Exupery</w:t>
+        </w:r>
+      </w:hyperlink>
+    </w:p>
+    <w:bookmarkStart w:id="25" w:name="kurzfassung"/>
     <w:p>
       <w:pPr>
         <w:pStyle w:val="Heading1"/>
@@ -273,7 +195,7 @@
       <w:r>
         <w:t xml:space="preserve"> </w:t>
       </w:r>
-      <w:hyperlink r:id="rId26">
+      <w:hyperlink r:id="rId24">
         <w:r>
           <w:rPr>
             <w:rStyle w:val="Hyperlink"/>
@@ -317,8 +239,8 @@
         <w:t xml:space="preserve">Nachdem alle benutzten Applikationen entweder Open-Source oder frei verfügbar sind, eignet sich dieses Konzept auch für kleiner Firmen oder Lehreinrichtungen.</w:t>
       </w:r>
     </w:p>
-    <w:bookmarkEnd w:id="27"/>
-    <w:bookmarkStart w:id="44" w:name="vorwort"/>
+    <w:bookmarkEnd w:id="25"/>
+    <w:bookmarkStart w:id="49" w:name="vorwort"/>
     <w:p>
       <w:pPr>
         <w:pStyle w:val="Heading1"/>
@@ -336,7 +258,7 @@
         <w:t xml:space="preserve">Vorwort</w:t>
       </w:r>
     </w:p>
-    <w:bookmarkStart w:id="28" w:name="danksagungen"/>
+    <w:bookmarkStart w:id="32" w:name="danksagungen"/>
     <w:p>
       <w:pPr>
         <w:pStyle w:val="Heading2"/>
@@ -364,13 +286,16 @@
       <w:r>
         <w:t xml:space="preserve"> </w:t>
       </w:r>
-      <w:r>
-        <w:rPr>
-          <w:b/>
-          <w:bCs/>
-        </w:rPr>
-        <w:t xml:space="preserve">Prof. Dr. Heinz Gerhäuser</w:t>
-      </w:r>
+      <w:hyperlink r:id="rId26">
+        <w:r>
+          <w:rPr>
+            <w:rStyle w:val="Hyperlink"/>
+            <w:b/>
+            <w:bCs/>
+          </w:rPr>
+          <w:t xml:space="preserve">Prof. Dr.-Ing. Heinz Gerhäuser</w:t>
+        </w:r>
+      </w:hyperlink>
       <w:r>
         <w:t xml:space="preserve">,</w:t>
       </w:r>
@@ -390,13 +315,16 @@
       <w:r>
         <w:t xml:space="preserve"> </w:t>
       </w:r>
-      <w:r>
-        <w:rPr>
-          <w:b/>
-          <w:bCs/>
-        </w:rPr>
-        <w:t xml:space="preserve">Dr. Heinrich Dietsch</w:t>
-      </w:r>
+      <w:hyperlink r:id="rId27">
+        <w:r>
+          <w:rPr>
+            <w:rStyle w:val="Hyperlink"/>
+            <w:b/>
+            <w:bCs/>
+          </w:rPr>
+          <w:t xml:space="preserve">Dr.-Ing. Heinrich Dietsch</w:t>
+        </w:r>
+      </w:hyperlink>
       <w:r>
         <w:t xml:space="preserve"> </w:t>
       </w:r>
@@ -406,13 +334,16 @@
       <w:r>
         <w:t xml:space="preserve"> </w:t>
       </w:r>
-      <w:r>
-        <w:rPr>
-          <w:b/>
-          <w:bCs/>
-        </w:rPr>
-        <w:t xml:space="preserve">Dipl. Ing. Wolfram Straus</w:t>
-      </w:r>
+      <w:hyperlink r:id="rId28">
+        <w:r>
+          <w:rPr>
+            <w:rStyle w:val="Hyperlink"/>
+            <w:b/>
+            <w:bCs/>
+          </w:rPr>
+          <w:t xml:space="preserve">Dipl.-Ing. Wolfram Strauß</w:t>
+        </w:r>
+      </w:hyperlink>
       <w:r>
         <w:t xml:space="preserve">, gehört mein Dank der gesamten</w:t>
       </w:r>
@@ -434,13 +365,16 @@
       <w:pPr>
         <w:pStyle w:val="BodyText"/>
       </w:pPr>
-      <w:r>
-        <w:rPr>
-          <w:b/>
-          <w:bCs/>
-        </w:rPr>
-        <w:t xml:space="preserve">Norman Walsh</w:t>
-      </w:r>
+      <w:hyperlink r:id="rId29">
+        <w:r>
+          <w:rPr>
+            <w:rStyle w:val="Hyperlink"/>
+            <w:b/>
+            <w:bCs/>
+          </w:rPr>
+          <w:t xml:space="preserve">Norman Walsh</w:t>
+        </w:r>
+      </w:hyperlink>
       <w:r>
         <w:t xml:space="preserve"> </w:t>
       </w:r>
@@ -452,13 +386,16 @@
       <w:pPr>
         <w:pStyle w:val="BodyText"/>
       </w:pPr>
-      <w:r>
-        <w:rPr>
-          <w:b/>
-          <w:bCs/>
-        </w:rPr>
-        <w:t xml:space="preserve">James Clark</w:t>
-      </w:r>
+      <w:hyperlink r:id="rId30">
+        <w:r>
+          <w:rPr>
+            <w:rStyle w:val="Hyperlink"/>
+            <w:b/>
+            <w:bCs/>
+          </w:rPr>
+          <w:t xml:space="preserve">James Clark</w:t>
+        </w:r>
+      </w:hyperlink>
       <w:r>
         <w:t xml:space="preserve"> </w:t>
       </w:r>
@@ -476,19 +413,22 @@
       <w:r>
         <w:t xml:space="preserve"> </w:t>
       </w:r>
-      <w:r>
-        <w:rPr>
-          <w:b/>
-          <w:bCs/>
-        </w:rPr>
-        <w:t xml:space="preserve">Christian Forster</w:t>
-      </w:r>
+      <w:hyperlink r:id="rId31">
+        <w:r>
+          <w:rPr>
+            <w:rStyle w:val="Hyperlink"/>
+            <w:b/>
+            <w:bCs/>
+          </w:rPr>
+          <w:t xml:space="preserve">Christian Forster</w:t>
+        </w:r>
+      </w:hyperlink>
       <w:r>
         <w:t xml:space="preserve">, der mir in Sicherheits- und LDAP-Fragen immer hilfreich zur Seite stand.</w:t>
       </w:r>
     </w:p>
-    <w:bookmarkEnd w:id="28"/>
-    <w:bookmarkStart w:id="29" w:name="Xe5e58977fcd3d7e46468a1f34ab9e407b560d7d"/>
+    <w:bookmarkEnd w:id="32"/>
+    <w:bookmarkStart w:id="35" w:name="Xe5e58977fcd3d7e46468a1f34ab9e407b560d7d"/>
     <w:p>
       <w:pPr>
         <w:pStyle w:val="Heading2"/>
@@ -511,7 +451,41 @@
         <w:pStyle w:val="FirstParagraph"/>
       </w:pPr>
       <w:r>
-        <w:t xml:space="preserve">Diese Arbeit wurde im Fraunhofer Institut für Integrierte Schaltungen (IIS) in Erlangen/Tennenlohe durchgeführt. Das IIS ist eines von knapp 50 Fraunhofer Instituten in Deutschland und befasst sich mit mikroelektronischen Schaltungen und Systemen.</w:t>
+        <w:t xml:space="preserve">Diese Arbeit wurde im</w:t>
+      </w:r>
+      <w:r>
+        <w:t xml:space="preserve"> </w:t>
+      </w:r>
+      <w:hyperlink r:id="rId33">
+        <w:r>
+          <w:rPr>
+            <w:rStyle w:val="Hyperlink"/>
+          </w:rPr>
+          <w:t xml:space="preserve">Fraunhofer Institut für Integrierte Schaltungen</w:t>
+        </w:r>
+      </w:hyperlink>
+      <w:r>
+        <w:t xml:space="preserve"> </w:t>
+      </w:r>
+      <w:r>
+        <w:t xml:space="preserve">(IIS)</w:t>
+      </w:r>
+      <w:r>
+        <w:t xml:space="preserve"> </w:t>
+      </w:r>
+      <w:hyperlink r:id="rId34">
+        <w:r>
+          <w:rPr>
+            <w:rStyle w:val="Hyperlink"/>
+          </w:rPr>
+          <w:t xml:space="preserve">in Erlangen/Tennenlohe</w:t>
+        </w:r>
+      </w:hyperlink>
+      <w:r>
+        <w:t xml:space="preserve"> </w:t>
+      </w:r>
+      <w:r>
+        <w:t xml:space="preserve">durchgeführt. Das IIS ist eines von knapp 50 Fraunhofer Instituten in Deutschland und befasst sich mit mikroelektronischen Schaltungen und Systemen.</w:t>
       </w:r>
     </w:p>
     <w:p>
@@ -541,8 +515,8 @@
         <w:t xml:space="preserve">beginnen.</w:t>
       </w:r>
     </w:p>
-    <w:bookmarkEnd w:id="29"/>
-    <w:bookmarkStart w:id="42" w:name="über-dieses-dokument"/>
+    <w:bookmarkEnd w:id="35"/>
+    <w:bookmarkStart w:id="47" w:name="über-dieses-dokument"/>
     <w:p>
       <w:pPr>
         <w:pStyle w:val="Heading2"/>
@@ -586,7 +560,7 @@
       <w:r>
         <w:t xml:space="preserve"> </w:t>
       </w:r>
-      <w:hyperlink r:id="rId30">
+      <w:hyperlink r:id="rId36">
         <w:r>
           <w:rPr>
             <w:rStyle w:val="Hyperlink"/>
@@ -640,208 +614,7 @@
         <w:pStyle w:val="BodyText"/>
       </w:pPr>
       <w:r>
-        <w:t xml:space="preserve">Die Energie, die ich in die Konfiguration eines solchen Dokumentationssystems gesteckt habe (siehe Abbildung 1), möchte ich in einer kurzen Zusammenfassung bündeln.</w:t>
-      </w:r>
-    </w:p>
-    <w:p>
-      <w:pPr>
-        <w:pStyle w:val="BodyText"/>
-      </w:pPr>
-      <w:r>
-        <w:t xml:space="preserve">Um in XML Dokumente erstellen zu können, wird eine Vorlage benötigt, die festlegt, welche Elemente (Tags) in dem Dokument erlaubt sind. Eine solche DTD ist</w:t>
-      </w:r>
-      <w:r>
-        <w:t xml:space="preserve"> </w:t>
-      </w:r>
-      <w:hyperlink r:id="rId31">
-        <w:r>
-          <w:rPr>
-            <w:rStyle w:val="Hyperlink"/>
-          </w:rPr>
-          <w:t xml:space="preserve">Docbook</w:t>
-        </w:r>
-      </w:hyperlink>
-      <w:r>
-        <w:t xml:space="preserve">. Sie eignet sich sehr gut zum Verfassen von technischen Dokumentationen. Formeln werden bis jetzt nicht unterstützt, sind aber mit MathML in der Vorbereitung.</w:t>
-      </w:r>
-    </w:p>
-    <w:p>
-      <w:pPr>
-        <w:pStyle w:val="BodyText"/>
-      </w:pPr>
-      <w:r>
-        <w:t xml:space="preserve">In meiner Arbeit kam die Version 3.1 der Docbook DTD (in der SGML-Version) zum Einsatz.</w:t>
-      </w:r>
-      <w:r>
-        <w:t xml:space="preserve"> </w:t>
-      </w:r>
-      <w:hyperlink r:id="rId32">
-        <w:r>
-          <w:rPr>
-            <w:rStyle w:val="Hyperlink"/>
-          </w:rPr>
-          <w:t xml:space="preserve">Norman Walsh</w:t>
-        </w:r>
-      </w:hyperlink>
-      <w:r>
-        <w:t xml:space="preserve"> </w:t>
-      </w:r>
-      <w:r>
-        <w:t xml:space="preserve">hat aus der SGML-Version eine XML-Version abgeleitet.</w:t>
-      </w:r>
-    </w:p>
-    <w:p>
-      <w:pPr>
-        <w:pStyle w:val="BodyText"/>
-      </w:pPr>
-      <w:r>
-        <w:t xml:space="preserve">Um aus einem gültigen XML Dokument ein anderes Format zu erzeugen, werden sogenannte Stylesheets benötigt. Diese können XML beispielsweise in HTML, PDF, TeX, etc. umwandeln. Allerdings gibt es verschiedene Stylesheetformate, die sich in unterschiedlichen Standardisierungszuständen befinden.</w:t>
-      </w:r>
-    </w:p>
-    <w:p>
-      <w:pPr>
-        <w:pStyle w:val="BodyText"/>
-      </w:pPr>
-      <w:r>
-        <w:t xml:space="preserve">Bei diesem Dokument habe ich mich für DSSSL und gegen XSL Stylesheets entschieden, da diese in der Standardisierung fortgeschrittener waren. Für die Docbook DTD gibt es sowohl</w:t>
-      </w:r>
-      <w:r>
-        <w:t xml:space="preserve"> </w:t>
-      </w:r>
-      <w:hyperlink r:id="rId33">
-        <w:r>
-          <w:rPr>
-            <w:rStyle w:val="Hyperlink"/>
-          </w:rPr>
-          <w:t xml:space="preserve">DSSSL-Stylesheets</w:t>
-        </w:r>
-      </w:hyperlink>
-      <w:r>
-        <w:t xml:space="preserve"> </w:t>
-      </w:r>
-      <w:r>
-        <w:t xml:space="preserve">als auch</w:t>
-      </w:r>
-      <w:r>
-        <w:t xml:space="preserve"> </w:t>
-      </w:r>
-      <w:hyperlink r:id="rId34">
-        <w:r>
-          <w:rPr>
-            <w:rStyle w:val="Hyperlink"/>
-          </w:rPr>
-          <w:t xml:space="preserve">XSL-Stylesheets</w:t>
-        </w:r>
-      </w:hyperlink>
-      <w:r>
-        <w:t xml:space="preserve">.</w:t>
-      </w:r>
-    </w:p>
-    <w:p>
-      <w:pPr>
-        <w:pStyle w:val="BodyText"/>
-      </w:pPr>
-      <w:r>
-        <w:t xml:space="preserve">Der Prozessor hat die Aufgabe, aus einem XML Dokument unter Zuhilfenahme eines Stylesheets ein bestimmtes Ausgangsformat (zum Beispiel HTML) zu erzeugen. Der zu verwendende Prozessor hängt von der Wahl des Stylesheets ab.</w:t>
-      </w:r>
-    </w:p>
-    <w:p>
-      <w:pPr>
-        <w:pStyle w:val="BodyText"/>
-      </w:pPr>
-      <w:r>
-        <w:t xml:space="preserve">Kommt DSSSL zum Einsatz, so kann</w:t>
-      </w:r>
-      <w:r>
-        <w:t xml:space="preserve"> </w:t>
-      </w:r>
-      <w:hyperlink r:id="rId35">
-        <w:r>
-          <w:rPr>
-            <w:rStyle w:val="Hyperlink"/>
-          </w:rPr>
-          <w:t xml:space="preserve">Jade</w:t>
-        </w:r>
-      </w:hyperlink>
-      <w:r>
-        <w:t xml:space="preserve"> </w:t>
-      </w:r>
-      <w:r>
-        <w:t xml:space="preserve">von James Clark als Prozessor verwendet werden, bei XSL stellt die Kombination aus</w:t>
-      </w:r>
-      <w:r>
-        <w:t xml:space="preserve"> </w:t>
-      </w:r>
-      <w:hyperlink r:id="rId36">
-        <w:r>
-          <w:rPr>
-            <w:rStyle w:val="Hyperlink"/>
-          </w:rPr>
-          <w:t xml:space="preserve">XT/XP</w:t>
-        </w:r>
-      </w:hyperlink>
-      <w:r>
-        <w:t xml:space="preserve"> </w:t>
-      </w:r>
-      <w:r>
-        <w:t xml:space="preserve">(ebenfalls von James Clark) eine Alternative dar.</w:t>
-      </w:r>
-    </w:p>
-    <w:p>
-      <w:pPr>
-        <w:pStyle w:val="BodyText"/>
-      </w:pPr>
-      <w:r>
-        <w:t xml:space="preserve">Da es sich bei XML um reines ASCII Format handelt, kann als Editor jeder beliebige Texteditor zum Einsatz kommen. Aus Komfortgründen habe ich mich für den Editor</w:t>
-      </w:r>
-      <w:r>
-        <w:t xml:space="preserve"> </w:t>
-      </w:r>
-      <w:hyperlink r:id="rId37">
-        <w:r>
-          <w:rPr>
-            <w:rStyle w:val="Hyperlink"/>
-          </w:rPr>
-          <w:t xml:space="preserve">Emacs</w:t>
-        </w:r>
-      </w:hyperlink>
-      <w:r>
-        <w:t xml:space="preserve"> </w:t>
-      </w:r>
-      <w:r>
-        <w:t xml:space="preserve">entschieden, den es auch in einer Version für Windows gibt.</w:t>
-      </w:r>
-    </w:p>
-    <w:p>
-      <w:pPr>
-        <w:pStyle w:val="BodyText"/>
-      </w:pPr>
-      <w:r>
-        <w:rPr>
-          <w:b/>
-          <w:bCs/>
-        </w:rPr>
-        <w:t xml:space="preserve">Tipp:</w:t>
-      </w:r>
-      <w:r>
-        <w:t xml:space="preserve"> </w:t>
-      </w:r>
-      <w:r>
-        <w:t xml:space="preserve">Eine sehr gute Beschreibung, wie unter Windows NT eine freie SGML/XML Umgebung installiert werden kann (mit allen hier erwähnten Komponenten) bietet das Tutorial SGML for NT: A brief tutorial</w:t>
-      </w:r>
-      <w:r>
-        <w:t xml:space="preserve"> </w:t>
-      </w:r>
-      <w:hyperlink r:id="rId38">
-        <w:r>
-          <w:rPr>
-            <w:rStyle w:val="Hyperlink"/>
-          </w:rPr>
-          <w:t xml:space="preserve">how to set up a free SGML editing and publishing system for Windows NT</w:t>
-        </w:r>
-      </w:hyperlink>
-      <w:r>
-        <w:t xml:space="preserve">.</w:t>
+        <w:t xml:space="preserve">Die Energie, die ich in die Konfiguration eines solchen Dokumentationssystems gesteckt habe, möchte ich in einer kurzen Zusammenfassung bündeln.</w:t>
       </w:r>
     </w:p>
     <w:p>
@@ -853,18 +626,18 @@
           <wp:inline>
             <wp:extent cx="3058193" cy="1908313"/>
             <wp:effectExtent b="0" l="0" r="0" t="0"/>
-            <wp:docPr descr="Dokumentationssystem - Überblick" title="" id="40" name="Picture"/>
+            <wp:docPr descr="Dokumentationssystem - Überblick" title="" id="38" name="Picture"/>
             <a:graphic>
               <a:graphicData uri="http://schemas.openxmlformats.org/drawingml/2006/picture">
                 <pic:pic>
                   <pic:nvPicPr>
-                    <pic:cNvPr descr="./img/dokumentationssystem-ueberblick.png" id="41" name="Picture"/>
+                    <pic:cNvPr descr="./img/dokumentationssystem-ueberblick.png" id="39" name="Picture"/>
                     <pic:cNvPicPr>
                       <a:picLocks noChangeArrowheads="1" noChangeAspect="1"/>
                     </pic:cNvPicPr>
                   </pic:nvPicPr>
                   <pic:blipFill>
-                    <a:blip r:embed="rId39"/>
+                    <a:blip r:embed="rId37"/>
                     <a:stretch>
                       <a:fillRect/>
                     </a:stretch>
@@ -899,8 +672,209 @@
         <w:t xml:space="preserve">Dokumentationssystem - Überblick</w:t>
       </w:r>
     </w:p>
-    <w:bookmarkEnd w:id="42"/>
-    <w:bookmarkStart w:id="43" w:name="konventionen"/>
+    <w:p>
+      <w:pPr>
+        <w:pStyle w:val="BodyText"/>
+      </w:pPr>
+      <w:r>
+        <w:t xml:space="preserve">Um in XML Dokumente erstellen zu können, wird eine Vorlage benötigt, die festlegt, welche Elemente (Tags) in dem Dokument erlaubt sind. Eine solche DTD ist</w:t>
+      </w:r>
+      <w:r>
+        <w:t xml:space="preserve"> </w:t>
+      </w:r>
+      <w:hyperlink r:id="rId40">
+        <w:r>
+          <w:rPr>
+            <w:rStyle w:val="Hyperlink"/>
+          </w:rPr>
+          <w:t xml:space="preserve">Docbook</w:t>
+        </w:r>
+      </w:hyperlink>
+      <w:r>
+        <w:t xml:space="preserve">. Sie eignet sich sehr gut zum Verfassen von technischen Dokumentationen. Formeln werden bis jetzt nicht unterstützt, sind aber mit MathML in der Vorbereitung.</w:t>
+      </w:r>
+    </w:p>
+    <w:p>
+      <w:pPr>
+        <w:pStyle w:val="BodyText"/>
+      </w:pPr>
+      <w:r>
+        <w:t xml:space="preserve">In meiner Arbeit kam die Version 3.1 der Docbook DTD (in der SGML-Version) zum Einsatz.</w:t>
+      </w:r>
+      <w:r>
+        <w:t xml:space="preserve"> </w:t>
+      </w:r>
+      <w:hyperlink r:id="rId29">
+        <w:r>
+          <w:rPr>
+            <w:rStyle w:val="Hyperlink"/>
+          </w:rPr>
+          <w:t xml:space="preserve">Norman Walsh</w:t>
+        </w:r>
+      </w:hyperlink>
+      <w:r>
+        <w:t xml:space="preserve"> </w:t>
+      </w:r>
+      <w:r>
+        <w:t xml:space="preserve">hat aus der SGML-Version eine XML-Version abgeleitet.</w:t>
+      </w:r>
+    </w:p>
+    <w:p>
+      <w:pPr>
+        <w:pStyle w:val="BodyText"/>
+      </w:pPr>
+      <w:r>
+        <w:t xml:space="preserve">Um aus einem gültigen XML Dokument ein anderes Format zu erzeugen, werden sogenannte Stylesheets benötigt. Diese können XML beispielsweise in HTML, PDF, TeX, etc. umwandeln. Allerdings gibt es verschiedene Stylesheetformate, die sich in unterschiedlichen Standardisierungszuständen befinden.</w:t>
+      </w:r>
+    </w:p>
+    <w:p>
+      <w:pPr>
+        <w:pStyle w:val="BodyText"/>
+      </w:pPr>
+      <w:r>
+        <w:t xml:space="preserve">Bei diesem Dokument habe ich mich für DSSSL und gegen XSL Stylesheets entschieden, da diese in der Standardisierung fortgeschrittener waren. Für die Docbook DTD gibt es sowohl</w:t>
+      </w:r>
+      <w:r>
+        <w:t xml:space="preserve"> </w:t>
+      </w:r>
+      <w:hyperlink r:id="rId41">
+        <w:r>
+          <w:rPr>
+            <w:rStyle w:val="Hyperlink"/>
+          </w:rPr>
+          <w:t xml:space="preserve">DSSSL-Stylesheets</w:t>
+        </w:r>
+      </w:hyperlink>
+      <w:r>
+        <w:t xml:space="preserve"> </w:t>
+      </w:r>
+      <w:r>
+        <w:t xml:space="preserve">als auch</w:t>
+      </w:r>
+      <w:r>
+        <w:t xml:space="preserve"> </w:t>
+      </w:r>
+      <w:hyperlink r:id="rId42">
+        <w:r>
+          <w:rPr>
+            <w:rStyle w:val="Hyperlink"/>
+          </w:rPr>
+          <w:t xml:space="preserve">XSL-Stylesheets</w:t>
+        </w:r>
+      </w:hyperlink>
+      <w:r>
+        <w:t xml:space="preserve">.</w:t>
+      </w:r>
+    </w:p>
+    <w:p>
+      <w:pPr>
+        <w:pStyle w:val="BodyText"/>
+      </w:pPr>
+      <w:r>
+        <w:t xml:space="preserve">Der Prozessor hat die Aufgabe, aus einem XML Dokument unter Zuhilfenahme eines Stylesheets ein bestimmtes Ausgangsformat (zum Beispiel HTML) zu erzeugen. Der zu verwendende Prozessor hängt von der Wahl des Stylesheets ab.</w:t>
+      </w:r>
+    </w:p>
+    <w:p>
+      <w:pPr>
+        <w:pStyle w:val="BodyText"/>
+      </w:pPr>
+      <w:r>
+        <w:t xml:space="preserve">Kommt DSSSL zum Einsatz, so kann</w:t>
+      </w:r>
+      <w:r>
+        <w:t xml:space="preserve"> </w:t>
+      </w:r>
+      <w:hyperlink r:id="rId43">
+        <w:r>
+          <w:rPr>
+            <w:rStyle w:val="Hyperlink"/>
+          </w:rPr>
+          <w:t xml:space="preserve">Jade</w:t>
+        </w:r>
+      </w:hyperlink>
+      <w:r>
+        <w:t xml:space="preserve"> </w:t>
+      </w:r>
+      <w:r>
+        <w:t xml:space="preserve">von James Clark als Prozessor verwendet werden, bei XSL stellt die Kombination aus</w:t>
+      </w:r>
+      <w:r>
+        <w:t xml:space="preserve"> </w:t>
+      </w:r>
+      <w:hyperlink r:id="rId44">
+        <w:r>
+          <w:rPr>
+            <w:rStyle w:val="Hyperlink"/>
+          </w:rPr>
+          <w:t xml:space="preserve">XT/XP</w:t>
+        </w:r>
+      </w:hyperlink>
+      <w:r>
+        <w:t xml:space="preserve"> </w:t>
+      </w:r>
+      <w:r>
+        <w:t xml:space="preserve">(ebenfalls von James Clark) eine Alternative dar.</w:t>
+      </w:r>
+    </w:p>
+    <w:p>
+      <w:pPr>
+        <w:pStyle w:val="BodyText"/>
+      </w:pPr>
+      <w:r>
+        <w:t xml:space="preserve">Da es sich bei XML um reines ASCII Format handelt, kann als Editor jeder beliebige Texteditor zum Einsatz kommen. Aus Komfortgründen habe ich mich für den Editor</w:t>
+      </w:r>
+      <w:r>
+        <w:t xml:space="preserve"> </w:t>
+      </w:r>
+      <w:hyperlink r:id="rId45">
+        <w:r>
+          <w:rPr>
+            <w:rStyle w:val="Hyperlink"/>
+          </w:rPr>
+          <w:t xml:space="preserve">Emacs</w:t>
+        </w:r>
+      </w:hyperlink>
+      <w:r>
+        <w:t xml:space="preserve"> </w:t>
+      </w:r>
+      <w:r>
+        <w:t xml:space="preserve">entschieden, den es auch in einer Version für Windows gibt.</w:t>
+      </w:r>
+    </w:p>
+    <w:p>
+      <w:pPr>
+        <w:pStyle w:val="BodyText"/>
+      </w:pPr>
+      <w:r>
+        <w:rPr>
+          <w:b/>
+          <w:bCs/>
+        </w:rPr>
+        <w:t xml:space="preserve">Tipp:</w:t>
+      </w:r>
+      <w:r>
+        <w:t xml:space="preserve"> </w:t>
+      </w:r>
+      <w:r>
+        <w:t xml:space="preserve">Eine sehr gute Beschreibung, wie unter Windows NT eine freie SGML/XML Umgebung installiert werden kann (mit allen hier erwähnten Komponenten) bietet das Tutorial SGML for NT: A brief tutorial</w:t>
+      </w:r>
+      <w:r>
+        <w:t xml:space="preserve"> </w:t>
+      </w:r>
+      <w:hyperlink r:id="rId46">
+        <w:r>
+          <w:rPr>
+            <w:rStyle w:val="Hyperlink"/>
+          </w:rPr>
+          <w:t xml:space="preserve">how to set up a free SGML editing and publishing system for Windows NT</w:t>
+        </w:r>
+      </w:hyperlink>
+      <w:r>
+        <w:t xml:space="preserve">.</w:t>
+      </w:r>
+    </w:p>
+    <w:bookmarkEnd w:id="47"/>
+    <w:bookmarkStart w:id="48" w:name="konventionen"/>
     <w:p>
       <w:pPr>
         <w:pStyle w:val="Heading2"/>
@@ -970,9 +944,9 @@
         <w:t xml:space="preserve">In der Druckversion erscheint dieser Teil des Satzes als normaler Text, im Anschluss daran die URL in Klammern. Diese Konvention ermöglicht das Verwenden von Internetlinks in beiden Versionen.</w:t>
       </w:r>
     </w:p>
-    <w:bookmarkEnd w:id="43"/>
-    <w:bookmarkEnd w:id="44"/>
-    <w:bookmarkStart w:id="56" w:name="einleitung"/>
+    <w:bookmarkEnd w:id="48"/>
+    <w:bookmarkEnd w:id="49"/>
+    <w:bookmarkStart w:id="61" w:name="einleitung"/>
     <w:p>
       <w:pPr>
         <w:pStyle w:val="Heading1"/>
@@ -990,7 +964,7 @@
         <w:t xml:space="preserve">Einleitung</w:t>
       </w:r>
     </w:p>
-    <w:bookmarkStart w:id="45" w:name="themenstellung"/>
+    <w:bookmarkStart w:id="50" w:name="themenstellung"/>
     <w:p>
       <w:pPr>
         <w:pStyle w:val="Heading2"/>
@@ -1040,8 +1014,8 @@
         <w:t xml:space="preserve">Schnittstellen zu anderen Disziplinen (zum Beispiel Psychologie, Künstliche Intelligenz) sind zu identifizieren. Am Ende der Arbeit soll ein in der Praxis einsetzbarer Prototyp stehen, der alle Eigenschaften des Konzepts in sich trägt und erweiterbar ist.</w:t>
       </w:r>
     </w:p>
-    <w:bookmarkEnd w:id="45"/>
-    <w:bookmarkStart w:id="53" w:name="was-ist-wissensmanagement"/>
+    <w:bookmarkEnd w:id="50"/>
+    <w:bookmarkStart w:id="58" w:name="was-ist-wissensmanagement"/>
     <w:p>
       <w:pPr>
         <w:pStyle w:val="Heading2"/>
@@ -1075,7 +1049,7 @@
         <w:t xml:space="preserve">Dieser Umstand ist Grund genug, den Begriff Wissensmanagement zumindest für den Rahmen dieser Arbeit zu definieren. Die Grundlage hierfür ist eine Begriffsdefinition des Terminus Wissen selbst, denn wie könnte eine Ressource gehandhabt werden (engl. to manage: handhaben), wenn diese nicht genau zu fassen ist?</w:t>
       </w:r>
     </w:p>
-    <w:bookmarkStart w:id="46" w:name="wissen"/>
+    <w:bookmarkStart w:id="51" w:name="wissen"/>
     <w:p>
       <w:pPr>
         <w:pStyle w:val="Heading3"/>
@@ -1270,7 +1244,7 @@
         <w:pStyle w:val="Compact"/>
         <w:numPr>
           <w:ilvl w:val="0"/>
-          <w:numId w:val="1003"/>
+          <w:numId w:val="1001"/>
         </w:numPr>
       </w:pPr>
       <w:r>
@@ -1291,7 +1265,7 @@
         <w:pStyle w:val="Compact"/>
         <w:numPr>
           <w:ilvl w:val="0"/>
-          <w:numId w:val="1003"/>
+          <w:numId w:val="1001"/>
         </w:numPr>
       </w:pPr>
       <w:r>
@@ -1375,8 +1349,8 @@
         <w:t xml:space="preserve">Dieses Wissen ist eine Mischung aus Erfahrungen, Wertvorstellungen, Kontextinformationen und Fachkenntnissen, die in ihrer Gesamtheit einen Strukturrahmen zur Beurteilung und Eingliederung neuer Erfahrungen und Informationen bietet.</w:t>
       </w:r>
     </w:p>
-    <w:bookmarkEnd w:id="46"/>
-    <w:bookmarkStart w:id="47" w:name="wissensmanagement"/>
+    <w:bookmarkEnd w:id="51"/>
+    <w:bookmarkStart w:id="52" w:name="wissensmanagement"/>
     <w:p>
       <w:pPr>
         <w:pStyle w:val="Heading3"/>
@@ -1447,8 +1421,8 @@
         <w:t xml:space="preserve">und Werkzeuge**, um den Austausch selbst zu erleichtern.</w:t>
       </w:r>
     </w:p>
-    <w:bookmarkEnd w:id="47"/>
-    <w:bookmarkStart w:id="52" w:name="wissensmanagementsystem"/>
+    <w:bookmarkEnd w:id="52"/>
+    <w:bookmarkStart w:id="57" w:name="wissensmanagementsystem"/>
     <w:p>
       <w:pPr>
         <w:pStyle w:val="Heading3"/>
@@ -1496,7 +1470,7 @@
       <w:r>
         <w:t xml:space="preserve"> </w:t>
       </w:r>
-      <w:hyperlink r:id="rId48">
+      <w:hyperlink r:id="rId53">
         <w:r>
           <w:rPr>
             <w:rStyle w:val="Hyperlink"/>
@@ -1637,10 +1611,7 @@
         <w:t xml:space="preserve">die restlichen Bestandteile sind Unternehmenskultur, Anreizsystem, Inhalt, Mitarbeitermotivation und weitere Faktoren</w:t>
       </w:r>
       <w:r>
-        <w:t xml:space="preserve"> </w:t>
-      </w:r>
-      <w:r>
-        <w:t xml:space="preserve">(siehe Abbildung 1-1).</w:t>
+        <w:t xml:space="preserve">.</w:t>
       </w:r>
     </w:p>
     <w:p>
@@ -1652,18 +1623,18 @@
           <wp:inline>
             <wp:extent cx="2899167" cy="2899167"/>
             <wp:effectExtent b="0" l="0" r="0" t="0"/>
-            <wp:docPr descr="Komponenten des Wissensmanagement" title="" id="50" name="Picture"/>
+            <wp:docPr descr="Komponenten des Wissensmanagement" title="" id="55" name="Picture"/>
             <a:graphic>
               <a:graphicData uri="http://schemas.openxmlformats.org/drawingml/2006/picture">
                 <pic:pic>
                   <pic:nvPicPr>
-                    <pic:cNvPr descr="./img/komponenten-des-wissensmanagements.png" id="51" name="Picture"/>
+                    <pic:cNvPr descr="./img/komponenten-des-wissensmanagements.png" id="56" name="Picture"/>
                     <pic:cNvPicPr>
                       <a:picLocks noChangeArrowheads="1" noChangeAspect="1"/>
                     </pic:cNvPicPr>
                   </pic:nvPicPr>
                   <pic:blipFill>
-                    <a:blip r:embed="rId49"/>
+                    <a:blip r:embed="rId54"/>
                     <a:stretch>
                       <a:fillRect/>
                     </a:stretch>
@@ -1698,9 +1669,9 @@
         <w:t xml:space="preserve">Komponenten des Wissensmanagement</w:t>
       </w:r>
     </w:p>
-    <w:bookmarkEnd w:id="52"/>
-    <w:bookmarkEnd w:id="53"/>
-    <w:bookmarkStart w:id="55" w:name="X6941fe8b612abc0671375c1b1c76e5eefe3851c"/>
+    <w:bookmarkEnd w:id="57"/>
+    <w:bookmarkEnd w:id="58"/>
+    <w:bookmarkStart w:id="60" w:name="X6941fe8b612abc0671375c1b1c76e5eefe3851c"/>
     <w:p>
       <w:pPr>
         <w:pStyle w:val="Heading2"/>
@@ -1736,7 +1707,7 @@
       <w:r>
         <w:t xml:space="preserve"> </w:t>
       </w:r>
-      <w:hyperlink r:id="rId54">
+      <w:hyperlink r:id="rId59">
         <w:r>
           <w:rPr>
             <w:rStyle w:val="Hyperlink"/>
@@ -1911,9 +1882,9 @@
         <w:t xml:space="preserve">getroffen werden, ob dieser Prototyp am IIS eingesetzt werden soll.</w:t>
       </w:r>
     </w:p>
-    <w:bookmarkEnd w:id="55"/>
-    <w:bookmarkEnd w:id="56"/>
-    <w:bookmarkStart w:id="108" w:name="vorüberlegungen"/>
+    <w:bookmarkEnd w:id="60"/>
+    <w:bookmarkEnd w:id="61"/>
+    <w:bookmarkStart w:id="113" w:name="vorüberlegungen"/>
     <w:p>
       <w:pPr>
         <w:pStyle w:val="Heading1"/>
@@ -1931,7 +1902,7 @@
         <w:t xml:space="preserve">Vorüberlegungen</w:t>
       </w:r>
     </w:p>
-    <w:bookmarkStart w:id="61" w:name="rahmenbedingungen-am-iis"/>
+    <w:bookmarkStart w:id="66" w:name="rahmenbedingungen-am-iis"/>
     <w:p>
       <w:pPr>
         <w:pStyle w:val="Heading2"/>
@@ -1949,7 +1920,7 @@
         <w:t xml:space="preserve">Rahmenbedingungen am IIS</w:t>
       </w:r>
     </w:p>
-    <w:bookmarkStart w:id="57" w:name="heterogenes-itumfeld"/>
+    <w:bookmarkStart w:id="62" w:name="heterogenes-itumfeld"/>
     <w:p>
       <w:pPr>
         <w:pStyle w:val="Heading3"/>
@@ -2190,8 +2161,8 @@
         <w:t xml:space="preserve">Die Wahrscheinlichkeit, dass es eine solche Reglementierung in naher Zukunft geben wird, ist gering. Deswegen muss das zu konzipierende System die bestehende Vielfalt unterstützen.</w:t>
       </w:r>
     </w:p>
-    <w:bookmarkEnd w:id="57"/>
-    <w:bookmarkStart w:id="60" w:name="vorhandene-plattformen"/>
+    <w:bookmarkEnd w:id="62"/>
+    <w:bookmarkStart w:id="65" w:name="vorhandene-plattformen"/>
     <w:p>
       <w:pPr>
         <w:pStyle w:val="Heading3"/>
@@ -2341,7 +2312,7 @@
         <w:t xml:space="preserve">) des IIS.</w:t>
       </w:r>
     </w:p>
-    <w:bookmarkStart w:id="58" w:name="lotus-notes"/>
+    <w:bookmarkStart w:id="63" w:name="lotus-notes"/>
     <w:p>
       <w:pPr>
         <w:pStyle w:val="Heading4"/>
@@ -2518,8 +2489,8 @@
         <w:t xml:space="preserve">Wegen der steilen Lernkurve bei Administration, Entwicklung und Nutzung ist die Einführung von Lotus Notes sehr ressourcenintensiv.</w:t>
       </w:r>
     </w:p>
-    <w:bookmarkEnd w:id="58"/>
-    <w:bookmarkStart w:id="59" w:name="intranet"/>
+    <w:bookmarkEnd w:id="63"/>
+    <w:bookmarkStart w:id="64" w:name="intranet"/>
     <w:p>
       <w:pPr>
         <w:pStyle w:val="Heading4"/>
@@ -2735,10 +2706,10 @@
         <w:t xml:space="preserve">Das Intranet bietet den Vorteil, dass die dort verfügbaren Inhalte für alle Mitarbeiter zugänglich sind. Leider ist die Interaktion mit dem Nutzer und das Einstellen eigener Inhalte bisher nur bedingt möglich und macht so den bisherigen Ansatz des Intranets für ein Wissensmanagementsystem unbrauchbar.</w:t>
       </w:r>
     </w:p>
-    <w:bookmarkEnd w:id="59"/>
-    <w:bookmarkEnd w:id="60"/>
-    <w:bookmarkEnd w:id="61"/>
-    <w:bookmarkStart w:id="98" w:name="wissensformen"/>
+    <w:bookmarkEnd w:id="64"/>
+    <w:bookmarkEnd w:id="65"/>
+    <w:bookmarkEnd w:id="66"/>
+    <w:bookmarkStart w:id="103" w:name="wissensformen"/>
     <w:p>
       <w:pPr>
         <w:pStyle w:val="Heading2"/>
@@ -2778,7 +2749,7 @@
         <w:pStyle w:val="Compact"/>
         <w:numPr>
           <w:ilvl w:val="0"/>
-          <w:numId w:val="1004"/>
+          <w:numId w:val="1002"/>
         </w:numPr>
       </w:pPr>
       <w:r>
@@ -2800,7 +2771,7 @@
         <w:pStyle w:val="Compact"/>
         <w:numPr>
           <w:ilvl w:val="0"/>
-          <w:numId w:val="1004"/>
+          <w:numId w:val="1002"/>
         </w:numPr>
       </w:pPr>
       <w:r>
@@ -2823,7 +2794,7 @@
         <w:t xml:space="preserve">(tacit knowledge) immer an Personen gebunden und ergibt sich aus deren persönlicher Erfahrung, Perspektive und Wertvorstellungen. Implizites Wissen ist immer an Menschen oder Gruppen von Menschen gebunden. Der Übergang von implizitem zu explizitem Wissen kann zum Beispiel durch Dokumentation vollzogen werden.</w:t>
       </w:r>
     </w:p>
-    <w:bookmarkStart w:id="87" w:name="explizites-wissen"/>
+    <w:bookmarkStart w:id="92" w:name="explizites-wissen"/>
     <w:p>
       <w:pPr>
         <w:pStyle w:val="Heading3"/>
@@ -2841,7 +2812,7 @@
         <w:t xml:space="preserve">Explizites Wissen</w:t>
       </w:r>
     </w:p>
-    <w:bookmarkStart w:id="62" w:name="bücher"/>
+    <w:bookmarkStart w:id="67" w:name="bücher"/>
     <w:p>
       <w:pPr>
         <w:pStyle w:val="Heading4"/>
@@ -3008,8 +2979,8 @@
         <w:t xml:space="preserve">Das existierende Angebot der IIS Bibliothek ist gut aber ausbaufähig. Insbesondere sollte die Verbesserung des Suchinterface und die Einbindung von Zeitschriften angedacht werden. Zu den Ressourcen wäre eine Erfassung von Metadaten und die Möglichkeit, Kommentare bzw. weiterführende Informationen abzulegen, sinnvoll.</w:t>
       </w:r>
     </w:p>
-    <w:bookmarkEnd w:id="62"/>
-    <w:bookmarkStart w:id="70" w:name="dokumente"/>
+    <w:bookmarkEnd w:id="67"/>
+    <w:bookmarkStart w:id="75" w:name="dokumente"/>
     <w:p>
       <w:pPr>
         <w:pStyle w:val="Heading4"/>
@@ -3072,7 +3043,7 @@
         <w:t xml:space="preserve"> </w:t>
       </w:r>
       <w:r>
-        <w:t xml:space="preserve">zu verwalten. Im Bereich der Dokumentenverwaltung ergeben sich aus der vorhandenen Heterogenität einige Schwierigkeiten, die im Folgenden genannt werden (siehe Abbildungen 2-1 und 2-2).</w:t>
+        <w:t xml:space="preserve">zu verwalten. Im Bereich der Dokumentenverwaltung ergeben sich aus der vorhandenen Heterogenität einige Schwierigkeiten, die im Folgenden genannt werden.</w:t>
       </w:r>
     </w:p>
     <w:p>
@@ -3081,91 +3052,6 @@
       </w:pPr>
       <w:r>
         <w:t xml:space="preserve">Es ist sehr schwer, Speicherplatz zur Verfügung zu stellen, der von allen Plattformen aus mit den gleichen Rechten benutzt werden kann. Das führt dazu, dass Transferverzeichnisse im Einsatz sind, auf die alle Mitarbeiter Lese- und Schreibrecht haben. Sowohl aus Sicherheits- als auch aus Administrationssicht ist diese Lösung ungeeignet.</w:t>
-      </w:r>
-    </w:p>
-    <w:p>
-      <w:pPr>
-        <w:pStyle w:val="BodyText"/>
-      </w:pPr>
-      <w:r>
-        <w:t xml:space="preserve">Durch die Vielzahl der im Einsatz befindlichen Softwarepakete können Standardvorlagen nicht ausreichend unterstützt werden. Folglich wird durch die Mitarbeiter viel Energie in die Entwicklung von brauchbaren Vorlagen gesteckt, die dann allerdings nicht öffentlich zur Verfügung stehen, sondern auf den Rechnern der einzelnen Mitarbeitern verbleiben.</w:t>
-      </w:r>
-    </w:p>
-    <w:p>
-      <w:pPr>
-        <w:pStyle w:val="BodyText"/>
-      </w:pPr>
-      <w:r>
-        <w:t xml:space="preserve">Den Mitarbeitern wird für das Erstellen Ihrer Dokumente kein Softwarepaket nahegelegt. Daraus ergibt sich das Problem, dass beispielsweise ein Bericht mit den unterschiedlichsten Programmen verfasst werden kann und dann in einem Format vorliegt, das von anderen nicht gelesen werden kann. Die</w:t>
-      </w:r>
-      <w:r>
-        <w:t xml:space="preserve"> </w:t>
-      </w:r>
-      <w:r>
-        <w:rPr>
-          <w:b/>
-          <w:bCs/>
-        </w:rPr>
-        <w:t xml:space="preserve">Wiederverwendbarkeit</w:t>
-      </w:r>
-      <w:r>
-        <w:t xml:space="preserve"> </w:t>
-      </w:r>
-      <w:r>
-        <w:t xml:space="preserve">von Dokumenten wird dadurch</w:t>
-      </w:r>
-      <w:r>
-        <w:t xml:space="preserve"> </w:t>
-      </w:r>
-      <w:r>
-        <w:rPr>
-          <w:b/>
-          <w:bCs/>
-        </w:rPr>
-        <w:t xml:space="preserve">stark eingeschränkt</w:t>
-      </w:r>
-      <w:r>
-        <w:t xml:space="preserve">. Im Einsatz sind Microsoft Office, Staroffice, Framemaker, Lotus Notes, Pagemaker und LaTeX.</w:t>
-      </w:r>
-    </w:p>
-    <w:p>
-      <w:pPr>
-        <w:pStyle w:val="BodyText"/>
-      </w:pPr>
-      <w:r>
-        <w:t xml:space="preserve">Die</w:t>
-      </w:r>
-      <w:r>
-        <w:t xml:space="preserve"> </w:t>
-      </w:r>
-      <w:r>
-        <w:rPr>
-          <w:b/>
-          <w:bCs/>
-        </w:rPr>
-        <w:t xml:space="preserve">Dokumentenablage</w:t>
-      </w:r>
-      <w:r>
-        <w:t xml:space="preserve"> </w:t>
-      </w:r>
-      <w:r>
-        <w:t xml:space="preserve">ist</w:t>
-      </w:r>
-      <w:r>
-        <w:t xml:space="preserve"> </w:t>
-      </w:r>
-      <w:r>
-        <w:rPr>
-          <w:b/>
-          <w:bCs/>
-        </w:rPr>
-        <w:t xml:space="preserve">nicht genormt</w:t>
-      </w:r>
-      <w:r>
-        <w:t xml:space="preserve"> </w:t>
-      </w:r>
-      <w:r>
-        <w:t xml:space="preserve">oder vorgeschrieben. Das führt dazu, dass jeder Mitarbeiter seine Dokumente nach eigenen Schema benennen und ablegen kann. Zusatzinformationen (Metadaten) zu den Dokumenten (Autor, Datum, Version, Abstract) werden nicht erfasst.</w:t>
       </w:r>
     </w:p>
     <w:p>
@@ -3177,18 +3063,18 @@
           <wp:inline>
             <wp:extent cx="3058193" cy="1467933"/>
             <wp:effectExtent b="0" l="0" r="0" t="0"/>
-            <wp:docPr descr="Dokumentenverwaltung Ist-Struktur am IIS" title="" id="64" name="Picture"/>
+            <wp:docPr descr="Dokumentenverwaltung Ist-Struktur am IIS" title="" id="69" name="Picture"/>
             <a:graphic>
               <a:graphicData uri="http://schemas.openxmlformats.org/drawingml/2006/picture">
                 <pic:pic>
                   <pic:nvPicPr>
-                    <pic:cNvPr descr="./img/dokumentenverwaltung-ist-struktur.png" id="65" name="Picture"/>
+                    <pic:cNvPr descr="./img/dokumentenverwaltung-ist-struktur.png" id="70" name="Picture"/>
                     <pic:cNvPicPr>
                       <a:picLocks noChangeArrowheads="1" noChangeAspect="1"/>
                     </pic:cNvPicPr>
                   </pic:nvPicPr>
                   <pic:blipFill>
-                    <a:blip r:embed="rId63"/>
+                    <a:blip r:embed="rId68"/>
                     <a:stretch>
                       <a:fillRect/>
                     </a:stretch>
@@ -3225,6 +3111,109 @@
     </w:p>
     <w:p>
       <w:pPr>
+        <w:pStyle w:val="BodyText"/>
+      </w:pPr>
+      <w:r>
+        <w:t xml:space="preserve">Durch die Vielzahl der im Einsatz befindlichen Softwarepakete können Standardvorlagen nicht ausreichend unterstützt werden. Folglich wird durch die Mitarbeiter viel Energie in die Entwicklung von brauchbaren Vorlagen gesteckt, die dann allerdings nicht öffentlich zur Verfügung stehen, sondern auf den Rechnern der einzelnen Mitarbeitern verbleiben.</w:t>
+      </w:r>
+    </w:p>
+    <w:p>
+      <w:pPr>
+        <w:pStyle w:val="BodyText"/>
+      </w:pPr>
+      <w:r>
+        <w:t xml:space="preserve">Den Mitarbeitern wird für das Erstellen Ihrer Dokumente kein Softwarepaket nahegelegt. Daraus ergibt sich das Problem, dass beispielsweise ein Bericht mit den unterschiedlichsten Programmen verfasst werden kann und dann in einem Format vorliegt, das von anderen nicht gelesen werden kann. Die</w:t>
+      </w:r>
+      <w:r>
+        <w:t xml:space="preserve"> </w:t>
+      </w:r>
+      <w:r>
+        <w:rPr>
+          <w:b/>
+          <w:bCs/>
+        </w:rPr>
+        <w:t xml:space="preserve">Wiederverwendbarkeit</w:t>
+      </w:r>
+      <w:r>
+        <w:t xml:space="preserve"> </w:t>
+      </w:r>
+      <w:r>
+        <w:t xml:space="preserve">von Dokumenten wird dadurch</w:t>
+      </w:r>
+      <w:r>
+        <w:t xml:space="preserve"> </w:t>
+      </w:r>
+      <w:r>
+        <w:rPr>
+          <w:b/>
+          <w:bCs/>
+        </w:rPr>
+        <w:t xml:space="preserve">stark eingeschränkt</w:t>
+      </w:r>
+      <w:r>
+        <w:t xml:space="preserve">. Im Einsatz sind Microsoft Office, Staroffice, Framemaker, Lotus Notes, Pagemaker und LaTeX.</w:t>
+      </w:r>
+    </w:p>
+    <w:p>
+      <w:pPr>
+        <w:pStyle w:val="BodyText"/>
+      </w:pPr>
+      <w:r>
+        <w:t xml:space="preserve">Die</w:t>
+      </w:r>
+      <w:r>
+        <w:t xml:space="preserve"> </w:t>
+      </w:r>
+      <w:r>
+        <w:rPr>
+          <w:b/>
+          <w:bCs/>
+        </w:rPr>
+        <w:t xml:space="preserve">Dokumentenablage</w:t>
+      </w:r>
+      <w:r>
+        <w:t xml:space="preserve"> </w:t>
+      </w:r>
+      <w:r>
+        <w:t xml:space="preserve">ist</w:t>
+      </w:r>
+      <w:r>
+        <w:t xml:space="preserve"> </w:t>
+      </w:r>
+      <w:r>
+        <w:rPr>
+          <w:b/>
+          <w:bCs/>
+        </w:rPr>
+        <w:t xml:space="preserve">nicht genormt</w:t>
+      </w:r>
+      <w:r>
+        <w:t xml:space="preserve"> </w:t>
+      </w:r>
+      <w:r>
+        <w:t xml:space="preserve">oder vorgeschrieben. Das führt dazu, dass jeder Mitarbeiter seine Dokumente nach eigenen Schema benennen und ablegen kann. Zusatzinformationen (Metadaten) zu den Dokumenten (Autor, Datum, Version, Abstract) werden nicht erfasst.</w:t>
+      </w:r>
+    </w:p>
+    <w:p>
+      <w:pPr>
+        <w:pStyle w:val="BodyText"/>
+      </w:pPr>
+      <w:r>
+        <w:rPr>
+          <w:b/>
+          <w:bCs/>
+        </w:rPr>
+        <w:t xml:space="preserve">Fazit:</w:t>
+      </w:r>
+      <w:r>
+        <w:t xml:space="preserve"> </w:t>
+      </w:r>
+      <w:r>
+        <w:t xml:space="preserve">Ein Dokumentenmanagementsystem kann die Grenzen von Plattformen durchbrechen und den Dokumentenbestand transparent und nutzbar machen. Parallel zu einem solchen System müssen Regeln eingeführt werden, wie Dokumente einzustellen und welche Metainformationen (zum Beispiel Abstract) anzugeben sind.</w:t>
+      </w:r>
+    </w:p>
+    <w:p>
+      <w:pPr>
         <w:pStyle w:val="CaptionedFigure"/>
       </w:pPr>
       <w:r>
@@ -3232,18 +3221,18 @@
           <wp:inline>
             <wp:extent cx="2779331" cy="947751"/>
             <wp:effectExtent b="0" l="0" r="0" t="0"/>
-            <wp:docPr descr="Mögliche Dokumentenverwaltung Soll-Struktur am IIS" title="" id="67" name="Picture"/>
+            <wp:docPr descr="Mögliche Dokumentenverwaltung Soll-Struktur am IIS" title="" id="72" name="Picture"/>
             <a:graphic>
               <a:graphicData uri="http://schemas.openxmlformats.org/drawingml/2006/picture">
                 <pic:pic>
                   <pic:nvPicPr>
-                    <pic:cNvPr descr="./img/dokumentenverwaltung-soll-struktur.png" id="68" name="Picture"/>
+                    <pic:cNvPr descr="./img/dokumentenverwaltung-soll-struktur.png" id="73" name="Picture"/>
                     <pic:cNvPicPr>
                       <a:picLocks noChangeArrowheads="1" noChangeAspect="1"/>
                     </pic:cNvPicPr>
                   </pic:nvPicPr>
                   <pic:blipFill>
-                    <a:blip r:embed="rId66"/>
+                    <a:blip r:embed="rId71"/>
                     <a:stretch>
                       <a:fillRect/>
                     </a:stretch>
@@ -3287,24 +3276,6 @@
           <w:b/>
           <w:bCs/>
         </w:rPr>
-        <w:t xml:space="preserve">Fazit:</w:t>
-      </w:r>
-      <w:r>
-        <w:t xml:space="preserve"> </w:t>
-      </w:r>
-      <w:r>
-        <w:t xml:space="preserve">Ein Dokumentenmanagementsystem kann die Grenzen von Plattformen durchbrechen und den Dokumentenbestand transparent und nutzbar machen. Parallel zu einem solchen System müssen Regeln eingeführt werden, wie Dokumente einzustellen und welche Metainformationen (zum Beispiel Abstract) anzugeben sind.</w:t>
-      </w:r>
-    </w:p>
-    <w:p>
-      <w:pPr>
-        <w:pStyle w:val="BodyText"/>
-      </w:pPr>
-      <w:r>
-        <w:rPr>
-          <w:b/>
-          <w:bCs/>
-        </w:rPr>
         <w:t xml:space="preserve">Notiz:</w:t>
       </w:r>
       <w:r>
@@ -3316,7 +3287,7 @@
       <w:r>
         <w:t xml:space="preserve"> </w:t>
       </w:r>
-      <w:hyperlink r:id="rId69">
+      <w:hyperlink r:id="rId74">
         <w:r>
           <w:rPr>
             <w:rStyle w:val="Hyperlink"/>
@@ -3328,8 +3299,8 @@
         <w:t xml:space="preserve">.</w:t>
       </w:r>
     </w:p>
-    <w:bookmarkEnd w:id="70"/>
-    <w:bookmarkStart w:id="72" w:name="newsgruppen-usenet"/>
+    <w:bookmarkEnd w:id="75"/>
+    <w:bookmarkStart w:id="77" w:name="newsgruppen-usenet"/>
     <w:p>
       <w:pPr>
         <w:pStyle w:val="Heading4"/>
@@ -3360,7 +3331,7 @@
         <w:pStyle w:val="Compact"/>
         <w:numPr>
           <w:ilvl w:val="0"/>
-          <w:numId w:val="1005"/>
+          <w:numId w:val="1003"/>
         </w:numPr>
       </w:pPr>
       <w:r>
@@ -3398,7 +3369,7 @@
         <w:pStyle w:val="Compact"/>
         <w:numPr>
           <w:ilvl w:val="0"/>
-          <w:numId w:val="1005"/>
+          <w:numId w:val="1003"/>
         </w:numPr>
       </w:pPr>
       <w:r>
@@ -3420,7 +3391,7 @@
         <w:pStyle w:val="Compact"/>
         <w:numPr>
           <w:ilvl w:val="0"/>
-          <w:numId w:val="1005"/>
+          <w:numId w:val="1003"/>
         </w:numPr>
       </w:pPr>
       <w:r>
@@ -3458,7 +3429,7 @@
         <w:pStyle w:val="Compact"/>
         <w:numPr>
           <w:ilvl w:val="0"/>
-          <w:numId w:val="1005"/>
+          <w:numId w:val="1003"/>
         </w:numPr>
       </w:pPr>
       <w:r>
@@ -3486,7 +3457,7 @@
         <w:pStyle w:val="Compact"/>
         <w:numPr>
           <w:ilvl w:val="0"/>
-          <w:numId w:val="1005"/>
+          <w:numId w:val="1003"/>
         </w:numPr>
       </w:pPr>
       <w:r>
@@ -3511,7 +3482,7 @@
       <w:r>
         <w:t xml:space="preserve"> </w:t>
       </w:r>
-      <w:hyperlink r:id="rId71">
+      <w:hyperlink r:id="rId76">
         <w:r>
           <w:rPr>
             <w:rStyle w:val="Hyperlink"/>
@@ -3606,8 +3577,8 @@
         <w:t xml:space="preserve">).</w:t>
       </w:r>
     </w:p>
-    <w:bookmarkEnd w:id="72"/>
-    <w:bookmarkStart w:id="77" w:name="maillisten"/>
+    <w:bookmarkEnd w:id="77"/>
+    <w:bookmarkStart w:id="82" w:name="maillisten"/>
     <w:p>
       <w:pPr>
         <w:pStyle w:val="Heading4"/>
@@ -3661,7 +3632,7 @@
       <w:r>
         <w:t xml:space="preserve"> </w:t>
       </w:r>
-      <w:hyperlink r:id="rId73">
+      <w:hyperlink r:id="rId78">
         <w:r>
           <w:rPr>
             <w:rStyle w:val="Hyperlink"/>
@@ -3771,7 +3742,7 @@
         <w:t xml:space="preserve"> </w:t>
       </w:r>
       <w:r>
-        <w:t xml:space="preserve">(siehe Abbildung 2-3). Jedes Listenmitglied entscheidet selbst, ob es die Mails der Liste aufhebt oder nicht. Neue Listenmitglieder haben keine Möglichkeit, auf frühere Mails zuzugreifen.</w:t>
+        <w:t xml:space="preserve">. Jedes Listenmitglied entscheidet selbst, ob es die Mails der Liste aufhebt oder nicht. Neue Listenmitglieder haben keine Möglichkeit, auf frühere Mails zuzugreifen.</w:t>
       </w:r>
     </w:p>
     <w:p>
@@ -3820,18 +3791,18 @@
           <wp:inline>
             <wp:extent cx="3058193" cy="1997000"/>
             <wp:effectExtent b="0" l="0" r="0" t="0"/>
-            <wp:docPr descr="Vergleich von Maillisten und Diskussionsforen" title="" id="75" name="Picture"/>
+            <wp:docPr descr="Vergleich von Maillisten und Diskussionsforen" title="" id="80" name="Picture"/>
             <a:graphic>
               <a:graphicData uri="http://schemas.openxmlformats.org/drawingml/2006/picture">
                 <pic:pic>
                   <pic:nvPicPr>
-                    <pic:cNvPr descr="./img/vergleich-maillisten-diskussionsforen.png" id="76" name="Picture"/>
+                    <pic:cNvPr descr="./img/vergleich-maillisten-diskussionsforen.png" id="81" name="Picture"/>
                     <pic:cNvPicPr>
                       <a:picLocks noChangeArrowheads="1" noChangeAspect="1"/>
                     </pic:cNvPicPr>
                   </pic:nvPicPr>
                   <pic:blipFill>
-                    <a:blip r:embed="rId74"/>
+                    <a:blip r:embed="rId79"/>
                     <a:stretch>
                       <a:fillRect/>
                     </a:stretch>
@@ -3866,8 +3837,8 @@
         <w:t xml:space="preserve">Vergleich von Maillisten und Diskussionsforen</w:t>
       </w:r>
     </w:p>
-    <w:bookmarkEnd w:id="77"/>
-    <w:bookmarkStart w:id="78" w:name="diskussionsforen"/>
+    <w:bookmarkEnd w:id="82"/>
+    <w:bookmarkStart w:id="83" w:name="diskussionsforen"/>
     <w:p>
       <w:pPr>
         <w:pStyle w:val="Heading4"/>
@@ -3919,8 +3890,8 @@
         <w:t xml:space="preserve">Das Usenet kann als eine externe, kostenlose Ressource betrachtet werden. Durch die Einrichtung von Onlinediskussionsforen können signifikante Verbesserungen im Bereich Kommunikation und Sicherung der Diskussionsinhalte erreicht werden.</w:t>
       </w:r>
     </w:p>
-    <w:bookmarkEnd w:id="78"/>
-    <w:bookmarkStart w:id="79" w:name="zeitschriften-zeitungen"/>
+    <w:bookmarkEnd w:id="83"/>
+    <w:bookmarkStart w:id="84" w:name="zeitschriften-zeitungen"/>
     <w:p>
       <w:pPr>
         <w:pStyle w:val="Heading4"/>
@@ -4053,8 +4024,8 @@
         <w:t xml:space="preserve">verfügbar. Damit kann jeder Umlaufteilnehmer die Relevanz der Zeitschrift abschätzen. Über dieses Onlineangebot können dann auch Kommentare zu den einzelnen Artikeln abgegeben oder weiterführende Informationen erfasst werden. Nur wer wirklich an einem der Artikel interessiert ist, erhält die Zeitschrift. Der Umlauf wird von einer Bring- zu einer Holschuld.</w:t>
       </w:r>
     </w:p>
-    <w:bookmarkEnd w:id="79"/>
-    <w:bookmarkStart w:id="83" w:name="cdrom"/>
+    <w:bookmarkEnd w:id="84"/>
+    <w:bookmarkStart w:id="88" w:name="cdrom"/>
     <w:p>
       <w:pPr>
         <w:pStyle w:val="Heading4"/>
@@ -4077,7 +4048,7 @@
         <w:pStyle w:val="FirstParagraph"/>
       </w:pPr>
       <w:r>
-        <w:t xml:space="preserve">Viele Informationen liegen mittlerweile multimedial auf CDROM vor. Eine gute Möglichkeit, diese zu veröffentlichen, stellen sogenannte CD-Server dar (siehe Abbildung 2-4), welche unterschiedliche Mengen von CD’s aufnehmen und diese im Netzwerk zur Verfügung stellen können.</w:t>
+        <w:t xml:space="preserve">Viele Informationen liegen mittlerweile multimedial auf CDROM vor. Eine gute Möglichkeit, diese zu veröffentlichen, stellen sogenannte CD-Server dar, welche unterschiedliche Mengen von CD’s aufnehmen und diese im Netzwerk zur Verfügung stellen können.</w:t>
       </w:r>
     </w:p>
     <w:p>
@@ -4126,18 +4097,18 @@
           <wp:inline>
             <wp:extent cx="2779331" cy="789330"/>
             <wp:effectExtent b="0" l="0" r="0" t="0"/>
-            <wp:docPr descr="Einsatz von CD-Servern" title="" id="81" name="Picture"/>
+            <wp:docPr descr="Einsatz von CD-Servern" title="" id="86" name="Picture"/>
             <a:graphic>
               <a:graphicData uri="http://schemas.openxmlformats.org/drawingml/2006/picture">
                 <pic:pic>
                   <pic:nvPicPr>
-                    <pic:cNvPr descr="./img/einsatz-von-cd-servern.png" id="82" name="Picture"/>
+                    <pic:cNvPr descr="./img/einsatz-von-cd-servern.png" id="87" name="Picture"/>
                     <pic:cNvPicPr>
                       <a:picLocks noChangeArrowheads="1" noChangeAspect="1"/>
                     </pic:cNvPicPr>
                   </pic:nvPicPr>
                   <pic:blipFill>
-                    <a:blip r:embed="rId80"/>
+                    <a:blip r:embed="rId85"/>
                     <a:stretch>
                       <a:fillRect/>
                     </a:stretch>
@@ -4190,8 +4161,8 @@
         <w:t xml:space="preserve">CD-Server sind gut geeignet, um Software oder Archiv-CDs aufzunehmen. Der Inhalt dieser Server sollte transparenter gemacht werden.</w:t>
       </w:r>
     </w:p>
-    <w:bookmarkEnd w:id="83"/>
-    <w:bookmarkStart w:id="85" w:name="software-code"/>
+    <w:bookmarkEnd w:id="88"/>
+    <w:bookmarkStart w:id="90" w:name="software-code"/>
     <w:p>
       <w:pPr>
         <w:pStyle w:val="Heading4"/>
@@ -4285,7 +4256,7 @@
       <w:r>
         <w:t xml:space="preserve"> </w:t>
       </w:r>
-      <w:hyperlink r:id="rId84">
+      <w:hyperlink r:id="rId89">
         <w:r>
           <w:rPr>
             <w:rStyle w:val="Hyperlink"/>
@@ -4318,8 +4289,8 @@
         <w:t xml:space="preserve">Mit CVS können nicht nur Softwarecodes verwaltet werden, sondern alle Arten von Projekten, die mit ASCII-Dateien arbeiten. Diese in XML verfasste Diplomarbeit wurde mit CVS verwaltet.</w:t>
       </w:r>
     </w:p>
-    <w:bookmarkEnd w:id="85"/>
-    <w:bookmarkStart w:id="86" w:name="briefe-email"/>
+    <w:bookmarkEnd w:id="90"/>
+    <w:bookmarkStart w:id="91" w:name="briefe-email"/>
     <w:p>
       <w:pPr>
         <w:pStyle w:val="Heading4"/>
@@ -4361,9 +4332,9 @@
         <w:t xml:space="preserve">Mit Microsoft Outlook als Mailclient ist es beispielsweise sehr einfach möglich, den gesamten Mail und Briefverkehr automatisch mit zu protokollieren. Im Adressbuch besteht dann Zugriff auf die gesamte Kommunikation, die mit einer Person geführt wurde.</w:t>
       </w:r>
     </w:p>
-    <w:bookmarkEnd w:id="86"/>
-    <w:bookmarkEnd w:id="87"/>
-    <w:bookmarkStart w:id="97" w:name="implizites-wissen"/>
+    <w:bookmarkEnd w:id="91"/>
+    <w:bookmarkEnd w:id="92"/>
+    <w:bookmarkStart w:id="102" w:name="implizites-wissen"/>
     <w:p>
       <w:pPr>
         <w:pStyle w:val="Heading3"/>
@@ -4381,7 +4352,7 @@
         <w:t xml:space="preserve">Implizites Wissen</w:t>
       </w:r>
     </w:p>
-    <w:bookmarkStart w:id="91" w:name="erfahrung-negativwissen"/>
+    <w:bookmarkStart w:id="96" w:name="erfahrung-negativwissen"/>
     <w:p>
       <w:pPr>
         <w:pStyle w:val="Heading4"/>
@@ -4457,7 +4428,7 @@
         <w:pStyle w:val="BodyText"/>
       </w:pPr>
       <w:r>
-        <w:t xml:space="preserve">Der einfachste Weg, Erfahrungen und Negativwissen nutzbar zu machen, ist, die Erfassung in den Projektablauf zu integrieren und damit als völlig selbstverständlich zu institutionalisieren (siehe Abbildung 2-5). Die meisten Projekthandbücher beinhalten die Elemente</w:t>
+        <w:t xml:space="preserve">Der einfachste Weg, Erfahrungen und Negativwissen nutzbar zu machen, ist, die Erfassung in den Projektablauf zu integrieren und damit als völlig selbstverständlich zu institutionalisieren. Die meisten Projekthandbücher beinhalten die Elemente</w:t>
       </w:r>
       <w:r>
         <w:t xml:space="preserve"> </w:t>
@@ -4518,18 +4489,18 @@
           <wp:inline>
             <wp:extent cx="5334000" cy="1541526"/>
             <wp:effectExtent b="0" l="0" r="0" t="0"/>
-            <wp:docPr descr="Projektstart und Projektende aus Wissensmanagementsicht" title="" id="89" name="Picture"/>
+            <wp:docPr descr="Projektstart und Projektende aus Wissensmanagementsicht" title="" id="94" name="Picture"/>
             <a:graphic>
               <a:graphicData uri="http://schemas.openxmlformats.org/drawingml/2006/picture">
                 <pic:pic>
                   <pic:nvPicPr>
-                    <pic:cNvPr descr="./img/projektstart-und-ende-aus-wm-sicht.png" id="90" name="Picture"/>
+                    <pic:cNvPr descr="./img/projektstart-und-ende-aus-wm-sicht.png" id="95" name="Picture"/>
                     <pic:cNvPicPr>
                       <a:picLocks noChangeArrowheads="1" noChangeAspect="1"/>
                     </pic:cNvPicPr>
                   </pic:nvPicPr>
                   <pic:blipFill>
-                    <a:blip r:embed="rId88"/>
+                    <a:blip r:embed="rId93"/>
                     <a:stretch>
                       <a:fillRect/>
                     </a:stretch>
@@ -4582,8 +4553,8 @@
         <w:t xml:space="preserve">Negativwissen ist ein sehr wichtiger Bestandteil des Wissensmanagements. Die Probleme, die sich mit der Erfassung ergeben, können durch eine Integration der Erfassung in den Arbeitsablauf überwunden werden.</w:t>
       </w:r>
     </w:p>
-    <w:bookmarkEnd w:id="91"/>
-    <w:bookmarkStart w:id="94" w:name="handlungsmuster"/>
+    <w:bookmarkEnd w:id="96"/>
+    <w:bookmarkStart w:id="99" w:name="handlungsmuster"/>
     <w:p>
       <w:pPr>
         <w:pStyle w:val="Heading4"/>
@@ -4619,7 +4590,7 @@
       <w:r>
         <w:t xml:space="preserve"> </w:t>
       </w:r>
-      <w:hyperlink r:id="rId92">
+      <w:hyperlink r:id="rId97">
         <w:r>
           <w:rPr>
             <w:rStyle w:val="Hyperlink"/>
@@ -4706,7 +4677,7 @@
       <w:r>
         <w:t xml:space="preserve"> </w:t>
       </w:r>
-      <w:hyperlink r:id="rId93">
+      <w:hyperlink r:id="rId98">
         <w:r>
           <w:rPr>
             <w:rStyle w:val="Hyperlink"/>
@@ -4721,8 +4692,8 @@
         <w:t xml:space="preserve">abgefragt werden.</w:t>
       </w:r>
     </w:p>
-    <w:bookmarkEnd w:id="94"/>
-    <w:bookmarkStart w:id="96" w:name="kontexte"/>
+    <w:bookmarkEnd w:id="99"/>
+    <w:bookmarkStart w:id="101" w:name="kontexte"/>
     <w:p>
       <w:pPr>
         <w:pStyle w:val="Heading4"/>
@@ -4835,7 +4806,7 @@
       <w:r>
         <w:t xml:space="preserve"> </w:t>
       </w:r>
-      <w:hyperlink r:id="rId95">
+      <w:hyperlink r:id="rId100">
         <w:r>
           <w:rPr>
             <w:rStyle w:val="Hyperlink"/>
@@ -5442,10 +5413,10 @@
         </w:tc>
       </w:tr>
     </w:tbl>
-    <w:bookmarkEnd w:id="96"/>
-    <w:bookmarkEnd w:id="97"/>
-    <w:bookmarkEnd w:id="98"/>
-    <w:bookmarkStart w:id="107" w:name="wissenstransportkanäle"/>
+    <w:bookmarkEnd w:id="101"/>
+    <w:bookmarkEnd w:id="102"/>
+    <w:bookmarkEnd w:id="103"/>
+    <w:bookmarkStart w:id="112" w:name="wissenstransportkanäle"/>
     <w:p>
       <w:pPr>
         <w:pStyle w:val="Heading2"/>
@@ -5471,7 +5442,7 @@
         <w:t xml:space="preserve">Um den Wissensfluss in einer Firma durch ein elektronisches System unterstützen zu können, müssen zunächst einmal einige Eckdaten über diesen Fluss bekannt sein. Im vorangegangenen Abschnitt wurde die Form des vorliegenden Wissens untersucht. Dieser Abschnitt widmet sich den Kanälen, auf denen das Wissen verteilt werden kann.</w:t>
       </w:r>
     </w:p>
-    <w:bookmarkStart w:id="99" w:name="gespräche"/>
+    <w:bookmarkStart w:id="104" w:name="gespräche"/>
     <w:p>
       <w:pPr>
         <w:pStyle w:val="Heading3"/>
@@ -5616,8 +5587,8 @@
         <w:t xml:space="preserve">Ein wichtiges Ziel des entstehenden Wissensmanagementsystems ist es, die Kommunikation zwischen den Mitarbeitern zu fördern. Die Kontaktaufnahme mit Wissensträgern soll erleichtert werden.</w:t>
       </w:r>
     </w:p>
-    <w:bookmarkEnd w:id="99"/>
-    <w:bookmarkStart w:id="100" w:name="besprechungen"/>
+    <w:bookmarkEnd w:id="104"/>
+    <w:bookmarkStart w:id="105" w:name="besprechungen"/>
     <w:p>
       <w:pPr>
         <w:pStyle w:val="Heading3"/>
@@ -5754,8 +5725,8 @@
         <w:t xml:space="preserve">In einem Wissensmanagementsystem sollte der Besprechungsprozess unterstützt werden. Das kann dadurch geschehen, dass im System eine Agenda erstellt werden kann, die dann per Email verschickt wird. Diese Agenda bietet auch das Grundgerüst für das zu erstellende Protokoll.</w:t>
       </w:r>
     </w:p>
-    <w:bookmarkEnd w:id="100"/>
-    <w:bookmarkStart w:id="101" w:name="seminare"/>
+    <w:bookmarkEnd w:id="105"/>
+    <w:bookmarkStart w:id="106" w:name="seminare"/>
     <w:p>
       <w:pPr>
         <w:pStyle w:val="Heading3"/>
@@ -5807,8 +5778,8 @@
         <w:t xml:space="preserve">Der Wert von Seminaren kann dadurch gesteigert werden, dass jeder einzelne Seminarteilnehmer die Möglichkeit bekommt, Seminare zu kommentieren (und dadurch zu bewerten) und es somit zukünftigen Teilnehmern erleichtert wird, den Wert eines Seminars abzuschätzen.</w:t>
       </w:r>
     </w:p>
-    <w:bookmarkEnd w:id="101"/>
-    <w:bookmarkStart w:id="102" w:name="vorträge"/>
+    <w:bookmarkEnd w:id="106"/>
+    <w:bookmarkStart w:id="107" w:name="vorträge"/>
     <w:p>
       <w:pPr>
         <w:pStyle w:val="Heading3"/>
@@ -5860,8 +5831,8 @@
         <w:t xml:space="preserve">Vorträge sind wichtig, um Wissen über Projektgrenzen hinweg zu vermitteln. Wenn die gehaltenen Vorträge zusätzlich in elektronischer Form ablegt und damit institutsweit verfügbar gemacht werden, können damit auch Abteilungsgrenzen überwunden werden.</w:t>
       </w:r>
     </w:p>
-    <w:bookmarkEnd w:id="102"/>
-    <w:bookmarkStart w:id="103" w:name="interne-workshops"/>
+    <w:bookmarkEnd w:id="107"/>
+    <w:bookmarkStart w:id="108" w:name="interne-workshops"/>
     <w:p>
       <w:pPr>
         <w:pStyle w:val="Heading3"/>
@@ -5905,8 +5876,8 @@
         <w:t xml:space="preserve">Die Durchführung von internen Seminaren und Workshops sollte so einfach wie möglich gestaltet werden, um den Wissensaustausch auf Basis dieses Mediums zu fördern.</w:t>
       </w:r>
     </w:p>
-    <w:bookmarkEnd w:id="103"/>
-    <w:bookmarkStart w:id="104" w:name="email"/>
+    <w:bookmarkEnd w:id="108"/>
+    <w:bookmarkStart w:id="109" w:name="email"/>
     <w:p>
       <w:pPr>
         <w:pStyle w:val="Heading3"/>
@@ -6016,8 +5987,8 @@
         <w:t xml:space="preserve">Verbunden mit dem Broadcast von Informationen per Email sind die bereits aufgeführten Nachteile. Das zu konzipierende System sollte eine alternative Möglichkeit bieten, Protokolle u.ä. publik zu machen.</w:t>
       </w:r>
     </w:p>
-    <w:bookmarkEnd w:id="104"/>
-    <w:bookmarkStart w:id="105" w:name="dokumente-1"/>
+    <w:bookmarkEnd w:id="109"/>
+    <w:bookmarkStart w:id="110" w:name="dokumente-1"/>
     <w:p>
       <w:pPr>
         <w:pStyle w:val="Heading3"/>
@@ -6088,8 +6059,8 @@
         <w:t xml:space="preserve">sind.</w:t>
       </w:r>
     </w:p>
-    <w:bookmarkEnd w:id="105"/>
-    <w:bookmarkStart w:id="106" w:name="intranet-1"/>
+    <w:bookmarkEnd w:id="110"/>
+    <w:bookmarkStart w:id="111" w:name="intranet-1"/>
     <w:p>
       <w:pPr>
         <w:pStyle w:val="Heading3"/>
@@ -6189,10 +6160,10 @@
         <w:t xml:space="preserve">Das Wissensmanagementsystem soll das aktuell am IIS vorhandene Intranet ersetzen.</w:t>
       </w:r>
     </w:p>
-    <w:bookmarkEnd w:id="106"/>
-    <w:bookmarkEnd w:id="107"/>
-    <w:bookmarkEnd w:id="108"/>
-    <w:bookmarkStart w:id="204" w:name="konzeption"/>
+    <w:bookmarkEnd w:id="111"/>
+    <w:bookmarkEnd w:id="112"/>
+    <w:bookmarkEnd w:id="113"/>
+    <w:bookmarkStart w:id="209" w:name="konzeption"/>
     <w:p>
       <w:pPr>
         <w:pStyle w:val="Heading1"/>
@@ -6210,7 +6181,7 @@
         <w:t xml:space="preserve">Konzeption</w:t>
       </w:r>
     </w:p>
-    <w:bookmarkStart w:id="117" w:name="X7e2b8f3fbc94a983500cbb2c6412a348289de13"/>
+    <w:bookmarkStart w:id="122" w:name="X7e2b8f3fbc94a983500cbb2c6412a348289de13"/>
     <w:p>
       <w:pPr>
         <w:pStyle w:val="Heading2"/>
@@ -6236,7 +6207,7 @@
         <w:t xml:space="preserve">Die folgenden Kriterien wurden für das Konzept eines Wissensmanagementsystems für wichtig erachtet.</w:t>
       </w:r>
     </w:p>
-    <w:bookmarkStart w:id="109" w:name="sicherheit"/>
+    <w:bookmarkStart w:id="114" w:name="sicherheit"/>
     <w:p>
       <w:pPr>
         <w:pStyle w:val="Heading3"/>
@@ -6450,8 +6421,8 @@
         <w:t xml:space="preserve">Vertrauen durch Sicherheit aufzubauen ist eine wichtige Aufgabe des Wissensmanagementsystems. Zugriffsrechte und Systemnutzer müssen zu jedem Zeitpunkt transparent sein.</w:t>
       </w:r>
     </w:p>
-    <w:bookmarkEnd w:id="109"/>
-    <w:bookmarkStart w:id="110" w:name="plattformunabhängigkeit"/>
+    <w:bookmarkEnd w:id="114"/>
+    <w:bookmarkStart w:id="115" w:name="plattformunabhängigkeit"/>
     <w:p>
       <w:pPr>
         <w:pStyle w:val="Heading3"/>
@@ -6548,8 +6519,8 @@
         <w:t xml:space="preserve">Die Verwendung von Java in Form von Java-Applets wurde ausgeschlossen. Es entsteht bei der Übertragung des Javacodes vom Server an den Client eine lange Ladezeit. Außerdem sind die virtuellen Javamaschinen, die im Client verwendet werden, um den Code auszuführen, auf den einzelnen Plattformen nicht identisch implementiert, so dass die Anforderung der Plattformunabhängigikeit nur bedingt erfüllt ist.</w:t>
       </w:r>
     </w:p>
-    <w:bookmarkEnd w:id="110"/>
-    <w:bookmarkStart w:id="111" w:name="einfache-intuitive-bedienbarkeit"/>
+    <w:bookmarkEnd w:id="115"/>
+    <w:bookmarkStart w:id="116" w:name="einfache-intuitive-bedienbarkeit"/>
     <w:p>
       <w:pPr>
         <w:pStyle w:val="Heading3"/>
@@ -6667,8 +6638,8 @@
         <w:t xml:space="preserve">zu bestimmten Bereichen erhöht den Komfort beim Navigieren. Bestimmte Elemente, wie globales Menü und Suchfunktion, sind in jeder Ansicht vorhanden.</w:t>
       </w:r>
     </w:p>
-    <w:bookmarkEnd w:id="111"/>
-    <w:bookmarkStart w:id="112" w:name="erweiterbarkeit-flexibilität"/>
+    <w:bookmarkEnd w:id="116"/>
+    <w:bookmarkStart w:id="117" w:name="erweiterbarkeit-flexibilität"/>
     <w:p>
       <w:pPr>
         <w:pStyle w:val="Heading3"/>
@@ -6718,8 +6689,8 @@
         <w:t xml:space="preserve">zulässt. Somit kann der Benutzer beispielsweise das Aussehen seines Bereichs völlig neu gestalten, wobei die Inhalte identisch bleiben.</w:t>
       </w:r>
     </w:p>
-    <w:bookmarkEnd w:id="112"/>
-    <w:bookmarkStart w:id="114" w:name="logisch-strukturiert"/>
+    <w:bookmarkEnd w:id="117"/>
+    <w:bookmarkStart w:id="119" w:name="logisch-strukturiert"/>
     <w:p>
       <w:pPr>
         <w:pStyle w:val="Heading3"/>
@@ -6816,7 +6787,7 @@
       <w:r>
         <w:t xml:space="preserve"> </w:t>
       </w:r>
-      <w:hyperlink r:id="rId113">
+      <w:hyperlink r:id="rId118">
         <w:r>
           <w:rPr>
             <w:rStyle w:val="Hyperlink"/>
@@ -6916,8 +6887,8 @@
         <w:t xml:space="preserve">Beide Schlagworthierarchien müssen in regelmäßigen Abständen überprüft und ergänzt werden.</w:t>
       </w:r>
     </w:p>
-    <w:bookmarkEnd w:id="114"/>
-    <w:bookmarkStart w:id="115" w:name="verwendung-von-standards"/>
+    <w:bookmarkEnd w:id="119"/>
+    <w:bookmarkStart w:id="120" w:name="verwendung-von-standards"/>
     <w:p>
       <w:pPr>
         <w:pStyle w:val="Heading3"/>
@@ -6951,8 +6922,8 @@
         <w:t xml:space="preserve">Austauschformate zwischen einzelnen Applikationen wie beispielsweise XML werden sich immer mehr durchsetzen. Die Integration der bisher bestehenden Insellösungen zu einem Gesamtsystem, das auf einen einheitlichen Datenbestand zurückgreift, wird eine der entscheidenden Herausforderungen sein.</w:t>
       </w:r>
     </w:p>
-    <w:bookmarkEnd w:id="115"/>
-    <w:bookmarkStart w:id="116" w:name="mit-standardsoftware-bedienbar"/>
+    <w:bookmarkEnd w:id="120"/>
+    <w:bookmarkStart w:id="121" w:name="mit-standardsoftware-bedienbar"/>
     <w:p>
       <w:pPr>
         <w:pStyle w:val="Heading3"/>
@@ -7063,9 +7034,9 @@
         <w:t xml:space="preserve">verwendet werden, um die Präsenz bestimmter Funktionen sicherzustellen.</w:t>
       </w:r>
     </w:p>
-    <w:bookmarkEnd w:id="116"/>
-    <w:bookmarkEnd w:id="117"/>
-    <w:bookmarkStart w:id="131" w:name="methoden"/>
+    <w:bookmarkEnd w:id="121"/>
+    <w:bookmarkEnd w:id="122"/>
+    <w:bookmarkStart w:id="136" w:name="methoden"/>
     <w:p>
       <w:pPr>
         <w:pStyle w:val="Heading2"/>
@@ -7091,7 +7062,7 @@
         <w:t xml:space="preserve">Die Methoden, die in der Konzeptionsphase in dem Wissensmanagementsystem implementiert werden, sind nur ein kleiner Teil der benötigten Methoden. Sie ermöglichen es, die Mächtigkeit des Systems zu demonstrieren, müssen aber noch um weitere ergänzt werden.</w:t>
       </w:r>
     </w:p>
-    <w:bookmarkStart w:id="118" w:name="white-page-dienst"/>
+    <w:bookmarkStart w:id="123" w:name="white-page-dienst"/>
     <w:p>
       <w:pPr>
         <w:pStyle w:val="Heading3"/>
@@ -7294,8 +7265,8 @@
         <w:t xml:space="preserve">Zu beachten ist bei einem solchen Dienst der Datenschutz. Alle Maßnahmen sind in jedem Fall mit dem Datenschutzbeauftragten abzuklären. Die beste Möglichkeit, Probleme zu umgehen, ist, dem Mitarbeiter die Entscheidung zu überlassen, ob seine Daten öffentlich verfügbar sind.</w:t>
       </w:r>
     </w:p>
-    <w:bookmarkEnd w:id="118"/>
-    <w:bookmarkStart w:id="119" w:name="diskussionsforum"/>
+    <w:bookmarkEnd w:id="123"/>
+    <w:bookmarkStart w:id="124" w:name="diskussionsforum"/>
     <w:p>
       <w:pPr>
         <w:pStyle w:val="Heading3"/>
@@ -7321,8 +7292,8 @@
         <w:t xml:space="preserve">Für jede Gruppierung im Institut soll es möglich sein, Diskussionsforen zu bestimmten Themen einzurichten. Diese Foren sollen an bestehende Maillisten angeknüpft werden können und müssen ihre Daten in einer Datenbank abspeichern, um Weiterverwendung zu ermöglichen.</w:t>
       </w:r>
     </w:p>
-    <w:bookmarkEnd w:id="119"/>
-    <w:bookmarkStart w:id="123" w:name="X8355e0e12bc1268763951129df1a28743dbb2b1"/>
+    <w:bookmarkEnd w:id="124"/>
+    <w:bookmarkStart w:id="128" w:name="X8355e0e12bc1268763951129df1a28743dbb2b1"/>
     <w:p>
       <w:pPr>
         <w:pStyle w:val="Heading3"/>
@@ -7369,7 +7340,7 @@
         <w:pStyle w:val="BodyText"/>
       </w:pPr>
       <w:r>
-        <w:t xml:space="preserve">Der Bereich Personalentwicklung wird am IIS von einer Person betreut, die im Folgenden Person X genannt wird. Es wird also einen Bereich Personalentwicklung in dem System geben, dessen Administrator Person X ist (siehe Abbildung 3-1). Im restlichen System ist Person X ganz normaler Mitarbeiter und mit keinen Zusatzrechten ausgestattet. Person X kann ihrerseits die Verwaltung bestimmter Unterbereiche an andere Personen übertragen.</w:t>
+        <w:t xml:space="preserve">Der Bereich Personalentwicklung wird am IIS von einer Person betreut, die im Folgenden Person X genannt wird. Es wird also einen Bereich Personalentwicklung in dem System geben, dessen Administrator Person X ist. Im restlichen System ist Person X ganz normaler Mitarbeiter und mit keinen Zusatzrechten ausgestattet. Person X kann ihrerseits die Verwaltung bestimmter Unterbereiche an andere Personen übertragen.</w:t>
       </w:r>
     </w:p>
     <w:p>
@@ -7381,18 +7352,18 @@
           <wp:inline>
             <wp:extent cx="5334000" cy="2426970"/>
             <wp:effectExtent b="0" l="0" r="0" t="0"/>
-            <wp:docPr descr="Dezentrale Verwaltung von Teilbereichen" title="" id="121" name="Picture"/>
+            <wp:docPr descr="Dezentrale Verwaltung von Teilbereichen" title="" id="126" name="Picture"/>
             <a:graphic>
               <a:graphicData uri="http://schemas.openxmlformats.org/drawingml/2006/picture">
                 <pic:pic>
                   <pic:nvPicPr>
-                    <pic:cNvPr descr="./img/dezentrale-verwaltung-von-teilbereichen.png" id="122" name="Picture"/>
+                    <pic:cNvPr descr="./img/dezentrale-verwaltung-von-teilbereichen.png" id="127" name="Picture"/>
                     <pic:cNvPicPr>
                       <a:picLocks noChangeArrowheads="1" noChangeAspect="1"/>
                     </pic:cNvPicPr>
                   </pic:nvPicPr>
                   <pic:blipFill>
-                    <a:blip r:embed="rId120"/>
+                    <a:blip r:embed="rId125"/>
                     <a:stretch>
                       <a:fillRect/>
                     </a:stretch>
@@ -7427,8 +7398,8 @@
         <w:t xml:space="preserve">Dezentrale Verwaltung von Teilbereichen</w:t>
       </w:r>
     </w:p>
-    <w:bookmarkEnd w:id="123"/>
-    <w:bookmarkStart w:id="124" w:name="newssektion"/>
+    <w:bookmarkEnd w:id="128"/>
+    <w:bookmarkStart w:id="129" w:name="newssektion"/>
     <w:p>
       <w:pPr>
         <w:pStyle w:val="Heading3"/>
@@ -7520,8 +7491,8 @@
         <w:t xml:space="preserve">erscheinen. Beiträge, die älter als ein zu definierender Zeitraum sind, werden aus der Newssektion gelöscht, stehen aber weiterhin über eine Suchmaske zur Verfügung.</w:t>
       </w:r>
     </w:p>
-    <w:bookmarkEnd w:id="124"/>
-    <w:bookmarkStart w:id="125" w:name="privater-bereich"/>
+    <w:bookmarkEnd w:id="129"/>
+    <w:bookmarkStart w:id="130" w:name="privater-bereich"/>
     <w:p>
       <w:pPr>
         <w:pStyle w:val="Heading3"/>
@@ -7600,8 +7571,8 @@
         <w:t xml:space="preserve">für den Mitarbeiter dar, die er sich nach seinen Wünschen einrichten kann.</w:t>
       </w:r>
     </w:p>
-    <w:bookmarkEnd w:id="125"/>
-    <w:bookmarkStart w:id="129" w:name="Xf119875eefb6177c90407338db89d2ab35e3c55"/>
+    <w:bookmarkEnd w:id="130"/>
+    <w:bookmarkStart w:id="134" w:name="Xf119875eefb6177c90407338db89d2ab35e3c55"/>
     <w:p>
       <w:pPr>
         <w:pStyle w:val="Heading3"/>
@@ -7715,18 +7686,18 @@
           <wp:inline>
             <wp:extent cx="5334000" cy="3301746"/>
             <wp:effectExtent b="0" l="0" r="0" t="0"/>
-            <wp:docPr descr="Applikationsübergreifende Datenbank" title="" id="127" name="Picture"/>
+            <wp:docPr descr="Applikationsübergreifende Datenbank" title="" id="132" name="Picture"/>
             <a:graphic>
               <a:graphicData uri="http://schemas.openxmlformats.org/drawingml/2006/picture">
                 <pic:pic>
                   <pic:nvPicPr>
-                    <pic:cNvPr descr="./img/applikationsuebergreifende-datenbank.png" id="128" name="Picture"/>
+                    <pic:cNvPr descr="./img/applikationsuebergreifende-datenbank.png" id="133" name="Picture"/>
                     <pic:cNvPicPr>
                       <a:picLocks noChangeArrowheads="1" noChangeAspect="1"/>
                     </pic:cNvPicPr>
                   </pic:nvPicPr>
                   <pic:blipFill>
-                    <a:blip r:embed="rId126"/>
+                    <a:blip r:embed="rId131"/>
                     <a:stretch>
                       <a:fillRect/>
                     </a:stretch>
@@ -7806,7 +7777,7 @@
         <w:t xml:space="preserve"> </w:t>
       </w:r>
       <w:r>
-        <w:t xml:space="preserve">zugänglich sein (siehe Abbildung 3-2). Im Einzelfall bedeutet das, dass Daten von allen ODBC-fähigen Softwarepaketen (zum Beispiel Microsoft Word, Microsoft Excel, Microsoft Access,…) geschrieben und gelesen werden können, sofern die entsprechenden Berechtigungen vorhanden sind.</w:t>
+        <w:t xml:space="preserve">zugänglich sein. Im Einzelfall bedeutet das, dass Daten von allen ODBC-fähigen Softwarepaketen (zum Beispiel Microsoft Word, Microsoft Excel, Microsoft Access,…) geschrieben und gelesen werden können, sofern die entsprechenden Berechtigungen vorhanden sind.</w:t>
       </w:r>
     </w:p>
     <w:p>
@@ -7918,8 +7889,8 @@
         <w:t xml:space="preserve">.</w:t>
       </w:r>
     </w:p>
-    <w:bookmarkEnd w:id="129"/>
-    <w:bookmarkStart w:id="130" w:name="suchfunktionen"/>
+    <w:bookmarkEnd w:id="134"/>
+    <w:bookmarkStart w:id="135" w:name="suchfunktionen"/>
     <w:p>
       <w:pPr>
         <w:pStyle w:val="Heading3"/>
@@ -7998,9 +7969,9 @@
         <w:t xml:space="preserve">, wie zum Beispiel Webseiten, ergänzbar sein. Diese Eigenschaft ermöglicht es, wichtige Internetangebote in die Suche einzubeziehen.</w:t>
       </w:r>
     </w:p>
-    <w:bookmarkEnd w:id="130"/>
-    <w:bookmarkEnd w:id="131"/>
-    <w:bookmarkStart w:id="154" w:name="systemauswahl"/>
+    <w:bookmarkEnd w:id="135"/>
+    <w:bookmarkEnd w:id="136"/>
+    <w:bookmarkStart w:id="159" w:name="systemauswahl"/>
     <w:p>
       <w:pPr>
         <w:pStyle w:val="Heading2"/>
@@ -8018,7 +7989,7 @@
         <w:t xml:space="preserve">Systemauswahl</w:t>
       </w:r>
     </w:p>
-    <w:bookmarkStart w:id="134" w:name="kommerzielle-systeme"/>
+    <w:bookmarkStart w:id="139" w:name="kommerzielle-systeme"/>
     <w:p>
       <w:pPr>
         <w:pStyle w:val="Heading3"/>
@@ -8036,7 +8007,7 @@
         <w:t xml:space="preserve">Kommerzielle Systeme</w:t>
       </w:r>
     </w:p>
-    <w:bookmarkStart w:id="132" w:name="lotus-notesdomino"/>
+    <w:bookmarkStart w:id="137" w:name="lotus-notesdomino"/>
     <w:p>
       <w:pPr>
         <w:pStyle w:val="Heading4"/>
@@ -8354,7 +8325,7 @@
         <w:pStyle w:val="Compact"/>
         <w:numPr>
           <w:ilvl w:val="0"/>
-          <w:numId w:val="1006"/>
+          <w:numId w:val="1004"/>
         </w:numPr>
       </w:pPr>
       <w:r>
@@ -8376,7 +8347,7 @@
         <w:pStyle w:val="Compact"/>
         <w:numPr>
           <w:ilvl w:val="0"/>
-          <w:numId w:val="1006"/>
+          <w:numId w:val="1004"/>
         </w:numPr>
       </w:pPr>
       <w:r>
@@ -8398,7 +8369,7 @@
         <w:pStyle w:val="Compact"/>
         <w:numPr>
           <w:ilvl w:val="0"/>
-          <w:numId w:val="1006"/>
+          <w:numId w:val="1004"/>
         </w:numPr>
       </w:pPr>
       <w:r>
@@ -8420,7 +8391,7 @@
         <w:pStyle w:val="Compact"/>
         <w:numPr>
           <w:ilvl w:val="0"/>
-          <w:numId w:val="1006"/>
+          <w:numId w:val="1004"/>
         </w:numPr>
       </w:pPr>
       <w:r>
@@ -8442,7 +8413,7 @@
         <w:pStyle w:val="Compact"/>
         <w:numPr>
           <w:ilvl w:val="0"/>
-          <w:numId w:val="1006"/>
+          <w:numId w:val="1004"/>
         </w:numPr>
       </w:pPr>
       <w:r>
@@ -8459,8 +8430,8 @@
         <w:t xml:space="preserve">Ein wichtiger Grund für die Entscheidung für den Kauf von Notes war die Tatsache, dass Notes Clients für die meisten am IIS vorhandenen Plattformen (Windows/Mac/UNIX) bereitstellt. Ab der Version 5 (die sich im IIS bereits im Teststadium befindet) wird kein Client mehr für UNIX Systeme angeboten, was den angesprochenen Vorteil neutralisiert.</w:t>
       </w:r>
     </w:p>
-    <w:bookmarkEnd w:id="132"/>
-    <w:bookmarkStart w:id="133" w:name="microsoft-outlookexchange"/>
+    <w:bookmarkEnd w:id="137"/>
+    <w:bookmarkStart w:id="138" w:name="microsoft-outlookexchange"/>
     <w:p>
       <w:pPr>
         <w:pStyle w:val="Heading4"/>
@@ -8695,9 +8666,9 @@
         <w:t xml:space="preserve">Die Kombination aus Outlook und Exchange ist sehr gut geeignet, um den Kommunikationsteil eines Wissensmanagementsystems am IIS zu realisieren. Die intuitive Benutzung, die Verfügbarkeit auf Windows und Mac und die gute Integration des Microsoft Office machen es der Notes Lösung überlegen. Zu beachten ist aber auch der psychologische Aspekt. Lotus Notes ist bereits gekauft worden und wird an einigen Stellen auch verwendet. Eine mögliche Umstellung auf Outlook/Exchange wird deswegen sicherlich Reibungspunkte mit sich bringen. Die Entscheidung muss auf alle Fälle basierend auf fundierten Erkenntnissen getroffen werden.</w:t>
       </w:r>
     </w:p>
-    <w:bookmarkEnd w:id="133"/>
-    <w:bookmarkEnd w:id="134"/>
-    <w:bookmarkStart w:id="152" w:name="open-sourcefreie-systeme"/>
+    <w:bookmarkEnd w:id="138"/>
+    <w:bookmarkEnd w:id="139"/>
+    <w:bookmarkStart w:id="157" w:name="open-sourcefreie-systeme"/>
     <w:p>
       <w:pPr>
         <w:pStyle w:val="Heading3"/>
@@ -8715,7 +8686,7 @@
         <w:t xml:space="preserve">Open Source/Freie Systeme</w:t>
       </w:r>
     </w:p>
-    <w:bookmarkStart w:id="136" w:name="twig---the-web-integration-gateway"/>
+    <w:bookmarkStart w:id="141" w:name="twig---the-web-integration-gateway"/>
     <w:p>
       <w:pPr>
         <w:pStyle w:val="Heading4"/>
@@ -8743,7 +8714,7 @@
       <w:r>
         <w:t xml:space="preserve"> </w:t>
       </w:r>
-      <w:hyperlink r:id="rId135">
+      <w:hyperlink r:id="rId140">
         <w:r>
           <w:rPr>
             <w:rStyle w:val="Hyperlink"/>
@@ -8779,7 +8750,7 @@
         <w:pStyle w:val="Compact"/>
         <w:numPr>
           <w:ilvl w:val="0"/>
-          <w:numId w:val="1007"/>
+          <w:numId w:val="1005"/>
         </w:numPr>
       </w:pPr>
       <w:r>
@@ -8791,7 +8762,7 @@
         <w:pStyle w:val="Compact"/>
         <w:numPr>
           <w:ilvl w:val="0"/>
-          <w:numId w:val="1007"/>
+          <w:numId w:val="1005"/>
         </w:numPr>
       </w:pPr>
       <w:r>
@@ -8803,7 +8774,7 @@
         <w:pStyle w:val="Compact"/>
         <w:numPr>
           <w:ilvl w:val="0"/>
-          <w:numId w:val="1007"/>
+          <w:numId w:val="1005"/>
         </w:numPr>
       </w:pPr>
       <w:r>
@@ -8815,7 +8786,7 @@
         <w:pStyle w:val="Compact"/>
         <w:numPr>
           <w:ilvl w:val="0"/>
-          <w:numId w:val="1007"/>
+          <w:numId w:val="1005"/>
         </w:numPr>
       </w:pPr>
       <w:r>
@@ -8827,7 +8798,7 @@
         <w:pStyle w:val="Compact"/>
         <w:numPr>
           <w:ilvl w:val="0"/>
-          <w:numId w:val="1007"/>
+          <w:numId w:val="1005"/>
         </w:numPr>
       </w:pPr>
       <w:r>
@@ -8839,7 +8810,7 @@
         <w:pStyle w:val="Compact"/>
         <w:numPr>
           <w:ilvl w:val="0"/>
-          <w:numId w:val="1007"/>
+          <w:numId w:val="1005"/>
         </w:numPr>
       </w:pPr>
       <w:r>
@@ -8886,8 +8857,8 @@
         <w:t xml:space="preserve">ist, könnten diese Funktionen nachgerüstet werden, was allerdings sehr arbeitsintensiv ist.</w:t>
       </w:r>
     </w:p>
-    <w:bookmarkEnd w:id="136"/>
-    <w:bookmarkStart w:id="139" w:name="zope---z-object-publishing-environment"/>
+    <w:bookmarkEnd w:id="141"/>
+    <w:bookmarkStart w:id="144" w:name="zope---z-object-publishing-environment"/>
     <w:p>
       <w:pPr>
         <w:pStyle w:val="Heading4"/>
@@ -8909,7 +8880,7 @@
       <w:pPr>
         <w:pStyle w:val="FirstParagraph"/>
       </w:pPr>
-      <w:hyperlink r:id="rId137">
+      <w:hyperlink r:id="rId142">
         <w:r>
           <w:rPr>
             <w:rStyle w:val="Hyperlink"/>
@@ -9154,7 +9125,7 @@
       <w:r>
         <w:t xml:space="preserve"> </w:t>
       </w:r>
-      <w:hyperlink r:id="rId138">
+      <w:hyperlink r:id="rId143">
         <w:r>
           <w:rPr>
             <w:rStyle w:val="Hyperlink"/>
@@ -9540,8 +9511,8 @@
         <w:t xml:space="preserve">Diese Funktion bietet sich an, wenn Personen, wie zum Beispiel Studienarbeiter, in der globalen Nutzerverwaltung noch nicht enthalten sind, aber dennoch Zugang zu einem Bereich des Systems bekommen sollen.</w:t>
       </w:r>
     </w:p>
-    <w:bookmarkEnd w:id="139"/>
-    <w:bookmarkStart w:id="141" w:name="jetspeed"/>
+    <w:bookmarkEnd w:id="144"/>
+    <w:bookmarkStart w:id="146" w:name="jetspeed"/>
     <w:p>
       <w:pPr>
         <w:pStyle w:val="Heading4"/>
@@ -9569,7 +9540,7 @@
       <w:r>
         <w:t xml:space="preserve"> </w:t>
       </w:r>
-      <w:hyperlink r:id="rId140">
+      <w:hyperlink r:id="rId145">
         <w:r>
           <w:rPr>
             <w:rStyle w:val="Hyperlink"/>
@@ -9597,7 +9568,7 @@
         <w:pStyle w:val="Compact"/>
         <w:numPr>
           <w:ilvl w:val="0"/>
-          <w:numId w:val="1008"/>
+          <w:numId w:val="1006"/>
         </w:numPr>
       </w:pPr>
       <w:r>
@@ -9609,7 +9580,7 @@
         <w:pStyle w:val="Compact"/>
         <w:numPr>
           <w:ilvl w:val="0"/>
-          <w:numId w:val="1008"/>
+          <w:numId w:val="1006"/>
         </w:numPr>
       </w:pPr>
       <w:r>
@@ -9621,7 +9592,7 @@
         <w:pStyle w:val="Compact"/>
         <w:numPr>
           <w:ilvl w:val="0"/>
-          <w:numId w:val="1008"/>
+          <w:numId w:val="1006"/>
         </w:numPr>
       </w:pPr>
       <w:r>
@@ -9633,7 +9604,7 @@
         <w:pStyle w:val="Compact"/>
         <w:numPr>
           <w:ilvl w:val="0"/>
-          <w:numId w:val="1008"/>
+          <w:numId w:val="1006"/>
         </w:numPr>
       </w:pPr>
       <w:r>
@@ -9645,7 +9616,7 @@
         <w:pStyle w:val="Compact"/>
         <w:numPr>
           <w:ilvl w:val="0"/>
-          <w:numId w:val="1008"/>
+          <w:numId w:val="1006"/>
         </w:numPr>
       </w:pPr>
       <w:r>
@@ -9657,7 +9628,7 @@
         <w:pStyle w:val="Compact"/>
         <w:numPr>
           <w:ilvl w:val="0"/>
-          <w:numId w:val="1008"/>
+          <w:numId w:val="1006"/>
         </w:numPr>
       </w:pPr>
       <w:r>
@@ -9669,15 +9640,15 @@
         <w:pStyle w:val="Compact"/>
         <w:numPr>
           <w:ilvl w:val="0"/>
-          <w:numId w:val="1008"/>
+          <w:numId w:val="1006"/>
         </w:numPr>
       </w:pPr>
       <w:r>
         <w:t xml:space="preserve">Synchronisation mit Avantgo</w:t>
       </w:r>
     </w:p>
-    <w:bookmarkEnd w:id="141"/>
-    <w:bookmarkStart w:id="143" w:name="midgard"/>
+    <w:bookmarkEnd w:id="146"/>
+    <w:bookmarkStart w:id="148" w:name="midgard"/>
     <w:p>
       <w:pPr>
         <w:pStyle w:val="Heading4"/>
@@ -9705,7 +9676,7 @@
       <w:r>
         <w:t xml:space="preserve"> </w:t>
       </w:r>
-      <w:hyperlink r:id="rId142">
+      <w:hyperlink r:id="rId147">
         <w:r>
           <w:rPr>
             <w:rStyle w:val="Hyperlink"/>
@@ -9805,8 +9776,8 @@
         <w:t xml:space="preserve">einzuordnen. Als Wissensmanagementsystem am IIS kommt Midgard aus den genannten Gründen nicht in Frage.</w:t>
       </w:r>
     </w:p>
-    <w:bookmarkEnd w:id="143"/>
-    <w:bookmarkStart w:id="145" w:name="enhydra"/>
+    <w:bookmarkEnd w:id="148"/>
+    <w:bookmarkStart w:id="150" w:name="enhydra"/>
     <w:p>
       <w:pPr>
         <w:pStyle w:val="Heading4"/>
@@ -9828,7 +9799,7 @@
       <w:pPr>
         <w:pStyle w:val="FirstParagraph"/>
       </w:pPr>
-      <w:hyperlink r:id="rId144">
+      <w:hyperlink r:id="rId149">
         <w:r>
           <w:rPr>
             <w:rStyle w:val="Hyperlink"/>
@@ -9883,8 +9854,8 @@
         <w:t xml:space="preserve">Als Wissensmanagementsystem kommt Enhydra für das IIS nicht in Frage, da es keine Möglichkeit bietet, vorgefertigte Elemente, wie Diskussionsforen, etc. in das System einzubinden und miteinander zu verknüpfen.</w:t>
       </w:r>
     </w:p>
-    <w:bookmarkEnd w:id="145"/>
-    <w:bookmarkStart w:id="147" w:name="opencms"/>
+    <w:bookmarkEnd w:id="150"/>
+    <w:bookmarkStart w:id="152" w:name="opencms"/>
     <w:p>
       <w:pPr>
         <w:pStyle w:val="Heading4"/>
@@ -9906,7 +9877,7 @@
       <w:pPr>
         <w:pStyle w:val="FirstParagraph"/>
       </w:pPr>
-      <w:hyperlink r:id="rId146">
+      <w:hyperlink r:id="rId151">
         <w:r>
           <w:rPr>
             <w:rStyle w:val="Hyperlink"/>
@@ -9993,8 +9964,8 @@
         <w:t xml:space="preserve">OpenCMS kommt als Plattform für das IIS-Wissensmanagementsystem nicht in Frage.</w:t>
       </w:r>
     </w:p>
-    <w:bookmarkEnd w:id="147"/>
-    <w:bookmarkStart w:id="149" w:name="intalio"/>
+    <w:bookmarkEnd w:id="152"/>
+    <w:bookmarkStart w:id="154" w:name="intalio"/>
     <w:p>
       <w:pPr>
         <w:pStyle w:val="Heading4"/>
@@ -10022,7 +9993,7 @@
       <w:r>
         <w:t xml:space="preserve"> </w:t>
       </w:r>
-      <w:hyperlink r:id="rId148">
+      <w:hyperlink r:id="rId153">
         <w:r>
           <w:rPr>
             <w:rStyle w:val="Hyperlink"/>
@@ -10058,7 +10029,7 @@
         <w:pStyle w:val="Compact"/>
         <w:numPr>
           <w:ilvl w:val="0"/>
-          <w:numId w:val="1009"/>
+          <w:numId w:val="1007"/>
         </w:numPr>
       </w:pPr>
       <w:r>
@@ -10070,7 +10041,7 @@
         <w:pStyle w:val="Compact"/>
         <w:numPr>
           <w:ilvl w:val="0"/>
-          <w:numId w:val="1009"/>
+          <w:numId w:val="1007"/>
         </w:numPr>
       </w:pPr>
       <w:r>
@@ -10082,7 +10053,7 @@
         <w:pStyle w:val="Compact"/>
         <w:numPr>
           <w:ilvl w:val="0"/>
-          <w:numId w:val="1009"/>
+          <w:numId w:val="1007"/>
         </w:numPr>
       </w:pPr>
       <w:r>
@@ -10094,7 +10065,7 @@
         <w:pStyle w:val="Compact"/>
         <w:numPr>
           <w:ilvl w:val="0"/>
-          <w:numId w:val="1009"/>
+          <w:numId w:val="1007"/>
         </w:numPr>
       </w:pPr>
       <w:r>
@@ -10106,7 +10077,7 @@
         <w:pStyle w:val="Compact"/>
         <w:numPr>
           <w:ilvl w:val="0"/>
-          <w:numId w:val="1009"/>
+          <w:numId w:val="1007"/>
         </w:numPr>
       </w:pPr>
       <w:r>
@@ -10118,7 +10089,7 @@
         <w:pStyle w:val="Compact"/>
         <w:numPr>
           <w:ilvl w:val="0"/>
-          <w:numId w:val="1009"/>
+          <w:numId w:val="1007"/>
         </w:numPr>
       </w:pPr>
       <w:r>
@@ -10130,7 +10101,7 @@
         <w:pStyle w:val="Compact"/>
         <w:numPr>
           <w:ilvl w:val="0"/>
-          <w:numId w:val="1009"/>
+          <w:numId w:val="1007"/>
         </w:numPr>
       </w:pPr>
       <w:r>
@@ -10153,8 +10124,8 @@
         <w:t xml:space="preserve">Intalio kommt als Plattform für das IIS-Wissensmanagementsystem nicht in Frage.</w:t>
       </w:r>
     </w:p>
-    <w:bookmarkEnd w:id="149"/>
-    <w:bookmarkStart w:id="150" w:name="locomotive"/>
+    <w:bookmarkEnd w:id="154"/>
+    <w:bookmarkStart w:id="155" w:name="locomotive"/>
     <w:p>
       <w:pPr>
         <w:pStyle w:val="Heading4"/>
@@ -10211,8 +10182,8 @@
         <w:t xml:space="preserve">Locomotive kommt als Plattform für das IIS-Wissensmanagementsystem nicht in Frage.</w:t>
       </w:r>
     </w:p>
-    <w:bookmarkEnd w:id="150"/>
-    <w:bookmarkStart w:id="151" w:name="star-officestar-portal"/>
+    <w:bookmarkEnd w:id="155"/>
+    <w:bookmarkStart w:id="156" w:name="star-officestar-portal"/>
     <w:p>
       <w:pPr>
         <w:pStyle w:val="Heading4"/>
@@ -10294,9 +10265,9 @@
         <w:t xml:space="preserve">vor, das nur ausgewählten Firmen die Nutzung des Portals ermöglicht. Der Funktionsumfang dieses Produkts konnte aus diesem Grund nicht evaluiert werden.</w:t>
       </w:r>
     </w:p>
-    <w:bookmarkEnd w:id="151"/>
-    <w:bookmarkEnd w:id="152"/>
-    <w:bookmarkStart w:id="153" w:name="eigene-programmierung"/>
+    <w:bookmarkEnd w:id="156"/>
+    <w:bookmarkEnd w:id="157"/>
+    <w:bookmarkStart w:id="158" w:name="eigene-programmierung"/>
     <w:p>
       <w:pPr>
         <w:pStyle w:val="Heading3"/>
@@ -10386,9 +10357,9 @@
         <w:t xml:space="preserve">werden.</w:t>
       </w:r>
     </w:p>
-    <w:bookmarkEnd w:id="153"/>
-    <w:bookmarkEnd w:id="154"/>
-    <w:bookmarkStart w:id="155" w:name="entscheidung"/>
+    <w:bookmarkEnd w:id="158"/>
+    <w:bookmarkEnd w:id="159"/>
+    <w:bookmarkStart w:id="160" w:name="entscheidung"/>
     <w:p>
       <w:pPr>
         <w:pStyle w:val="Heading2"/>
@@ -10459,7 +10430,7 @@
         <w:pStyle w:val="Compact"/>
         <w:numPr>
           <w:ilvl w:val="0"/>
-          <w:numId w:val="1010"/>
+          <w:numId w:val="1008"/>
         </w:numPr>
       </w:pPr>
       <w:r>
@@ -10471,7 +10442,7 @@
         <w:pStyle w:val="Compact"/>
         <w:numPr>
           <w:ilvl w:val="0"/>
-          <w:numId w:val="1010"/>
+          <w:numId w:val="1008"/>
         </w:numPr>
       </w:pPr>
       <w:r>
@@ -10483,7 +10454,7 @@
         <w:pStyle w:val="Compact"/>
         <w:numPr>
           <w:ilvl w:val="0"/>
-          <w:numId w:val="1010"/>
+          <w:numId w:val="1008"/>
         </w:numPr>
       </w:pPr>
       <w:r>
@@ -10530,8 +10501,8 @@
         <w:t xml:space="preserve">Viele der im ersten Ansatz definierten Methoden, wie der White Page Dienst oder die externen Suchfunktionen, konnten ohne Mehraufwand in systemX II integriert werden.</w:t>
       </w:r>
     </w:p>
-    <w:bookmarkEnd w:id="155"/>
-    <w:bookmarkStart w:id="187" w:name="systemx-i"/>
+    <w:bookmarkEnd w:id="160"/>
+    <w:bookmarkStart w:id="192" w:name="systemx-i"/>
     <w:p>
       <w:pPr>
         <w:pStyle w:val="Heading2"/>
@@ -10549,7 +10520,7 @@
         <w:t xml:space="preserve">systemX I</w:t>
       </w:r>
     </w:p>
-    <w:bookmarkStart w:id="162" w:name="überblick"/>
+    <w:bookmarkStart w:id="167" w:name="überblick"/>
     <w:p>
       <w:pPr>
         <w:pStyle w:val="Heading3"/>
@@ -10596,7 +10567,7 @@
         <w:t xml:space="preserve"> </w:t>
       </w:r>
       <w:r>
-        <w:t xml:space="preserve">und dessen Erweiterungen (siehe Abbildung 3-3). Die Aufgabe eines Webservers ist es, Dokumente (normalerweise im HTML Format), die auf dem Server in einem bestimmten Verzeichnis liegen, über das sogenannte</w:t>
+        <w:t xml:space="preserve">und dessen Erweiterungen. Die Aufgabe eines Webservers ist es, Dokumente (normalerweise im HTML Format), die auf dem Server in einem bestimmten Verzeichnis liegen, über das sogenannte</w:t>
       </w:r>
       <w:r>
         <w:t xml:space="preserve"> </w:t>
@@ -10624,18 +10595,18 @@
           <wp:inline>
             <wp:extent cx="3058193" cy="2691210"/>
             <wp:effectExtent b="0" l="0" r="0" t="0"/>
-            <wp:docPr descr="systemX I - Überblick" title="" id="157" name="Picture"/>
+            <wp:docPr descr="systemX I - Überblick" title="" id="162" name="Picture"/>
             <a:graphic>
               <a:graphicData uri="http://schemas.openxmlformats.org/drawingml/2006/picture">
                 <pic:pic>
                   <pic:nvPicPr>
-                    <pic:cNvPr descr="./img/systemx-i-ueberblick.png" id="158" name="Picture"/>
+                    <pic:cNvPr descr="./img/systemx-i-ueberblick.png" id="163" name="Picture"/>
                     <pic:cNvPicPr>
                       <a:picLocks noChangeArrowheads="1" noChangeAspect="1"/>
                     </pic:cNvPicPr>
                   </pic:nvPicPr>
                   <pic:blipFill>
-                    <a:blip r:embed="rId156"/>
+                    <a:blip r:embed="rId161"/>
                     <a:stretch>
                       <a:fillRect/>
                     </a:stretch>
@@ -10932,7 +10903,7 @@
         <w:pStyle w:val="BodyText"/>
       </w:pPr>
       <w:r>
-        <w:t xml:space="preserve">Die Kommunikation zwischen HTTP Server und CGI Applikation ist einfach. Der HTTP-Server wird so konfiguriert, dass er bei der Anforderung nach bestimmten Dateitypen (zum Beispiel mit der Endung .cgi), diese nicht direkt an den Client weitergibt, sondern sie erst durch eine Applikation bearbeiten lässt (siehe Abbildung 3-4). Die CGI Applikation arbeitet die Anweisungen ab und erzeugt gültiges HTML, das dann über den Server an den Client zur Darstellung weitergereicht wird.</w:t>
+        <w:t xml:space="preserve">Die Kommunikation zwischen HTTP Server und CGI Applikation ist einfach. Der HTTP-Server wird so konfiguriert, dass er bei der Anforderung nach bestimmten Dateitypen (zum Beispiel mit der Endung .cgi), diese nicht direkt an den Client weitergibt, sondern sie erst durch eine Applikation bearbeiten lässt. Die CGI Applikation arbeitet die Anweisungen ab und erzeugt gültiges HTML, das dann über den Server an den Client zur Darstellung weitergereicht wird.</w:t>
       </w:r>
     </w:p>
     <w:p>
@@ -10944,18 +10915,18 @@
           <wp:inline>
             <wp:extent cx="3058193" cy="1058135"/>
             <wp:effectExtent b="0" l="0" r="0" t="0"/>
-            <wp:docPr descr="CGI Funktionsweise" title="" id="160" name="Picture"/>
+            <wp:docPr descr="CGI Funktionsweise" title="" id="165" name="Picture"/>
             <a:graphic>
               <a:graphicData uri="http://schemas.openxmlformats.org/drawingml/2006/picture">
                 <pic:pic>
                   <pic:nvPicPr>
-                    <pic:cNvPr descr="./img/cgi-funktionsweise.png" id="161" name="Picture"/>
+                    <pic:cNvPr descr="./img/cgi-funktionsweise.png" id="166" name="Picture"/>
                     <pic:cNvPicPr>
                       <a:picLocks noChangeArrowheads="1" noChangeAspect="1"/>
                     </pic:cNvPicPr>
                   </pic:nvPicPr>
                   <pic:blipFill>
-                    <a:blip r:embed="rId159"/>
+                    <a:blip r:embed="rId164"/>
                     <a:stretch>
                       <a:fillRect/>
                     </a:stretch>
@@ -11053,7 +11024,7 @@
         <w:pStyle w:val="Compact"/>
         <w:numPr>
           <w:ilvl w:val="0"/>
-          <w:numId w:val="1011"/>
+          <w:numId w:val="1009"/>
         </w:numPr>
       </w:pPr>
       <w:r>
@@ -11065,7 +11036,7 @@
         <w:pStyle w:val="Compact"/>
         <w:numPr>
           <w:ilvl w:val="0"/>
-          <w:numId w:val="1011"/>
+          <w:numId w:val="1009"/>
         </w:numPr>
       </w:pPr>
       <w:r>
@@ -11077,7 +11048,7 @@
         <w:pStyle w:val="Compact"/>
         <w:numPr>
           <w:ilvl w:val="0"/>
-          <w:numId w:val="1011"/>
+          <w:numId w:val="1009"/>
         </w:numPr>
       </w:pPr>
       <w:r>
@@ -11089,7 +11060,7 @@
         <w:pStyle w:val="Compact"/>
         <w:numPr>
           <w:ilvl w:val="0"/>
-          <w:numId w:val="1011"/>
+          <w:numId w:val="1009"/>
         </w:numPr>
       </w:pPr>
       <w:r>
@@ -11101,7 +11072,7 @@
         <w:pStyle w:val="Compact"/>
         <w:numPr>
           <w:ilvl w:val="0"/>
-          <w:numId w:val="1011"/>
+          <w:numId w:val="1009"/>
         </w:numPr>
       </w:pPr>
       <w:r>
@@ -11113,7 +11084,7 @@
         <w:pStyle w:val="Compact"/>
         <w:numPr>
           <w:ilvl w:val="0"/>
-          <w:numId w:val="1011"/>
+          <w:numId w:val="1009"/>
         </w:numPr>
       </w:pPr>
       <w:r>
@@ -11651,8 +11622,8 @@
         <w:t xml:space="preserve">sorgt am Ende der Kette für die eigentliche Formatierung des Inhalts. Mit unterschiedlichen Formattern können Formate wie HTML und PDF erzeugt werden.</w:t>
       </w:r>
     </w:p>
-    <w:bookmarkEnd w:id="162"/>
-    <w:bookmarkStart w:id="177" w:name="implementierung-der-definierten-methoden"/>
+    <w:bookmarkEnd w:id="167"/>
+    <w:bookmarkStart w:id="182" w:name="implementierung-der-definierten-methoden"/>
     <w:p>
       <w:pPr>
         <w:pStyle w:val="Heading3"/>
@@ -11670,7 +11641,7 @@
         <w:t xml:space="preserve">Implementierung der definierten Methoden</w:t>
       </w:r>
     </w:p>
-    <w:bookmarkStart w:id="166" w:name="whitepage-dienst"/>
+    <w:bookmarkStart w:id="171" w:name="whitepage-dienst"/>
     <w:p>
       <w:pPr>
         <w:pStyle w:val="Heading4"/>
@@ -11693,7 +11664,7 @@
         <w:pStyle w:val="FirstParagraph"/>
       </w:pPr>
       <w:r>
-        <w:t xml:space="preserve">Der Whitepage Dienst soll nicht ausschließlich als Whitepage Dienst, sondern darüber hinaus auch in weiteren Anwendungen verwendbar sein. Hiermit kann das Problem der redundanten Datenhaltung gelöst werden. Jeder Bereich, der personenbasierte Daten verwaltet, greift im IIS auf eigene Datenbestände zurück, die nicht synchronisiert werden. Dies trifft sowohl auf Verwaltungsstellen, wie die Personalstelle, als auch auf Systemadministratoren, Abteilungssekretariate, etc. zu (siehe Abbildung 3-5).</w:t>
+        <w:t xml:space="preserve">Der Whitepage Dienst soll nicht ausschließlich als Whitepage Dienst, sondern darüber hinaus auch in weiteren Anwendungen verwendbar sein. Hiermit kann das Problem der redundanten Datenhaltung gelöst werden. Jeder Bereich, der personenbasierte Daten verwaltet, greift im IIS auf eigene Datenbestände zurück, die nicht synchronisiert werden. Dies trifft sowohl auf Verwaltungsstellen, wie die Personalstelle, als auch auf Systemadministratoren, Abteilungssekretariate, etc. zu.</w:t>
       </w:r>
     </w:p>
     <w:p>
@@ -11705,18 +11676,18 @@
           <wp:inline>
             <wp:extent cx="5334000" cy="2597658"/>
             <wp:effectExtent b="0" l="0" r="0" t="0"/>
-            <wp:docPr descr="Vermeidung redundanter Datenhaltung" title="" id="164" name="Picture"/>
+            <wp:docPr descr="Vermeidung redundanter Datenhaltung" title="" id="169" name="Picture"/>
             <a:graphic>
               <a:graphicData uri="http://schemas.openxmlformats.org/drawingml/2006/picture">
                 <pic:pic>
                   <pic:nvPicPr>
-                    <pic:cNvPr descr="./img/vermeidung-reduntanter-datenhaltung.png" id="165" name="Picture"/>
+                    <pic:cNvPr descr="./img/vermeidung-reduntanter-datenhaltung.png" id="170" name="Picture"/>
                     <pic:cNvPicPr>
                       <a:picLocks noChangeArrowheads="1" noChangeAspect="1"/>
                     </pic:cNvPicPr>
                   </pic:nvPicPr>
                   <pic:blipFill>
-                    <a:blip r:embed="rId163"/>
+                    <a:blip r:embed="rId168"/>
                     <a:stretch>
                       <a:fillRect/>
                     </a:stretch>
@@ -11829,7 +11800,7 @@
         <w:pStyle w:val="Compact"/>
         <w:numPr>
           <w:ilvl w:val="0"/>
-          <w:numId w:val="1012"/>
+          <w:numId w:val="1010"/>
         </w:numPr>
       </w:pPr>
       <w:r>
@@ -11857,7 +11828,7 @@
         <w:pStyle w:val="Compact"/>
         <w:numPr>
           <w:ilvl w:val="0"/>
-          <w:numId w:val="1012"/>
+          <w:numId w:val="1010"/>
         </w:numPr>
       </w:pPr>
       <w:r>
@@ -11882,7 +11853,7 @@
         <w:pStyle w:val="Compact"/>
         <w:numPr>
           <w:ilvl w:val="0"/>
-          <w:numId w:val="1012"/>
+          <w:numId w:val="1010"/>
         </w:numPr>
       </w:pPr>
       <w:r>
@@ -11910,7 +11881,7 @@
         <w:pStyle w:val="Compact"/>
         <w:numPr>
           <w:ilvl w:val="0"/>
-          <w:numId w:val="1012"/>
+          <w:numId w:val="1010"/>
         </w:numPr>
       </w:pPr>
       <w:r>
@@ -12132,8 +12103,8 @@
         <w:t xml:space="preserve">für anderen Applikationen, wie zum Beispiel das Microsoft Office, zur Verfügung zu stellen. Hiermit eröffnet sich für einzelne Bereiche die Möglichkeit, basierend auf SQL-Abfragen, personenbezogene Datenbestände lokal zu führen.</w:t>
       </w:r>
     </w:p>
-    <w:bookmarkEnd w:id="166"/>
-    <w:bookmarkStart w:id="168" w:name="diskussionsforum-1"/>
+    <w:bookmarkEnd w:id="171"/>
+    <w:bookmarkStart w:id="173" w:name="diskussionsforum-1"/>
     <w:p>
       <w:pPr>
         <w:pStyle w:val="Heading4"/>
@@ -12161,7 +12132,7 @@
       <w:r>
         <w:t xml:space="preserve"> </w:t>
       </w:r>
-      <w:hyperlink r:id="rId167">
+      <w:hyperlink r:id="rId172">
         <w:r>
           <w:rPr>
             <w:rStyle w:val="Hyperlink"/>
@@ -12232,8 +12203,8 @@
         <w:t xml:space="preserve">abgelegt (MySQL oder PostgreSQL). Es besteht die Möglichkeit, sich von Antworten auf eingestellte Beiträge per Mail informieren zu lassen.</w:t>
       </w:r>
     </w:p>
-    <w:bookmarkEnd w:id="168"/>
-    <w:bookmarkStart w:id="170" w:name="newssektion-1"/>
+    <w:bookmarkEnd w:id="173"/>
+    <w:bookmarkStart w:id="175" w:name="newssektion-1"/>
     <w:p>
       <w:pPr>
         <w:pStyle w:val="Heading4"/>
@@ -12261,7 +12232,7 @@
       <w:r>
         <w:t xml:space="preserve"> </w:t>
       </w:r>
-      <w:hyperlink r:id="rId169">
+      <w:hyperlink r:id="rId174">
         <w:r>
           <w:rPr>
             <w:rStyle w:val="Hyperlink"/>
@@ -12276,8 +12247,8 @@
         <w:t xml:space="preserve">einzusetzen, das auf PHP3 basiert und alle Beiträge in einer MySQL-Datenbank ablegt.</w:t>
       </w:r>
     </w:p>
-    <w:bookmarkEnd w:id="170"/>
-    <w:bookmarkStart w:id="171" w:name="privater-bereich-1"/>
+    <w:bookmarkEnd w:id="175"/>
+    <w:bookmarkStart w:id="176" w:name="privater-bereich-1"/>
     <w:p>
       <w:pPr>
         <w:pStyle w:val="Heading4"/>
@@ -12303,8 +12274,8 @@
         <w:t xml:space="preserve">Der private Bereich unterscheidet sich vom öffentlichen nur dadurch, dass der Besitzer als Administrator fungiert und somit über die Rechtevergabe entscheiden kann.</w:t>
       </w:r>
     </w:p>
-    <w:bookmarkEnd w:id="171"/>
-    <w:bookmarkStart w:id="172" w:name="zugang-über-standardsoftware"/>
+    <w:bookmarkEnd w:id="176"/>
+    <w:bookmarkStart w:id="177" w:name="zugang-über-standardsoftware"/>
     <w:p>
       <w:pPr>
         <w:pStyle w:val="Heading4"/>
@@ -12376,8 +12347,8 @@
         <w:t xml:space="preserve">Datenbank (zum Beispiel Microsoft Access) notwendig.</w:t>
       </w:r>
     </w:p>
-    <w:bookmarkEnd w:id="172"/>
-    <w:bookmarkStart w:id="173" w:name="Xe1ffdea6ca168525802fdd5378b01c01f5a5bdf"/>
+    <w:bookmarkEnd w:id="177"/>
+    <w:bookmarkStart w:id="178" w:name="Xe1ffdea6ca168525802fdd5378b01c01f5a5bdf"/>
     <w:p>
       <w:pPr>
         <w:pStyle w:val="Heading4"/>
@@ -12489,8 +12460,8 @@
         <w:t xml:space="preserve">Zur Konfiguration und Administration der MySQL-Datenbank ist kein dedizierter Client notwendig, da mit phpMyAdmin ein Webinterface zur Datenbank verfügbar ist.</w:t>
       </w:r>
     </w:p>
-    <w:bookmarkEnd w:id="173"/>
-    <w:bookmarkStart w:id="176" w:name="suchfunktionen-1"/>
+    <w:bookmarkEnd w:id="178"/>
+    <w:bookmarkStart w:id="181" w:name="suchfunktionen-1"/>
     <w:p>
       <w:pPr>
         <w:pStyle w:val="Heading4"/>
@@ -12582,7 +12553,7 @@
       <w:r>
         <w:t xml:space="preserve"> </w:t>
       </w:r>
-      <w:hyperlink r:id="rId174">
+      <w:hyperlink r:id="rId179">
         <w:r>
           <w:rPr>
             <w:rStyle w:val="Hyperlink"/>
@@ -12684,7 +12655,7 @@
       <w:r>
         <w:t xml:space="preserve"> </w:t>
       </w:r>
-      <w:hyperlink r:id="rId175">
+      <w:hyperlink r:id="rId180">
         <w:r>
           <w:rPr>
             <w:rStyle w:val="Hyperlink"/>
@@ -12809,9 +12780,9 @@
         <w:t xml:space="preserve">Von der Möglichkeit, mit Udmsearch auch Dokumente mit anderem Format als HTML zu indizieren wurde bisher noch kein Gebrauch gemacht. Es bietet sich aber beispielsweise an, die Sektion mit den Online- Studien- und Diplomarbeiten auch zu indizieren. Dafür stehen Module für die Formate PDF, Postscript und Doc (MS Word) zur Verfügung.</w:t>
       </w:r>
     </w:p>
-    <w:bookmarkEnd w:id="176"/>
-    <w:bookmarkEnd w:id="177"/>
-    <w:bookmarkStart w:id="186" w:name="verwendete-softwarepakete"/>
+    <w:bookmarkEnd w:id="181"/>
+    <w:bookmarkEnd w:id="182"/>
+    <w:bookmarkStart w:id="191" w:name="verwendete-softwarepakete"/>
     <w:p>
       <w:pPr>
         <w:pStyle w:val="Heading3"/>
@@ -12842,10 +12813,10 @@
         <w:pStyle w:val="Compact"/>
         <w:numPr>
           <w:ilvl w:val="0"/>
-          <w:numId w:val="1013"/>
+          <w:numId w:val="1011"/>
         </w:numPr>
       </w:pPr>
-      <w:hyperlink r:id="rId178">
+      <w:hyperlink r:id="rId183">
         <w:r>
           <w:rPr>
             <w:rStyle w:val="Hyperlink"/>
@@ -12865,10 +12836,10 @@
         <w:pStyle w:val="Compact"/>
         <w:numPr>
           <w:ilvl w:val="0"/>
-          <w:numId w:val="1013"/>
+          <w:numId w:val="1011"/>
         </w:numPr>
       </w:pPr>
-      <w:hyperlink r:id="rId179">
+      <w:hyperlink r:id="rId184">
         <w:r>
           <w:rPr>
             <w:rStyle w:val="Hyperlink"/>
@@ -12888,10 +12859,10 @@
         <w:pStyle w:val="Compact"/>
         <w:numPr>
           <w:ilvl w:val="0"/>
-          <w:numId w:val="1013"/>
+          <w:numId w:val="1011"/>
         </w:numPr>
       </w:pPr>
-      <w:hyperlink r:id="rId180">
+      <w:hyperlink r:id="rId185">
         <w:r>
           <w:rPr>
             <w:rStyle w:val="Hyperlink"/>
@@ -12911,10 +12882,10 @@
         <w:pStyle w:val="Compact"/>
         <w:numPr>
           <w:ilvl w:val="0"/>
-          <w:numId w:val="1013"/>
+          <w:numId w:val="1011"/>
         </w:numPr>
       </w:pPr>
-      <w:hyperlink r:id="rId181">
+      <w:hyperlink r:id="rId186">
         <w:r>
           <w:rPr>
             <w:rStyle w:val="Hyperlink"/>
@@ -12931,7 +12902,7 @@
       <w:r>
         <w:t xml:space="preserve"> </w:t>
       </w:r>
-      <w:hyperlink r:id="rId182">
+      <w:hyperlink r:id="rId187">
         <w:r>
           <w:rPr>
             <w:rStyle w:val="Hyperlink"/>
@@ -12948,10 +12919,10 @@
         <w:pStyle w:val="Compact"/>
         <w:numPr>
           <w:ilvl w:val="0"/>
-          <w:numId w:val="1013"/>
+          <w:numId w:val="1011"/>
         </w:numPr>
       </w:pPr>
-      <w:hyperlink r:id="rId183">
+      <w:hyperlink r:id="rId188">
         <w:r>
           <w:rPr>
             <w:rStyle w:val="Hyperlink"/>
@@ -12971,10 +12942,10 @@
         <w:pStyle w:val="Compact"/>
         <w:numPr>
           <w:ilvl w:val="0"/>
-          <w:numId w:val="1013"/>
+          <w:numId w:val="1011"/>
         </w:numPr>
       </w:pPr>
-      <w:hyperlink r:id="rId174">
+      <w:hyperlink r:id="rId179">
         <w:r>
           <w:rPr>
             <w:rStyle w:val="Hyperlink"/>
@@ -12994,10 +12965,10 @@
         <w:pStyle w:val="Compact"/>
         <w:numPr>
           <w:ilvl w:val="0"/>
-          <w:numId w:val="1013"/>
+          <w:numId w:val="1011"/>
         </w:numPr>
       </w:pPr>
-      <w:hyperlink r:id="rId184">
+      <w:hyperlink r:id="rId189">
         <w:r>
           <w:rPr>
             <w:rStyle w:val="Hyperlink"/>
@@ -13017,10 +12988,10 @@
         <w:pStyle w:val="Compact"/>
         <w:numPr>
           <w:ilvl w:val="0"/>
-          <w:numId w:val="1013"/>
+          <w:numId w:val="1011"/>
         </w:numPr>
       </w:pPr>
-      <w:hyperlink r:id="rId185">
+      <w:hyperlink r:id="rId190">
         <w:r>
           <w:rPr>
             <w:rStyle w:val="Hyperlink"/>
@@ -13040,10 +13011,10 @@
         <w:pStyle w:val="Compact"/>
         <w:numPr>
           <w:ilvl w:val="0"/>
-          <w:numId w:val="1013"/>
+          <w:numId w:val="1011"/>
         </w:numPr>
       </w:pPr>
-      <w:hyperlink r:id="rId167">
+      <w:hyperlink r:id="rId172">
         <w:r>
           <w:rPr>
             <w:rStyle w:val="Hyperlink"/>
@@ -13058,9 +13029,9 @@
         <w:t xml:space="preserve">Diskussionsforum auf PHP-Basis, das alle Beiträge in einer MySQL Datenbank ablegt</w:t>
       </w:r>
     </w:p>
-    <w:bookmarkEnd w:id="186"/>
-    <w:bookmarkEnd w:id="187"/>
-    <w:bookmarkStart w:id="203" w:name="systemx-ii"/>
+    <w:bookmarkEnd w:id="191"/>
+    <w:bookmarkEnd w:id="192"/>
+    <w:bookmarkStart w:id="208" w:name="systemx-ii"/>
     <w:p>
       <w:pPr>
         <w:pStyle w:val="Heading2"/>
@@ -13078,7 +13049,7 @@
         <w:t xml:space="preserve">systemX II</w:t>
       </w:r>
     </w:p>
-    <w:bookmarkStart w:id="191" w:name="überblick-1"/>
+    <w:bookmarkStart w:id="196" w:name="überblick-1"/>
     <w:p>
       <w:pPr>
         <w:pStyle w:val="Heading3"/>
@@ -13109,7 +13080,7 @@
         <w:pStyle w:val="Compact"/>
         <w:numPr>
           <w:ilvl w:val="0"/>
-          <w:numId w:val="1014"/>
+          <w:numId w:val="1012"/>
         </w:numPr>
       </w:pPr>
       <w:r>
@@ -13137,7 +13108,7 @@
         <w:pStyle w:val="Compact"/>
         <w:numPr>
           <w:ilvl w:val="0"/>
-          <w:numId w:val="1014"/>
+          <w:numId w:val="1012"/>
         </w:numPr>
       </w:pPr>
       <w:r>
@@ -13165,7 +13136,7 @@
         <w:pStyle w:val="FirstParagraph"/>
       </w:pPr>
       <w:r>
-        <w:t xml:space="preserve">Die konzipierten Methoden des systemX II unterscheiden sich von denen des systemX I nicht maßgeblich, obwohl der technische Ansatz ein ganz anderer ist. Der Hauptunterschied ist, dass die Arbeitsplattform aus Apache Webserver, JServ, Cocoon und der MySQL Datenbank durch ZOPE ersetzt wurde (siehe Abbildung 3-6).</w:t>
+        <w:t xml:space="preserve">Die konzipierten Methoden des systemX II unterscheiden sich von denen des systemX I nicht maßgeblich, obwohl der technische Ansatz ein ganz anderer ist. Der Hauptunterschied ist, dass die Arbeitsplattform aus Apache Webserver, JServ, Cocoon und der MySQL Datenbank durch ZOPE ersetzt wurde.</w:t>
       </w:r>
     </w:p>
     <w:p>
@@ -13177,18 +13148,18 @@
           <wp:inline>
             <wp:extent cx="5334000" cy="3269742"/>
             <wp:effectExtent b="0" l="0" r="0" t="0"/>
-            <wp:docPr descr="systemX II - Überblick" title="" id="189" name="Picture"/>
+            <wp:docPr descr="systemX II - Überblick" title="" id="194" name="Picture"/>
             <a:graphic>
               <a:graphicData uri="http://schemas.openxmlformats.org/drawingml/2006/picture">
                 <pic:pic>
                   <pic:nvPicPr>
-                    <pic:cNvPr descr="./img/systemx-ii-ueberblick.png" id="190" name="Picture"/>
+                    <pic:cNvPr descr="./img/systemx-ii-ueberblick.png" id="195" name="Picture"/>
                     <pic:cNvPicPr>
                       <a:picLocks noChangeArrowheads="1" noChangeAspect="1"/>
                     </pic:cNvPicPr>
                   </pic:nvPicPr>
                   <pic:blipFill>
-                    <a:blip r:embed="rId188"/>
+                    <a:blip r:embed="rId193"/>
                     <a:stretch>
                       <a:fillRect/>
                     </a:stretch>
@@ -13223,8 +13194,8 @@
         <w:t xml:space="preserve">systemX II - Überblick</w:t>
       </w:r>
     </w:p>
-    <w:bookmarkEnd w:id="191"/>
-    <w:bookmarkStart w:id="201" w:name="X83a4113bfcf10cfddaf04477cfeda825aed53c0"/>
+    <w:bookmarkEnd w:id="196"/>
+    <w:bookmarkStart w:id="206" w:name="X83a4113bfcf10cfddaf04477cfeda825aed53c0"/>
     <w:p>
       <w:pPr>
         <w:pStyle w:val="Heading3"/>
@@ -13242,7 +13213,7 @@
         <w:t xml:space="preserve">Implementierung der definierten Methoden</w:t>
       </w:r>
     </w:p>
-    <w:bookmarkStart w:id="192" w:name="diskussionsforum-2"/>
+    <w:bookmarkStart w:id="197" w:name="diskussionsforum-2"/>
     <w:p>
       <w:pPr>
         <w:pStyle w:val="Heading4"/>
@@ -13313,8 +13284,8 @@
         <w:t xml:space="preserve">, da es eine Weiterentwicklung von Confera darstellt und für die in ZOPE integrierte Suchmaschine ZCatalog besseren Zugriff bietet.</w:t>
       </w:r>
     </w:p>
-    <w:bookmarkEnd w:id="192"/>
-    <w:bookmarkStart w:id="195" w:name="newssektion-2"/>
+    <w:bookmarkEnd w:id="197"/>
+    <w:bookmarkStart w:id="200" w:name="newssektion-2"/>
     <w:p>
       <w:pPr>
         <w:pStyle w:val="Heading4"/>
@@ -13342,7 +13313,7 @@
       <w:r>
         <w:t xml:space="preserve"> </w:t>
       </w:r>
-      <w:hyperlink r:id="rId193">
+      <w:hyperlink r:id="rId198">
         <w:r>
           <w:rPr>
             <w:rStyle w:val="Hyperlink"/>
@@ -13359,7 +13330,7 @@
       <w:r>
         <w:t xml:space="preserve"> </w:t>
       </w:r>
-      <w:hyperlink r:id="rId194">
+      <w:hyperlink r:id="rId199">
         <w:r>
           <w:rPr>
             <w:rStyle w:val="Hyperlink"/>
@@ -13451,8 +13422,8 @@
         <w:t xml:space="preserve">werden (Review). Auf diese Weise wird eine schnelle und effiziente Weitergabe von Informationen ermöglicht und gleichzeitig dem Missbrauch vorgebeugt.</w:t>
       </w:r>
     </w:p>
-    <w:bookmarkEnd w:id="195"/>
-    <w:bookmarkStart w:id="196" w:name="privater-bereich-2"/>
+    <w:bookmarkEnd w:id="200"/>
+    <w:bookmarkStart w:id="201" w:name="privater-bereich-2"/>
     <w:p>
       <w:pPr>
         <w:pStyle w:val="Heading4"/>
@@ -13518,8 +13489,8 @@
         <w:t xml:space="preserve">Standardmäßig ist der private Bereich für alle geöffnet und kann dadurch mit der globalen Suchmaschine erfasst werden. Ein Mitarbeiter kann aber auch bestimmte Sektionen in seinem Bereich für die Außenwelt verschließen.</w:t>
       </w:r>
     </w:p>
-    <w:bookmarkEnd w:id="196"/>
-    <w:bookmarkStart w:id="198" w:name="zugang-über-standardsoftware-1"/>
+    <w:bookmarkEnd w:id="201"/>
+    <w:bookmarkStart w:id="203" w:name="zugang-über-standardsoftware-1"/>
     <w:p>
       <w:pPr>
         <w:pStyle w:val="Heading4"/>
@@ -13590,7 +13561,7 @@
       <w:pPr>
         <w:pStyle w:val="BodyText"/>
       </w:pPr>
-      <w:hyperlink r:id="rId197">
+      <w:hyperlink r:id="rId202">
         <w:r>
           <w:rPr>
             <w:rStyle w:val="Hyperlink"/>
@@ -13658,8 +13629,8 @@
         <w:t xml:space="preserve">ausgewählt werden. Mit WebFolders ist es möglich, den Inhalt des Webservers wie ein normales Dateisystem zu behandeln. So arbeitet der Mitarbeiter mit seinen gewohnten Hilfsmitteln und ist ohne weitere Kenntnisse in der Lage, Inhalte auf dem Server zu administrieren.</w:t>
       </w:r>
     </w:p>
-    <w:bookmarkEnd w:id="198"/>
-    <w:bookmarkStart w:id="199" w:name="Xe4eeb343b32252b01213c76e5463f1a1cd7665e"/>
+    <w:bookmarkEnd w:id="203"/>
+    <w:bookmarkStart w:id="204" w:name="Xe4eeb343b32252b01213c76e5463f1a1cd7665e"/>
     <w:p>
       <w:pPr>
         <w:pStyle w:val="Heading4"/>
@@ -13757,8 +13728,8 @@
         <w:t xml:space="preserve">können Schnittstellen zu bestehenden Datenbanken einfach eingerichtet werden. Basierend auf einem DA fragt der Wizard die Felder der Tabellen ab und erzeugt eine Eingabemaske. Diese kann dann an die individuellen Wünsche, wie zum Beispiel das Layout, angepasst werden. Der Anwender muss sich nicht mehr um den technischen Teil der Datenerfassung kümmern.</w:t>
       </w:r>
     </w:p>
-    <w:bookmarkEnd w:id="199"/>
-    <w:bookmarkStart w:id="200" w:name="suchfunktionen-2"/>
+    <w:bookmarkEnd w:id="204"/>
+    <w:bookmarkStart w:id="205" w:name="suchfunktionen-2"/>
     <w:p>
       <w:pPr>
         <w:pStyle w:val="Heading4"/>
@@ -13829,9 +13800,9 @@
         <w:t xml:space="preserve">In jeder Ansicht im System befindet sich die Möglichkeit eine Suche zu starten.</w:t>
       </w:r>
     </w:p>
-    <w:bookmarkEnd w:id="200"/>
-    <w:bookmarkEnd w:id="201"/>
-    <w:bookmarkStart w:id="202" w:name="verwendete-produkte"/>
+    <w:bookmarkEnd w:id="205"/>
+    <w:bookmarkEnd w:id="206"/>
+    <w:bookmarkStart w:id="207" w:name="verwendete-produkte"/>
     <w:p>
       <w:pPr>
         <w:pStyle w:val="Heading3"/>
@@ -13894,7 +13865,7 @@
         <w:pStyle w:val="Compact"/>
         <w:numPr>
           <w:ilvl w:val="0"/>
-          <w:numId w:val="1015"/>
+          <w:numId w:val="1013"/>
         </w:numPr>
       </w:pPr>
       <w:r>
@@ -13906,7 +13877,7 @@
         <w:pStyle w:val="Compact"/>
         <w:numPr>
           <w:ilvl w:val="0"/>
-          <w:numId w:val="1015"/>
+          <w:numId w:val="1013"/>
         </w:numPr>
       </w:pPr>
       <w:r>
@@ -13918,7 +13889,7 @@
         <w:pStyle w:val="Compact"/>
         <w:numPr>
           <w:ilvl w:val="0"/>
-          <w:numId w:val="1015"/>
+          <w:numId w:val="1013"/>
         </w:numPr>
       </w:pPr>
       <w:r>
@@ -13930,7 +13901,7 @@
         <w:pStyle w:val="Compact"/>
         <w:numPr>
           <w:ilvl w:val="0"/>
-          <w:numId w:val="1015"/>
+          <w:numId w:val="1013"/>
         </w:numPr>
       </w:pPr>
       <w:r>
@@ -13942,7 +13913,7 @@
         <w:pStyle w:val="Compact"/>
         <w:numPr>
           <w:ilvl w:val="0"/>
-          <w:numId w:val="1015"/>
+          <w:numId w:val="1013"/>
         </w:numPr>
       </w:pPr>
       <w:r>
@@ -13954,7 +13925,7 @@
         <w:pStyle w:val="Compact"/>
         <w:numPr>
           <w:ilvl w:val="0"/>
-          <w:numId w:val="1015"/>
+          <w:numId w:val="1013"/>
         </w:numPr>
       </w:pPr>
       <w:r>
@@ -13966,17 +13937,17 @@
         <w:pStyle w:val="Compact"/>
         <w:numPr>
           <w:ilvl w:val="0"/>
-          <w:numId w:val="1015"/>
+          <w:numId w:val="1013"/>
         </w:numPr>
       </w:pPr>
       <w:r>
         <w:t xml:space="preserve">ZDConfera</w:t>
       </w:r>
     </w:p>
-    <w:bookmarkEnd w:id="202"/>
-    <w:bookmarkEnd w:id="203"/>
-    <w:bookmarkEnd w:id="204"/>
-    <w:bookmarkStart w:id="213" w:name="durchgeführte-projekteverifikation"/>
+    <w:bookmarkEnd w:id="207"/>
+    <w:bookmarkEnd w:id="208"/>
+    <w:bookmarkEnd w:id="209"/>
+    <w:bookmarkStart w:id="218" w:name="durchgeführte-projekteverifikation"/>
     <w:p>
       <w:pPr>
         <w:pStyle w:val="Heading1"/>
@@ -13994,7 +13965,7 @@
         <w:t xml:space="preserve">Durchgeführte Projekte/Verifikation</w:t>
       </w:r>
     </w:p>
-    <w:bookmarkStart w:id="205" w:name="wissensmanagement-diskussionsforum"/>
+    <w:bookmarkStart w:id="210" w:name="wissensmanagement-diskussionsforum"/>
     <w:p>
       <w:pPr>
         <w:pStyle w:val="Heading2"/>
@@ -14151,8 +14122,8 @@
         <w:t xml:space="preserve">Es folgten beispielsweise auf das Webangebot wesentlich mehr Reaktionen per Email als im Forum selber. Rückfragen, ob diese Emails im Forum veröffentlicht werden können, wurden entweder nicht beantwortet oder verneint.</w:t>
       </w:r>
     </w:p>
-    <w:bookmarkEnd w:id="205"/>
-    <w:bookmarkStart w:id="206" w:name="wissensmanagement-workshops"/>
+    <w:bookmarkEnd w:id="210"/>
+    <w:bookmarkStart w:id="211" w:name="wissensmanagement-workshops"/>
     <w:p>
       <w:pPr>
         <w:pStyle w:val="Heading2"/>
@@ -14247,8 +14218,8 @@
         <w:t xml:space="preserve">gebildet, die Interesse an dem Thema zeigen und Wissensmanagement am IIS fördern wollen.</w:t>
       </w:r>
     </w:p>
-    <w:bookmarkEnd w:id="206"/>
-    <w:bookmarkStart w:id="207" w:name="mitarbeiterbefragung"/>
+    <w:bookmarkEnd w:id="211"/>
+    <w:bookmarkStart w:id="212" w:name="mitarbeiterbefragung"/>
     <w:p>
       <w:pPr>
         <w:pStyle w:val="Heading2"/>
@@ -14391,8 +14362,8 @@
         <w:t xml:space="preserve">Die Umfrage ist aus Sicht der Wissensmanagement-Plattform als Erfolg zu werten. Durch den Zugriff über Webbrowser konnte die gesamte Umfrage inklusive Auswertung innerhalb von sieben Arbeitstagen durchgeführt werden. In diesem Zeitraum haben sich über 130 Mitarbeiter an der Umfrage beteiligt</w:t>
       </w:r>
     </w:p>
-    <w:bookmarkEnd w:id="207"/>
-    <w:bookmarkStart w:id="212" w:name="X5cacd80e136aef5e62d57cf10c394b90075fad5"/>
+    <w:bookmarkEnd w:id="212"/>
+    <w:bookmarkStart w:id="217" w:name="X5cacd80e136aef5e62d57cf10c394b90075fad5"/>
     <w:p>
       <w:pPr>
         <w:pStyle w:val="Heading2"/>
@@ -14585,7 +14556,7 @@
       <w:r>
         <w:t xml:space="preserve"> </w:t>
       </w:r>
-      <w:hyperlink r:id="rId208">
+      <w:hyperlink r:id="rId213">
         <w:r>
           <w:rPr>
             <w:rStyle w:val="Hyperlink"/>
@@ -14605,7 +14576,7 @@
         <w:pStyle w:val="BodyText"/>
       </w:pPr>
       <w:r>
-        <w:t xml:space="preserve">Um die zur Verfügung stehenden Daten in einer einheitlichen Form präsentierbar zu machen, wurde in Zusammenarbeit mit den einzelnen Stellen ein Konzept entwickelt, das die Veröffentlichung der Daten ermöglicht (siehe Abbildung 4-1). Mit der Umsetzung dieses Konzepts wird die Möglichkeit geschaffen, die bestehenden Daten in eine</w:t>
+        <w:t xml:space="preserve">Um die zur Verfügung stehenden Daten in einer einheitlichen Form präsentierbar zu machen, wurde in Zusammenarbeit mit den einzelnen Stellen ein Konzept entwickelt, das die Veröffentlichung der Daten ermöglicht. Mit der Umsetzung dieses Konzepts wird die Möglichkeit geschaffen, die bestehenden Daten in eine</w:t>
       </w:r>
       <w:r>
         <w:t xml:space="preserve"> </w:t>
@@ -14641,18 +14612,18 @@
           <wp:inline>
             <wp:extent cx="3058193" cy="1541329"/>
             <wp:effectExtent b="0" l="0" r="0" t="0"/>
-            <wp:docPr descr="Konzept der Studien-/Diplomarbeits-/Praktikums-/Hiwibörse" title="" id="210" name="Picture"/>
+            <wp:docPr descr="Konzept der Studien-/Diplomarbeits-/Praktikums-/Hiwibörse" title="" id="215" name="Picture"/>
             <a:graphic>
               <a:graphicData uri="http://schemas.openxmlformats.org/drawingml/2006/picture">
                 <pic:pic>
                   <pic:nvPicPr>
-                    <pic:cNvPr descr="./img/konzept-abschlussarbeiten-boerse.png" id="211" name="Picture"/>
+                    <pic:cNvPr descr="./img/konzept-abschlussarbeiten-boerse.png" id="216" name="Picture"/>
                     <pic:cNvPicPr>
                       <a:picLocks noChangeArrowheads="1" noChangeAspect="1"/>
                     </pic:cNvPicPr>
                   </pic:nvPicPr>
                   <pic:blipFill>
-                    <a:blip r:embed="rId209"/>
+                    <a:blip r:embed="rId214"/>
                     <a:stretch>
                       <a:fillRect/>
                     </a:stretch>
@@ -14687,9 +14658,9 @@
         <w:t xml:space="preserve">Konzept der Studien-/Diplomarbeits-/Praktikums-/Hiwibörse</w:t>
       </w:r>
     </w:p>
-    <w:bookmarkEnd w:id="212"/>
-    <w:bookmarkEnd w:id="213"/>
-    <w:bookmarkStart w:id="214" w:name="ausblick"/>
+    <w:bookmarkEnd w:id="217"/>
+    <w:bookmarkEnd w:id="218"/>
+    <w:bookmarkStart w:id="219" w:name="ausblick"/>
     <w:p>
       <w:pPr>
         <w:pStyle w:val="Heading1"/>
@@ -14787,8 +14758,8 @@
         <w:t xml:space="preserve">Der Verfasser dieser Arbeit ist überzeugt davon, dass die Werkzeugentscheidung nicht notwendigerweise Lotus Notes heißen muss. Das systemX II bietet im Vergleich zu Lotus Notes den großen Vorteil, dass es auch ohne Kenntnis von speziellen Programmiersprachen erweiterbar ist. Das bedeutet für das IIS, dass Notes Know-How nicht unbedingt teuer eingekauft werden muss, sondern die Mitarbeiter kleine Erweiterungen mit nur geringen Kenntnissen selbst implementieren können.</w:t>
       </w:r>
     </w:p>
-    <w:bookmarkEnd w:id="214"/>
-    <w:bookmarkStart w:id="215" w:name="glossar"/>
+    <w:bookmarkEnd w:id="219"/>
+    <w:bookmarkStart w:id="220" w:name="glossar"/>
     <w:p>
       <w:pPr>
         <w:pStyle w:val="Heading1"/>
@@ -14804,6 +14775,575 @@
       </w:r>
       <w:r>
         <w:t xml:space="preserve">Glossar</w:t>
+      </w:r>
+    </w:p>
+    <w:p>
+      <w:pPr>
+        <w:pStyle w:val="DefinitionTerm"/>
+      </w:pPr>
+      <w:r>
+        <w:t xml:space="preserve">ASCII (American Standard Code for Information Interchange)</w:t>
+      </w:r>
+    </w:p>
+    <w:p>
+      <w:pPr>
+        <w:pStyle w:val="Definition"/>
+      </w:pPr>
+      <w:r>
+        <w:t xml:space="preserve">ASCII beschreibt die Darstellung von Zeichen innerhalb eines Betriebssystems.</w:t>
+      </w:r>
+    </w:p>
+    <w:p>
+      <w:pPr>
+        <w:pStyle w:val="DefinitionTerm"/>
+      </w:pPr>
+      <w:r>
+        <w:t xml:space="preserve">DSSSL (Document Style Semantics and Specification Language)</w:t>
+      </w:r>
+    </w:p>
+    <w:p>
+      <w:pPr>
+        <w:pStyle w:val="Definition"/>
+      </w:pPr>
+      <w:r>
+        <w:t xml:space="preserve">Sprache um XML für Druck- oder Onlineversionen zu rendern. Standardisiert in ISO/IEC 10179:1996.</w:t>
+      </w:r>
+    </w:p>
+    <w:p>
+      <w:pPr>
+        <w:pStyle w:val="DefinitionTerm"/>
+      </w:pPr>
+      <w:r>
+        <w:t xml:space="preserve">DTD (Document Type Definition)</w:t>
+      </w:r>
+    </w:p>
+    <w:p>
+      <w:pPr>
+        <w:pStyle w:val="Definition"/>
+      </w:pPr>
+      <w:r>
+        <w:t xml:space="preserve">Definition der Tags und Attribute für eine XML Datei.</w:t>
+      </w:r>
+    </w:p>
+    <w:p>
+      <w:pPr>
+        <w:pStyle w:val="DefinitionTerm"/>
+      </w:pPr>
+      <w:r>
+        <w:t xml:space="preserve">HTML (Hypertext Markup Language)</w:t>
+      </w:r>
+    </w:p>
+    <w:p>
+      <w:pPr>
+        <w:pStyle w:val="Definition"/>
+      </w:pPr>
+      <w:r>
+        <w:t xml:space="preserve">Hypertextformat zum Austausch von Dokumenten über das World Wide Web. Wird vom W3C standardisiert.</w:t>
+      </w:r>
+    </w:p>
+    <w:p>
+      <w:pPr>
+        <w:pStyle w:val="DefinitionTerm"/>
+      </w:pPr>
+      <w:r>
+        <w:t xml:space="preserve">JDBC (Java Database Connectivity)</w:t>
+      </w:r>
+    </w:p>
+    <w:p>
+      <w:pPr>
+        <w:pStyle w:val="Definition"/>
+      </w:pPr>
+      <w:r>
+        <w:t xml:space="preserve">Eine plattformunabhängige Schnittstelle (API) für den Zugriff von Java-Programmen auf eine Datenbank.</w:t>
+      </w:r>
+    </w:p>
+    <w:p>
+      <w:pPr>
+        <w:pStyle w:val="DefinitionTerm"/>
+      </w:pPr>
+      <w:r>
+        <w:t xml:space="preserve">LDAP (Leightweight Directory Access Protocoll)</w:t>
+      </w:r>
+    </w:p>
+    <w:p>
+      <w:pPr>
+        <w:pStyle w:val="Definition"/>
+      </w:pPr>
+      <w:r>
+        <w:t xml:space="preserve">Protokoll, mit dem über TCP/IP auf Directory Server</w:t>
+      </w:r>
+      <w:r>
+        <w:t xml:space="preserve"> </w:t>
+      </w:r>
+      <w:r>
+        <w:t xml:space="preserve">[@lear_directory-enabled_1999]</w:t>
+      </w:r>
+      <w:r>
+        <w:t xml:space="preserve"> </w:t>
+      </w:r>
+      <w:r>
+        <w:t xml:space="preserve">zugegriffen werden kann.</w:t>
+      </w:r>
+    </w:p>
+    <w:p>
+      <w:pPr>
+        <w:pStyle w:val="DefinitionTerm"/>
+      </w:pPr>
+      <w:r>
+        <w:t xml:space="preserve">ODBC (Open Database Connectivity)</w:t>
+      </w:r>
+    </w:p>
+    <w:p>
+      <w:pPr>
+        <w:pStyle w:val="Definition"/>
+      </w:pPr>
+      <w:r>
+        <w:t xml:space="preserve">Eine von der Firma Microsoft geschaffene, plattformabhängige Schnittstelle (API) für den Zugriff auf Datenbanken.</w:t>
+      </w:r>
+    </w:p>
+    <w:p>
+      <w:pPr>
+        <w:pStyle w:val="DefinitionTerm"/>
+      </w:pPr>
+      <w:r>
+        <w:t xml:space="preserve">OLE (Object Linking and Embedding)</w:t>
+      </w:r>
+    </w:p>
+    <w:p>
+      <w:pPr>
+        <w:pStyle w:val="Definition"/>
+      </w:pPr>
+      <w:r>
+        <w:t xml:space="preserve">Eine Methode, um Daten von anderen Anwendungen einzubinden (zum Beispiel Excel Tabellen in Word Dokumenten).</w:t>
+      </w:r>
+    </w:p>
+    <w:p>
+      <w:pPr>
+        <w:pStyle w:val="DefinitionTerm"/>
+      </w:pPr>
+      <w:r>
+        <w:t xml:space="preserve">SGML (Standard Generalised Markup Language)</w:t>
+      </w:r>
+    </w:p>
+    <w:p>
+      <w:pPr>
+        <w:pStyle w:val="Definition"/>
+      </w:pPr>
+      <w:r>
+        <w:t xml:space="preserve">Ein sehr komplexer Standard für die Beschreibung von Textformaten und den elektronischen Dokumentenaustausch.</w:t>
+      </w:r>
+    </w:p>
+    <w:p>
+      <w:pPr>
+        <w:pStyle w:val="DefinitionTerm"/>
+      </w:pPr>
+      <w:r>
+        <w:t xml:space="preserve">SQL (Structured Query Language)</w:t>
+      </w:r>
+    </w:p>
+    <w:p>
+      <w:pPr>
+        <w:pStyle w:val="Definition"/>
+      </w:pPr>
+      <w:r>
+        <w:t xml:space="preserve">Abfragesprache für relationale Datenbanken.</w:t>
+      </w:r>
+    </w:p>
+    <w:p>
+      <w:pPr>
+        <w:pStyle w:val="DefinitionTerm"/>
+      </w:pPr>
+      <w:r>
+        <w:t xml:space="preserve">WebDAV (Web Distributed Authoring and Versioning)</w:t>
+      </w:r>
+    </w:p>
+    <w:p>
+      <w:pPr>
+        <w:pStyle w:val="Definition"/>
+      </w:pPr>
+      <w:r>
+        <w:t xml:space="preserve">Die Weiterentwicklung des HTTP 1.1. Protokoll, das benutzt wird, um Webseiten abzufragen. WebDAV erweitert HTTP 1.1. um Funktionen der Dokument- und Versionsverwaltung.</w:t>
+      </w:r>
+    </w:p>
+    <w:p>
+      <w:pPr>
+        <w:pStyle w:val="DefinitionTerm"/>
+      </w:pPr>
+      <w:r>
+        <w:t xml:space="preserve">WAP (Wireless Application Protocol)</w:t>
+      </w:r>
+    </w:p>
+    <w:p>
+      <w:pPr>
+        <w:pStyle w:val="Definition"/>
+      </w:pPr>
+      <w:r>
+        <w:t xml:space="preserve">Ein Protokoll um die Übertragung von WML-Inhalten an mobile Endgeräte zu ermöglichen. WAP ist vergleichbar mit HTTP, aber binär.</w:t>
+      </w:r>
+    </w:p>
+    <w:p>
+      <w:pPr>
+        <w:pStyle w:val="DefinitionTerm"/>
+      </w:pPr>
+      <w:r>
+        <w:t xml:space="preserve">WML (Wireless Markup Language)</w:t>
+      </w:r>
+    </w:p>
+    <w:p>
+      <w:pPr>
+        <w:pStyle w:val="Definition"/>
+      </w:pPr>
+      <w:r>
+        <w:t xml:space="preserve">Eine Untermenge von XML, die das Erstellen von Inhalt für mobile Endgeräte ermöglicht.</w:t>
+      </w:r>
+    </w:p>
+    <w:p>
+      <w:pPr>
+        <w:pStyle w:val="DefinitionTerm"/>
+      </w:pPr>
+      <w:r>
+        <w:t xml:space="preserve">XML (Extensible Markup Language)</w:t>
+      </w:r>
+    </w:p>
+    <w:p>
+      <w:pPr>
+        <w:pStyle w:val="Definition"/>
+      </w:pPr>
+      <w:r>
+        <w:t xml:space="preserve">Meta-Beschreibungssprache, über die eigene Tags definiert werden können. XML wurde 1998 durch das W3C standardisiert</w:t>
+      </w:r>
+      <w:r>
+        <w:t xml:space="preserve"> </w:t>
+      </w:r>
+      <w:r>
+        <w:t xml:space="preserve">[@greenspan_introduction_1998]</w:t>
+      </w:r>
+      <w:r>
+        <w:t xml:space="preserve">.</w:t>
+      </w:r>
+    </w:p>
+    <w:p>
+      <w:pPr>
+        <w:pStyle w:val="DefinitionTerm"/>
+      </w:pPr>
+      <w:r>
+        <w:t xml:space="preserve">XPath</w:t>
+      </w:r>
+    </w:p>
+    <w:p>
+      <w:pPr>
+        <w:pStyle w:val="Definition"/>
+      </w:pPr>
+      <w:r>
+        <w:t xml:space="preserve">Eine vom W3C entwickelte Pfadbeschreibungssprache für XML</w:t>
+      </w:r>
+      <w:r>
+        <w:t xml:space="preserve"> </w:t>
+      </w:r>
+      <w:r>
+        <w:t xml:space="preserve">[@walsh_xpath_1999]</w:t>
+      </w:r>
+      <w:r>
+        <w:t xml:space="preserve">.</w:t>
+      </w:r>
+    </w:p>
+    <w:p>
+      <w:pPr>
+        <w:pStyle w:val="DefinitionTerm"/>
+      </w:pPr>
+      <w:r>
+        <w:t xml:space="preserve">XSL (Extensible Stylesheet Language)</w:t>
+      </w:r>
+    </w:p>
+    <w:p>
+      <w:pPr>
+        <w:pStyle w:val="Definition"/>
+      </w:pPr>
+      <w:r>
+        <w:t xml:space="preserve">Hierüber werden XML Dokumente ausgegeben und angezeigt.</w:t>
+      </w:r>
+    </w:p>
+    <w:bookmarkEnd w:id="220"/>
+    <w:bookmarkStart w:id="224" w:name="literaturverzeichnis"/>
+    <w:p>
+      <w:pPr>
+        <w:pStyle w:val="Heading1"/>
+      </w:pPr>
+      <w:r>
+        <w:rPr>
+          <w:rStyle w:val="SectionNumber"/>
+        </w:rPr>
+        <w:t xml:space="preserve">9</w:t>
+      </w:r>
+      <w:r>
+        <w:tab/>
+      </w:r>
+      <w:r>
+        <w:t xml:space="preserve">Literaturverzeichnis</w:t>
+      </w:r>
+    </w:p>
+    <w:p>
+      <w:pPr>
+        <w:pStyle w:val="FirstParagraph"/>
+      </w:pPr>
+      <w:r>
+        <w:t xml:space="preserve">Um das Literaturverzeichnis übersichtlich zu gestalten, ist es in die drei Sektionen Wissensmanagement, Standards und Technik aufgeteilt. In den einzelnen Sektionen finden sich nur Quellen zum jeweiligen Thema.</w:t>
+      </w:r>
+    </w:p>
+    <w:p>
+      <w:pPr>
+        <w:pStyle w:val="BodyText"/>
+      </w:pPr>
+      <w:r>
+        <w:t xml:space="preserve">Augrund der Aktualität des Themas sind viele Quellen nur im Internet verfügbar. Bei diesen Quellen ist die entsprechende URL in Klammern angegeben. Da die Erfahrung gemacht wurde, dass einige Anbieter ihre Artikel von Zeit zu Zeit verschieben, ist der Link auf die Basis URL des Anbieters gerichtet.</w:t>
+      </w:r>
+    </w:p>
+    <w:bookmarkStart w:id="221" w:name="wissensmanagement-1"/>
+    <w:p>
+      <w:pPr>
+        <w:pStyle w:val="Heading2"/>
+      </w:pPr>
+      <w:r>
+        <w:rPr>
+          <w:rStyle w:val="SectionNumber"/>
+        </w:rPr>
+        <w:t xml:space="preserve">9.1</w:t>
+      </w:r>
+      <w:r>
+        <w:tab/>
+      </w:r>
+      <w:r>
+        <w:t xml:space="preserve">Wissensmanagement</w:t>
+      </w:r>
+    </w:p>
+    <w:p>
+      <w:pPr>
+        <w:pStyle w:val="Compact"/>
+        <w:numPr>
+          <w:ilvl w:val="0"/>
+          <w:numId w:val="1014"/>
+        </w:numPr>
+      </w:pPr>
+      <w:r>
+        <w:t xml:space="preserve">[ger00] Topic Maps: Der neue Standard für intelligentes Knowledge Retrieval, Thomas Gerick, wissensmanagement 2/2000, 8-12.</w:t>
+      </w:r>
+    </w:p>
+    <w:p>
+      <w:pPr>
+        <w:pStyle w:val="Compact"/>
+        <w:numPr>
+          <w:ilvl w:val="0"/>
+          <w:numId w:val="1014"/>
+        </w:numPr>
+      </w:pPr>
+      <w:r>
+        <w:t xml:space="preserve">[hol00] Information Mapping: Vorteile durch effizientes Strukturieren, Martin Holzmann, wissensmanagement 1/2000, 20-23.</w:t>
+      </w:r>
+    </w:p>
+    <w:p>
+      <w:pPr>
+        <w:pStyle w:val="Compact"/>
+        <w:numPr>
+          <w:ilvl w:val="0"/>
+          <w:numId w:val="1014"/>
+        </w:numPr>
+      </w:pPr>
+      <w:r>
+        <w:t xml:space="preserve">[dav98] Wenn Ihr Unternehmen wüsste, was es weiss…: Das Praxisbuch zum Wissensmanagement, Thomas H. Davenport und Laurence Prusak, 1998.</w:t>
+      </w:r>
+    </w:p>
+    <w:p>
+      <w:pPr>
+        <w:pStyle w:val="Compact"/>
+        <w:numPr>
+          <w:ilvl w:val="0"/>
+          <w:numId w:val="1014"/>
+        </w:numPr>
+      </w:pPr>
+      <w:r>
+        <w:t xml:space="preserve">[ver99] Idealvorstellungen: Architektur für das Firmenwissen, Gerhard Versteegen, ix 3/1999, 113-119.</w:t>
+      </w:r>
+    </w:p>
+    <w:p>
+      <w:pPr>
+        <w:pStyle w:val="Compact"/>
+        <w:numPr>
+          <w:ilvl w:val="0"/>
+          <w:numId w:val="1014"/>
+        </w:numPr>
+      </w:pPr>
+      <w:r>
+        <w:t xml:space="preserve">[pro99] Wissen Managen: Wie Unternehmen ihre wertvollste Ressource optimal nutzen, Gilbert Probst, Steffen Raub, und Kai Romhardt, 3. Auflage, Betriebswirtschaftlicher Verlag Dr. Th. Gabler GmbH, Wiesbaden, 1999.</w:t>
+      </w:r>
+    </w:p>
+    <w:p>
+      <w:pPr>
+        <w:pStyle w:val="Compact"/>
+        <w:numPr>
+          <w:ilvl w:val="0"/>
+          <w:numId w:val="1014"/>
+        </w:numPr>
+      </w:pPr>
+      <w:r>
+        <w:t xml:space="preserve">[rom] Interventionen in die organisatorische Wissensbasis zwischen Theorie und Praxis: Welchen Beitrag kann die Systemtheorie leisten?, Kai Romhardt, Universite de Geneve (https://web.archive.org/web/20010628044614/http://www.cck.uni-kl.de/wmk/papers/public/Wissensidentifikation/).</w:t>
+      </w:r>
+    </w:p>
+    <w:p>
+      <w:pPr>
+        <w:pStyle w:val="Compact"/>
+        <w:numPr>
+          <w:ilvl w:val="0"/>
+          <w:numId w:val="1014"/>
+        </w:numPr>
+      </w:pPr>
+      <w:r>
+        <w:t xml:space="preserve">[wil99] Knowledge Management and IT: How are they related?, Larry Todd Wilson und Charles A. Snyder, IT Pro, April 1999, 73-77.</w:t>
+      </w:r>
+    </w:p>
+    <w:p>
+      <w:pPr>
+        <w:pStyle w:val="Compact"/>
+        <w:numPr>
+          <w:ilvl w:val="0"/>
+          <w:numId w:val="1014"/>
+        </w:numPr>
+      </w:pPr>
+      <w:r>
+        <w:t xml:space="preserve">[mor98] Knowledge Management Architecture, Daryl Morey, CRC Press LLC (https://www.brint.com/members/online/120205/kmarch/kmarch.html).</w:t>
+      </w:r>
+    </w:p>
+    <w:p>
+      <w:pPr>
+        <w:pStyle w:val="Compact"/>
+        <w:numPr>
+          <w:ilvl w:val="0"/>
+          <w:numId w:val="1014"/>
+        </w:numPr>
+      </w:pPr>
+      <w:r>
+        <w:t xml:space="preserve">[kpmg98] Knowledge Management: Research Report 1998, KPMG.</w:t>
+      </w:r>
+    </w:p>
+    <w:p>
+      <w:pPr>
+        <w:pStyle w:val="Compact"/>
+        <w:numPr>
+          <w:ilvl w:val="0"/>
+          <w:numId w:val="1014"/>
+        </w:numPr>
+      </w:pPr>
+      <w:r>
+        <w:t xml:space="preserve">[dat] Knowledge Management: Linking People To Knowledge For Bottom Line Results, Dataware Technologies.</w:t>
+      </w:r>
+    </w:p>
+    <w:p>
+      <w:pPr>
+        <w:pStyle w:val="Compact"/>
+        <w:numPr>
+          <w:ilvl w:val="0"/>
+          <w:numId w:val="1014"/>
+        </w:numPr>
+      </w:pPr>
+      <w:r>
+        <w:t xml:space="preserve">[sch98] Die semantische Ebene von Daten beim Knowledge Warehouse, Manfred Schumacher, ntz, 8/1998, 18-20.</w:t>
+      </w:r>
+    </w:p>
+    <w:bookmarkEnd w:id="221"/>
+    <w:bookmarkStart w:id="222" w:name="standards"/>
+    <w:p>
+      <w:pPr>
+        <w:pStyle w:val="Heading2"/>
+      </w:pPr>
+      <w:r>
+        <w:rPr>
+          <w:rStyle w:val="SectionNumber"/>
+        </w:rPr>
+        <w:t xml:space="preserve">9.2</w:t>
+      </w:r>
+      <w:r>
+        <w:tab/>
+      </w:r>
+      <w:r>
+        <w:t xml:space="preserve">Standards</w:t>
+      </w:r>
+    </w:p>
+    <w:p>
+      <w:pPr>
+        <w:pStyle w:val="Compact"/>
+        <w:numPr>
+          <w:ilvl w:val="0"/>
+          <w:numId w:val="1015"/>
+        </w:numPr>
+      </w:pPr>
+      <w:r>
+        <w:t xml:space="preserve">[rfc2218] rfc2218 - A common schema for the Internet White Pages Service, (http://www.faqs.org/rfcs/rfc2218.html).</w:t>
+      </w:r>
+    </w:p>
+    <w:p>
+      <w:pPr>
+        <w:pStyle w:val="Compact"/>
+        <w:numPr>
+          <w:ilvl w:val="0"/>
+          <w:numId w:val="1015"/>
+        </w:numPr>
+      </w:pPr>
+      <w:r>
+        <w:t xml:space="preserve">[iso13250] Topic Navigation Maps, ISO/IEC (https://web.archive.org/web/20000823044924/http://www.ornl.gov/sgml/sc34/document/8/draft27.htm).</w:t>
+      </w:r>
+    </w:p>
+    <w:p>
+      <w:pPr>
+        <w:pStyle w:val="Compact"/>
+        <w:numPr>
+          <w:ilvl w:val="0"/>
+          <w:numId w:val="1015"/>
+        </w:numPr>
+      </w:pPr>
+      <w:r>
+        <w:t xml:space="preserve">[xml] XML, W3C (https://www.w3.org/XML/).</w:t>
+      </w:r>
+    </w:p>
+    <w:p>
+      <w:pPr>
+        <w:pStyle w:val="Compact"/>
+        <w:numPr>
+          <w:ilvl w:val="0"/>
+          <w:numId w:val="1015"/>
+        </w:numPr>
+      </w:pPr>
+      <w:r>
+        <w:t xml:space="preserve">[see99] XML - Das Einsteigerseminar, Michael Seeboerger-Weichselbaum, bhv Verlag, Kaarst, ISBN 3-8287-1018-2.</w:t>
+      </w:r>
+    </w:p>
+    <w:p>
+      <w:pPr>
+        <w:pStyle w:val="Compact"/>
+        <w:numPr>
+          <w:ilvl w:val="0"/>
+          <w:numId w:val="1015"/>
+        </w:numPr>
+      </w:pPr>
+      <w:r>
+        <w:t xml:space="preserve">[rfc2518] HTTP Extensions for Distributed Authoring - WEBDAV, IETF (www.ietf.org).</w:t>
+      </w:r>
+    </w:p>
+    <w:bookmarkEnd w:id="222"/>
+    <w:bookmarkStart w:id="223" w:name="technik"/>
+    <w:p>
+      <w:pPr>
+        <w:pStyle w:val="Heading2"/>
+      </w:pPr>
+      <w:r>
+        <w:rPr>
+          <w:rStyle w:val="SectionNumber"/>
+        </w:rPr>
+        <w:t xml:space="preserve">9.3</w:t>
+      </w:r>
+      <w:r>
+        <w:tab/>
+      </w:r>
+      <w:r>
+        <w:t xml:space="preserve">Technik</w:t>
       </w:r>
     </w:p>
     <w:p>
@@ -14815,7 +15355,7 @@
         </w:numPr>
       </w:pPr>
       <w:r>
-        <w:t xml:space="preserve">ASCII (American Standard Code for Information Interchange): ASCII beschreibt die Darstellung von Zeichen innerhalb eines Betriebssystems.</w:t>
+        <w:t xml:space="preserve">Harvest: Effective Use Of Internet Information, Darren R. Hardy, University of Colorado at Boulder.</w:t>
       </w:r>
     </w:p>
     <w:p>
@@ -14827,7 +15367,7 @@
         </w:numPr>
       </w:pPr>
       <w:r>
-        <w:t xml:space="preserve">DSSSL (Document Style Semantics and Specification Language): Sprache um XML für Druck- oder Onlineversionen zu rendern. Standardisiert in ISO/IEC 10179:1996.</w:t>
+        <w:t xml:space="preserve">Lighting up LDAP: A Programmer’s Guide To Directory Development Part 1,2,3, Cameron Laird und Kathryn Soraiz, Linuxworld (https://www.computerworld.com/article/1420082/lighting-up-ldap-a-programmer-s-guide-to-directory-development-part-1.html).</w:t>
       </w:r>
     </w:p>
     <w:p>
@@ -14839,7 +15379,7 @@
         </w:numPr>
       </w:pPr>
       <w:r>
-        <w:t xml:space="preserve">DTD (Document Type Definition): Definition der Tags und Attribute für eine XML Datei.</w:t>
+        <w:t xml:space="preserve">[lea99] The Directory Enabled Enterprise, Anne C. Lear, IT pro, August 1999, 14-17.</w:t>
       </w:r>
     </w:p>
     <w:p>
@@ -14851,7 +15391,7 @@
         </w:numPr>
       </w:pPr>
       <w:r>
-        <w:t xml:space="preserve">HTML (Hypertext Markup Language): Hypertextformat zum Austausch von Dokumenten über das World Wide Web. Wird vom W3C standardisiert.</w:t>
+        <w:t xml:space="preserve">XPath: XML Path Language, Norman Walsh, Arbortext (https://www.ptc.com/en/products/arbortext).</w:t>
       </w:r>
     </w:p>
     <w:p>
@@ -14863,7 +15403,7 @@
         </w:numPr>
       </w:pPr>
       <w:r>
-        <w:t xml:space="preserve">JDBC (Java Database Connectivity): Eine plattformunabhängige Schnittstelle (API) für den Zugriff von Java-Programmen auf eine Datenbank.</w:t>
+        <w:t xml:space="preserve">Introduction to XML, Jay Greenspan, Webmonkey (https://tecfa.unige.ch/guides/te/files/xml-intro-edit.pdf).</w:t>
       </w:r>
     </w:p>
     <w:p>
@@ -14875,19 +15415,7 @@
         </w:numPr>
       </w:pPr>
       <w:r>
-        <w:t xml:space="preserve">LDAP (Leightweight Directory Access Protocoll): Protokoll, mit dem über TCP/IP auf Directory Server</w:t>
-      </w:r>
-      <w:r>
-        <w:t xml:space="preserve"> </w:t>
-      </w:r>
-      <w:r>
-        <w:t xml:space="preserve">[@lear_directory-enabled_1999]</w:t>
-      </w:r>
-      <w:r>
-        <w:t xml:space="preserve"> </w:t>
-      </w:r>
-      <w:r>
-        <w:t xml:space="preserve">zugegriffen werden kann.</w:t>
+        <w:t xml:space="preserve">Understanding XSLT, Jay Greenspan, Webmonkey (https://web.archive.org/web/20000510150547/https://hotwired.lycos.com/webmonkey/98/43/index2a.html?tw=authoring).</w:t>
       </w:r>
     </w:p>
     <w:p>
@@ -14899,7 +15427,7 @@
         </w:numPr>
       </w:pPr>
       <w:r>
-        <w:t xml:space="preserve">ODBC (Open Database Connectivity): Eine von der Firma Microsoft geschaffene, plattformabhängige Schnittstelle (API) für den Zugriff auf Datenbanken.</w:t>
+        <w:t xml:space="preserve">Practical XML with Linux, Uche Ogbuji, Linuxworld (https://www.computerworld.com/article/1444845/practical-xml-with-linux-part-3-xml-database-tools-for-linux.html).</w:t>
       </w:r>
     </w:p>
     <w:p>
@@ -14911,504 +15439,11 @@
         </w:numPr>
       </w:pPr>
       <w:r>
-        <w:t xml:space="preserve">OLE (Object Linking and Embedding): Eine Methode, um Daten von anderen Anwendungen einzubinden (zum Beispiel Excel Tabellen in Word Dokumenten).</w:t>
-      </w:r>
-    </w:p>
-    <w:p>
-      <w:pPr>
-        <w:pStyle w:val="Compact"/>
-        <w:numPr>
-          <w:ilvl w:val="0"/>
-          <w:numId w:val="1016"/>
-        </w:numPr>
-      </w:pPr>
-      <w:r>
-        <w:t xml:space="preserve">SGML (Standard Generalised Markup Language): Ein sehr komplexer Standard für die Beschreibung von Textformaten und den elektronischen Dokumentenaustausch.</w:t>
-      </w:r>
-    </w:p>
-    <w:p>
-      <w:pPr>
-        <w:pStyle w:val="Compact"/>
-        <w:numPr>
-          <w:ilvl w:val="0"/>
-          <w:numId w:val="1016"/>
-        </w:numPr>
-      </w:pPr>
-      <w:r>
-        <w:t xml:space="preserve">SQL (Structured Query Language): Abfragesprache für relationale Datenbanken.</w:t>
-      </w:r>
-    </w:p>
-    <w:p>
-      <w:pPr>
-        <w:pStyle w:val="Compact"/>
-        <w:numPr>
-          <w:ilvl w:val="0"/>
-          <w:numId w:val="1016"/>
-        </w:numPr>
-      </w:pPr>
-      <w:r>
-        <w:t xml:space="preserve">WebDAV (Web Distributed Authoring and Versioning): Die Weiterentwicklung des HTTP 1.1. Protokoll, das benutzt wird, um Webseiten abzufragen. WebDAV erweitert HTTP 1.1. um Funktionen der Dokument- und Versionsverwaltung.</w:t>
-      </w:r>
-    </w:p>
-    <w:p>
-      <w:pPr>
-        <w:pStyle w:val="Compact"/>
-        <w:numPr>
-          <w:ilvl w:val="0"/>
-          <w:numId w:val="1016"/>
-        </w:numPr>
-      </w:pPr>
-      <w:r>
-        <w:t xml:space="preserve">WAP (Wireless Application Protocol): Ein Protokoll um die Übertragung von WML-Inhalten an mobile Endgeräte zu ermöglichen. WAP ist vergleichbar mit HTTP, aber binär.</w:t>
-      </w:r>
-    </w:p>
-    <w:p>
-      <w:pPr>
-        <w:pStyle w:val="Compact"/>
-        <w:numPr>
-          <w:ilvl w:val="0"/>
-          <w:numId w:val="1016"/>
-        </w:numPr>
-      </w:pPr>
-      <w:r>
-        <w:t xml:space="preserve">WML (Wireless Markup Language): Eine Untermenge von XML, die das Erstellen von Inhalt für mobile Endgeräte ermöglicht.</w:t>
-      </w:r>
-    </w:p>
-    <w:p>
-      <w:pPr>
-        <w:pStyle w:val="Compact"/>
-        <w:numPr>
-          <w:ilvl w:val="0"/>
-          <w:numId w:val="1016"/>
-        </w:numPr>
-      </w:pPr>
-      <w:r>
-        <w:t xml:space="preserve">XML (Extensible Markup Language): Meta-Beschreibungssprache, über die eigene Tags definiert werden können. XML wurde 1998 durch das W3C standardisiert</w:t>
-      </w:r>
-      <w:r>
-        <w:t xml:space="preserve"> </w:t>
-      </w:r>
-      <w:r>
-        <w:t xml:space="preserve">[@greenspan_introduction_1998]</w:t>
-      </w:r>
-      <w:r>
-        <w:t xml:space="preserve">.</w:t>
-      </w:r>
-    </w:p>
-    <w:p>
-      <w:pPr>
-        <w:pStyle w:val="Compact"/>
-        <w:numPr>
-          <w:ilvl w:val="0"/>
-          <w:numId w:val="1016"/>
-        </w:numPr>
-      </w:pPr>
-      <w:r>
-        <w:t xml:space="preserve">XPath: Eine vom W3C entwickelte Pfadbeschreibungssprache für XML</w:t>
-      </w:r>
-      <w:r>
-        <w:t xml:space="preserve"> </w:t>
-      </w:r>
-      <w:r>
-        <w:t xml:space="preserve">[@walsh_xpath_1999]</w:t>
-      </w:r>
-      <w:r>
-        <w:t xml:space="preserve">.</w:t>
-      </w:r>
-    </w:p>
-    <w:p>
-      <w:pPr>
-        <w:pStyle w:val="Compact"/>
-        <w:numPr>
-          <w:ilvl w:val="0"/>
-          <w:numId w:val="1016"/>
-        </w:numPr>
-      </w:pPr>
-      <w:r>
-        <w:t xml:space="preserve">XSL (Extensible Stylesheet Language): Hierüber werden XML Dokumente ausgegeben und angezeigt.</w:t>
-      </w:r>
-    </w:p>
-    <w:bookmarkEnd w:id="215"/>
-    <w:bookmarkStart w:id="219" w:name="literaturverzeichnis"/>
-    <w:p>
-      <w:pPr>
-        <w:pStyle w:val="Heading1"/>
-      </w:pPr>
-      <w:r>
-        <w:rPr>
-          <w:rStyle w:val="SectionNumber"/>
-        </w:rPr>
-        <w:t xml:space="preserve">9</w:t>
-      </w:r>
-      <w:r>
-        <w:tab/>
-      </w:r>
-      <w:r>
-        <w:t xml:space="preserve">Literaturverzeichnis</w:t>
-      </w:r>
-    </w:p>
-    <w:p>
-      <w:pPr>
-        <w:pStyle w:val="FirstParagraph"/>
-      </w:pPr>
-      <w:r>
-        <w:t xml:space="preserve">Um das Literaturverzeichnis übersichtlich zu gestalten, ist es in die drei Sektionen Wissensmanagement, Standards und Technik aufgeteilt. In den einzelnen Sektionen finden sich nur Quellen zum jeweiligen Thema.</w:t>
-      </w:r>
-    </w:p>
-    <w:p>
-      <w:pPr>
-        <w:pStyle w:val="BodyText"/>
-      </w:pPr>
-      <w:r>
-        <w:t xml:space="preserve">Augrund der Aktualität des Themas sind viele Quellen nur im Internet verfügbar. Bei diesen Quellen ist die entsprechende URL in Klammern angegeben. Da die Erfahrung gemacht wurde, dass einige Anbieter ihre Artikel von Zeit zu Zeit verschieben, ist der Link auf die Basis URL des Anbieters gerichtet.</w:t>
-      </w:r>
-    </w:p>
-    <w:bookmarkStart w:id="216" w:name="wissensmanagement-1"/>
-    <w:p>
-      <w:pPr>
-        <w:pStyle w:val="Heading2"/>
-      </w:pPr>
-      <w:r>
-        <w:rPr>
-          <w:rStyle w:val="SectionNumber"/>
-        </w:rPr>
-        <w:t xml:space="preserve">9.1</w:t>
-      </w:r>
-      <w:r>
-        <w:tab/>
-      </w:r>
-      <w:r>
-        <w:t xml:space="preserve">Wissensmanagement</w:t>
-      </w:r>
-    </w:p>
-    <w:p>
-      <w:pPr>
-        <w:pStyle w:val="Compact"/>
-        <w:numPr>
-          <w:ilvl w:val="0"/>
-          <w:numId w:val="1017"/>
-        </w:numPr>
-      </w:pPr>
-      <w:r>
-        <w:t xml:space="preserve">[ger00] Topic Maps: Der neue Standard für intelligentes Knowledge Retrieval, Thomas Gerick, wissensmanagement 2/2000, 8-12.</w:t>
-      </w:r>
-    </w:p>
-    <w:p>
-      <w:pPr>
-        <w:pStyle w:val="Compact"/>
-        <w:numPr>
-          <w:ilvl w:val="0"/>
-          <w:numId w:val="1017"/>
-        </w:numPr>
-      </w:pPr>
-      <w:r>
-        <w:t xml:space="preserve">[hol00] Information Mapping: Vorteile durch effizientes Strukturieren, Martin Holzmann, wissensmanagement 1/2000, 20-23.</w:t>
-      </w:r>
-    </w:p>
-    <w:p>
-      <w:pPr>
-        <w:pStyle w:val="Compact"/>
-        <w:numPr>
-          <w:ilvl w:val="0"/>
-          <w:numId w:val="1017"/>
-        </w:numPr>
-      </w:pPr>
-      <w:r>
-        <w:t xml:space="preserve">[dav98] Wenn Ihr Unternehmen wüsste, was es weiss…: Das Praxisbuch zum Wissensmanagement, Thomas H. Davenport und Laurence Prusak, 1998.</w:t>
-      </w:r>
-    </w:p>
-    <w:p>
-      <w:pPr>
-        <w:pStyle w:val="Compact"/>
-        <w:numPr>
-          <w:ilvl w:val="0"/>
-          <w:numId w:val="1017"/>
-        </w:numPr>
-      </w:pPr>
-      <w:r>
-        <w:t xml:space="preserve">[ver99] Idealvorstellungen: Architektur für das Firmenwissen, Gerhard Versteegen, ix 3/1999, 113-119.</w:t>
-      </w:r>
-    </w:p>
-    <w:p>
-      <w:pPr>
-        <w:pStyle w:val="Compact"/>
-        <w:numPr>
-          <w:ilvl w:val="0"/>
-          <w:numId w:val="1017"/>
-        </w:numPr>
-      </w:pPr>
-      <w:r>
-        <w:t xml:space="preserve">[pro99] Wissen Managen: Wie Unternehmen ihre wertvollste Ressource optimal nutzen, Gilbert Probst, Steffen Raub, und Kai Romhardt, 3. Auflage, Betriebswirtschaftlicher Verlag Dr. Th. Gabler GmbH, Wiesbaden, 1999.</w:t>
-      </w:r>
-    </w:p>
-    <w:p>
-      <w:pPr>
-        <w:pStyle w:val="Compact"/>
-        <w:numPr>
-          <w:ilvl w:val="0"/>
-          <w:numId w:val="1017"/>
-        </w:numPr>
-      </w:pPr>
-      <w:r>
-        <w:t xml:space="preserve">[rom] Interventionen in die organisatorische Wissensbasis zwischen Theorie und Praxis: Welchen Beitrag kann die Systemtheorie leisten?, Kai Romhardt, Universite de Geneve (https://web.archive.org/web/20010628044614/http://www.cck.uni-kl.de/wmk/papers/public/Wissensidentifikation/).</w:t>
-      </w:r>
-    </w:p>
-    <w:p>
-      <w:pPr>
-        <w:pStyle w:val="Compact"/>
-        <w:numPr>
-          <w:ilvl w:val="0"/>
-          <w:numId w:val="1017"/>
-        </w:numPr>
-      </w:pPr>
-      <w:r>
-        <w:t xml:space="preserve">[wil99] Knowledge Management and IT: How are they related?, Larry Todd Wilson und Charles A. Snyder, IT Pro, April 1999, 73-77.</w:t>
-      </w:r>
-    </w:p>
-    <w:p>
-      <w:pPr>
-        <w:pStyle w:val="Compact"/>
-        <w:numPr>
-          <w:ilvl w:val="0"/>
-          <w:numId w:val="1017"/>
-        </w:numPr>
-      </w:pPr>
-      <w:r>
-        <w:t xml:space="preserve">[mor98] Knowledge Management Architecture, Daryl Morey, CRC Press LLC (https://www.brint.com/members/online/120205/kmarch/kmarch.html).</w:t>
-      </w:r>
-    </w:p>
-    <w:p>
-      <w:pPr>
-        <w:pStyle w:val="Compact"/>
-        <w:numPr>
-          <w:ilvl w:val="0"/>
-          <w:numId w:val="1017"/>
-        </w:numPr>
-      </w:pPr>
-      <w:r>
-        <w:t xml:space="preserve">[kpmg98] Knowledge Management: Research Report 1998, KPMG.</w:t>
-      </w:r>
-    </w:p>
-    <w:p>
-      <w:pPr>
-        <w:pStyle w:val="Compact"/>
-        <w:numPr>
-          <w:ilvl w:val="0"/>
-          <w:numId w:val="1017"/>
-        </w:numPr>
-      </w:pPr>
-      <w:r>
-        <w:t xml:space="preserve">[dat] Knowledge Management: Linking People To Knowledge For Bottom Line Results, Dataware Technologies.</w:t>
-      </w:r>
-    </w:p>
-    <w:p>
-      <w:pPr>
-        <w:pStyle w:val="Compact"/>
-        <w:numPr>
-          <w:ilvl w:val="0"/>
-          <w:numId w:val="1017"/>
-        </w:numPr>
-      </w:pPr>
-      <w:r>
-        <w:t xml:space="preserve">[sch98] Die semantische Ebene von Daten beim Knowledge Warehouse, Manfred Schumacher, ntz, 8/1998, 18-20.</w:t>
-      </w:r>
-    </w:p>
-    <w:bookmarkEnd w:id="216"/>
-    <w:bookmarkStart w:id="217" w:name="standards"/>
-    <w:p>
-      <w:pPr>
-        <w:pStyle w:val="Heading2"/>
-      </w:pPr>
-      <w:r>
-        <w:rPr>
-          <w:rStyle w:val="SectionNumber"/>
-        </w:rPr>
-        <w:t xml:space="preserve">9.2</w:t>
-      </w:r>
-      <w:r>
-        <w:tab/>
-      </w:r>
-      <w:r>
-        <w:t xml:space="preserve">Standards</w:t>
-      </w:r>
-    </w:p>
-    <w:p>
-      <w:pPr>
-        <w:pStyle w:val="Compact"/>
-        <w:numPr>
-          <w:ilvl w:val="0"/>
-          <w:numId w:val="1018"/>
-        </w:numPr>
-      </w:pPr>
-      <w:r>
-        <w:t xml:space="preserve">[rfc2218] rfc2218 - A common schema for the Internet White Pages Service, (http://www.faqs.org/rfcs/rfc2218.html).</w:t>
-      </w:r>
-    </w:p>
-    <w:p>
-      <w:pPr>
-        <w:pStyle w:val="Compact"/>
-        <w:numPr>
-          <w:ilvl w:val="0"/>
-          <w:numId w:val="1018"/>
-        </w:numPr>
-      </w:pPr>
-      <w:r>
-        <w:t xml:space="preserve">[iso13250] Topic Navigation Maps, ISO/IEC (https://web.archive.org/web/20000823044924/http://www.ornl.gov/sgml/sc34/document/8/draft27.htm).</w:t>
-      </w:r>
-    </w:p>
-    <w:p>
-      <w:pPr>
-        <w:pStyle w:val="Compact"/>
-        <w:numPr>
-          <w:ilvl w:val="0"/>
-          <w:numId w:val="1018"/>
-        </w:numPr>
-      </w:pPr>
-      <w:r>
-        <w:t xml:space="preserve">[xml] XML, W3C (https://www.w3.org/XML/).</w:t>
-      </w:r>
-    </w:p>
-    <w:p>
-      <w:pPr>
-        <w:pStyle w:val="Compact"/>
-        <w:numPr>
-          <w:ilvl w:val="0"/>
-          <w:numId w:val="1018"/>
-        </w:numPr>
-      </w:pPr>
-      <w:r>
-        <w:t xml:space="preserve">[see99] XML - Das Einsteigerseminar, Michael Seeboerger-Weichselbaum, bhv Verlag, Kaarst, ISBN 3-8287-1018-2.</w:t>
-      </w:r>
-    </w:p>
-    <w:p>
-      <w:pPr>
-        <w:pStyle w:val="Compact"/>
-        <w:numPr>
-          <w:ilvl w:val="0"/>
-          <w:numId w:val="1018"/>
-        </w:numPr>
-      </w:pPr>
-      <w:r>
-        <w:t xml:space="preserve">[rfc2518] HTTP Extensions for Distributed Authoring - WEBDAV, IETF (www.ietf.org).</w:t>
-      </w:r>
-    </w:p>
-    <w:bookmarkEnd w:id="217"/>
-    <w:bookmarkStart w:id="218" w:name="technik"/>
-    <w:p>
-      <w:pPr>
-        <w:pStyle w:val="Heading2"/>
-      </w:pPr>
-      <w:r>
-        <w:rPr>
-          <w:rStyle w:val="SectionNumber"/>
-        </w:rPr>
-        <w:t xml:space="preserve">9.3</w:t>
-      </w:r>
-      <w:r>
-        <w:tab/>
-      </w:r>
-      <w:r>
-        <w:t xml:space="preserve">Technik</w:t>
-      </w:r>
-    </w:p>
-    <w:p>
-      <w:pPr>
-        <w:pStyle w:val="Compact"/>
-        <w:numPr>
-          <w:ilvl w:val="0"/>
-          <w:numId w:val="1019"/>
-        </w:numPr>
-      </w:pPr>
-      <w:r>
-        <w:t xml:space="preserve">Harvest: Effective Use Of Internet Information, Darren R. Hardy, University of Colorado at Boulder.</w:t>
-      </w:r>
-    </w:p>
-    <w:p>
-      <w:pPr>
-        <w:pStyle w:val="Compact"/>
-        <w:numPr>
-          <w:ilvl w:val="0"/>
-          <w:numId w:val="1019"/>
-        </w:numPr>
-      </w:pPr>
-      <w:r>
-        <w:t xml:space="preserve">Lighting up LDAP: A Programmer’s Guide To Directory Development Part 1,2,3, Cameron Laird und Kathryn Soraiz, Linuxworld (https://www.computerworld.com/article/1420082/lighting-up-ldap-a-programmer-s-guide-to-directory-development-part-1.html).</w:t>
-      </w:r>
-    </w:p>
-    <w:p>
-      <w:pPr>
-        <w:pStyle w:val="Compact"/>
-        <w:numPr>
-          <w:ilvl w:val="0"/>
-          <w:numId w:val="1019"/>
-        </w:numPr>
-      </w:pPr>
-      <w:r>
-        <w:t xml:space="preserve">[lea99] The Directory Enabled Enterprise, Anne C. Lear, IT pro, August 1999, 14-17.</w:t>
-      </w:r>
-    </w:p>
-    <w:p>
-      <w:pPr>
-        <w:pStyle w:val="Compact"/>
-        <w:numPr>
-          <w:ilvl w:val="0"/>
-          <w:numId w:val="1019"/>
-        </w:numPr>
-      </w:pPr>
-      <w:r>
-        <w:t xml:space="preserve">XPath: XML Path Language, Norman Walsh, Arbortext (https://www.ptc.com/en/products/arbortext).</w:t>
-      </w:r>
-    </w:p>
-    <w:p>
-      <w:pPr>
-        <w:pStyle w:val="Compact"/>
-        <w:numPr>
-          <w:ilvl w:val="0"/>
-          <w:numId w:val="1019"/>
-        </w:numPr>
-      </w:pPr>
-      <w:r>
-        <w:t xml:space="preserve">Introduction to XML, Jay Greenspan, Webmonkey (https://tecfa.unige.ch/guides/te/files/xml-intro-edit.pdf).</w:t>
-      </w:r>
-    </w:p>
-    <w:p>
-      <w:pPr>
-        <w:pStyle w:val="Compact"/>
-        <w:numPr>
-          <w:ilvl w:val="0"/>
-          <w:numId w:val="1019"/>
-        </w:numPr>
-      </w:pPr>
-      <w:r>
-        <w:t xml:space="preserve">Understanding XSLT, Jay Greenspan, Webmonkey (https://web.archive.org/web/20000510150547/https://hotwired.lycos.com/webmonkey/98/43/index2a.html?tw=authoring).</w:t>
-      </w:r>
-    </w:p>
-    <w:p>
-      <w:pPr>
-        <w:pStyle w:val="Compact"/>
-        <w:numPr>
-          <w:ilvl w:val="0"/>
-          <w:numId w:val="1019"/>
-        </w:numPr>
-      </w:pPr>
-      <w:r>
-        <w:t xml:space="preserve">Practical XML with Linux, Uche Ogbuji, Linuxworld (https://www.computerworld.com/article/1444845/practical-xml-with-linux-part-3-xml-database-tools-for-linux.html).</w:t>
-      </w:r>
-    </w:p>
-    <w:p>
-      <w:pPr>
-        <w:pStyle w:val="Compact"/>
-        <w:numPr>
-          <w:ilvl w:val="0"/>
-          <w:numId w:val="1019"/>
-        </w:numPr>
-      </w:pPr>
-      <w:r>
         <w:t xml:space="preserve">Linux, Java and XML, Eoin Lane, Linux Gazette (https://linuxgazette.net/issue48/lane.html).</w:t>
       </w:r>
     </w:p>
-    <w:bookmarkEnd w:id="218"/>
-    <w:bookmarkEnd w:id="219"/>
+    <w:bookmarkEnd w:id="223"/>
+    <w:bookmarkEnd w:id="224"/>
     <w:sectPr/>
   </w:body>
 </w:document>
@@ -15515,6 +15550,91 @@
       </w:pPr>
     </w:lvl>
   </w:abstractNum>
+  <w:abstractNum w:abstractNumId="99411">
+    <w:nsid w:val="00A99411"/>
+    <w:multiLevelType w:val="multilevel"/>
+    <w:lvl w:ilvl="0">
+      <w:start w:val="1"/>
+      <w:numFmt w:val="decimal"/>
+      <w:lvlText w:val="%1."/>
+      <w:lvlJc w:val="left"/>
+      <w:pPr>
+        <w:ind w:left="720" w:hanging="360"/>
+      </w:pPr>
+    </w:lvl>
+    <w:lvl w:ilvl="1">
+      <w:start w:val="1"/>
+      <w:numFmt w:val="decimal"/>
+      <w:lvlText w:val="%2."/>
+      <w:lvlJc w:val="left"/>
+      <w:pPr>
+        <w:ind w:left="1440" w:hanging="360"/>
+      </w:pPr>
+    </w:lvl>
+    <w:lvl w:ilvl="2">
+      <w:start w:val="1"/>
+      <w:numFmt w:val="decimal"/>
+      <w:lvlText w:val="%3."/>
+      <w:lvlJc w:val="left"/>
+      <w:pPr>
+        <w:ind w:left="2160" w:hanging="360"/>
+      </w:pPr>
+    </w:lvl>
+    <w:lvl w:ilvl="3">
+      <w:start w:val="1"/>
+      <w:numFmt w:val="decimal"/>
+      <w:lvlText w:val="%4."/>
+      <w:lvlJc w:val="left"/>
+      <w:pPr>
+        <w:ind w:left="2880" w:hanging="360"/>
+      </w:pPr>
+    </w:lvl>
+    <w:lvl w:ilvl="4">
+      <w:start w:val="1"/>
+      <w:numFmt w:val="decimal"/>
+      <w:lvlText w:val="%5."/>
+      <w:lvlJc w:val="left"/>
+      <w:pPr>
+        <w:ind w:left="3600" w:hanging="360"/>
+      </w:pPr>
+    </w:lvl>
+    <w:lvl w:ilvl="5">
+      <w:start w:val="1"/>
+      <w:numFmt w:val="decimal"/>
+      <w:lvlText w:val="%6."/>
+      <w:lvlJc w:val="left"/>
+      <w:pPr>
+        <w:ind w:left="4320" w:hanging="360"/>
+      </w:pPr>
+    </w:lvl>
+    <w:lvl w:ilvl="6">
+      <w:start w:val="1"/>
+      <w:numFmt w:val="decimal"/>
+      <w:lvlText w:val="%7."/>
+      <w:lvlJc w:val="left"/>
+      <w:pPr>
+        <w:ind w:left="5040" w:hanging="360"/>
+      </w:pPr>
+    </w:lvl>
+    <w:lvl w:ilvl="7">
+      <w:start w:val="1"/>
+      <w:numFmt w:val="decimal"/>
+      <w:lvlText w:val="%8."/>
+      <w:lvlJc w:val="left"/>
+      <w:pPr>
+        <w:ind w:left="5760" w:hanging="360"/>
+      </w:pPr>
+    </w:lvl>
+    <w:lvl w:ilvl="8">
+      <w:start w:val="1"/>
+      <w:numFmt w:val="decimal"/>
+      <w:lvlText w:val="%9."/>
+      <w:lvlJc w:val="left"/>
+      <w:pPr>
+        <w:ind w:left="6480" w:hanging="360"/>
+      </w:pPr>
+    </w:lvl>
+  </w:abstractNum>
   <w:abstractNum w:abstractNumId="991">
     <w:nsid w:val="0000A991"/>
     <w:multiLevelType w:val="multilevel"/>
@@ -15618,101 +15738,10 @@
       </w:rPr>
     </w:lvl>
   </w:abstractNum>
-  <w:abstractNum w:abstractNumId="99411">
-    <w:nsid w:val="00A99411"/>
-    <w:multiLevelType w:val="multilevel"/>
-    <w:lvl w:ilvl="0">
-      <w:start w:val="1"/>
-      <w:numFmt w:val="decimal"/>
-      <w:lvlText w:val="%1."/>
-      <w:lvlJc w:val="left"/>
-      <w:pPr>
-        <w:ind w:left="720" w:hanging="360"/>
-      </w:pPr>
-    </w:lvl>
-    <w:lvl w:ilvl="1">
-      <w:start w:val="1"/>
-      <w:numFmt w:val="decimal"/>
-      <w:lvlText w:val="%2."/>
-      <w:lvlJc w:val="left"/>
-      <w:pPr>
-        <w:ind w:left="1440" w:hanging="360"/>
-      </w:pPr>
-    </w:lvl>
-    <w:lvl w:ilvl="2">
-      <w:start w:val="1"/>
-      <w:numFmt w:val="decimal"/>
-      <w:lvlText w:val="%3."/>
-      <w:lvlJc w:val="left"/>
-      <w:pPr>
-        <w:ind w:left="2160" w:hanging="360"/>
-      </w:pPr>
-    </w:lvl>
-    <w:lvl w:ilvl="3">
-      <w:start w:val="1"/>
-      <w:numFmt w:val="decimal"/>
-      <w:lvlText w:val="%4."/>
-      <w:lvlJc w:val="left"/>
-      <w:pPr>
-        <w:ind w:left="2880" w:hanging="360"/>
-      </w:pPr>
-    </w:lvl>
-    <w:lvl w:ilvl="4">
-      <w:start w:val="1"/>
-      <w:numFmt w:val="decimal"/>
-      <w:lvlText w:val="%5."/>
-      <w:lvlJc w:val="left"/>
-      <w:pPr>
-        <w:ind w:left="3600" w:hanging="360"/>
-      </w:pPr>
-    </w:lvl>
-    <w:lvl w:ilvl="5">
-      <w:start w:val="1"/>
-      <w:numFmt w:val="decimal"/>
-      <w:lvlText w:val="%6."/>
-      <w:lvlJc w:val="left"/>
-      <w:pPr>
-        <w:ind w:left="4320" w:hanging="360"/>
-      </w:pPr>
-    </w:lvl>
-    <w:lvl w:ilvl="6">
-      <w:start w:val="1"/>
-      <w:numFmt w:val="decimal"/>
-      <w:lvlText w:val="%7."/>
-      <w:lvlJc w:val="left"/>
-      <w:pPr>
-        <w:ind w:left="5040" w:hanging="360"/>
-      </w:pPr>
-    </w:lvl>
-    <w:lvl w:ilvl="7">
-      <w:start w:val="1"/>
-      <w:numFmt w:val="decimal"/>
-      <w:lvlText w:val="%8."/>
-      <w:lvlJc w:val="left"/>
-      <w:pPr>
-        <w:ind w:left="5760" w:hanging="360"/>
-      </w:pPr>
-    </w:lvl>
-    <w:lvl w:ilvl="8">
-      <w:start w:val="1"/>
-      <w:numFmt w:val="decimal"/>
-      <w:lvlText w:val="%9."/>
-      <w:lvlJc w:val="left"/>
-      <w:pPr>
-        <w:ind w:left="6480" w:hanging="360"/>
-      </w:pPr>
-    </w:lvl>
-  </w:abstractNum>
   <w:num w:numId="1000">
     <w:abstractNumId w:val="990"/>
   </w:num>
   <w:num w:numId="1001">
-    <w:abstractNumId w:val="991"/>
-  </w:num>
-  <w:num w:numId="1002">
-    <w:abstractNumId w:val="991"/>
-  </w:num>
-  <w:num w:numId="1003">
     <w:abstractNumId w:val="99411"/>
     <w:lvlOverride w:ilvl="0">
       <w:startOverride w:val="1"/>
@@ -15742,13 +15771,13 @@
       <w:startOverride w:val="1"/>
     </w:lvlOverride>
   </w:num>
-  <w:num w:numId="1004">
+  <w:num w:numId="1002">
     <w:abstractNumId w:val="991"/>
   </w:num>
-  <w:num w:numId="1005">
+  <w:num w:numId="1003">
     <w:abstractNumId w:val="991"/>
   </w:num>
-  <w:num w:numId="1006">
+  <w:num w:numId="1004">
     <w:abstractNumId w:val="99411"/>
     <w:lvlOverride w:ilvl="0">
       <w:startOverride w:val="1"/>
@@ -15778,16 +15807,16 @@
       <w:startOverride w:val="1"/>
     </w:lvlOverride>
   </w:num>
+  <w:num w:numId="1005">
+    <w:abstractNumId w:val="991"/>
+  </w:num>
+  <w:num w:numId="1006">
+    <w:abstractNumId w:val="991"/>
+  </w:num>
   <w:num w:numId="1007">
     <w:abstractNumId w:val="991"/>
   </w:num>
   <w:num w:numId="1008">
-    <w:abstractNumId w:val="991"/>
-  </w:num>
-  <w:num w:numId="1009">
-    <w:abstractNumId w:val="991"/>
-  </w:num>
-  <w:num w:numId="1010">
     <w:abstractNumId w:val="99411"/>
     <w:lvlOverride w:ilvl="0">
       <w:startOverride w:val="1"/>
@@ -15817,13 +15846,13 @@
       <w:startOverride w:val="1"/>
     </w:lvlOverride>
   </w:num>
-  <w:num w:numId="1011">
+  <w:num w:numId="1009">
     <w:abstractNumId w:val="991"/>
   </w:num>
-  <w:num w:numId="1012">
+  <w:num w:numId="1010">
     <w:abstractNumId w:val="991"/>
   </w:num>
-  <w:num w:numId="1013">
+  <w:num w:numId="1011">
     <w:abstractNumId w:val="99411"/>
     <w:lvlOverride w:ilvl="0">
       <w:startOverride w:val="1"/>
@@ -15853,7 +15882,7 @@
       <w:startOverride w:val="1"/>
     </w:lvlOverride>
   </w:num>
-  <w:num w:numId="1014">
+  <w:num w:numId="1012">
     <w:abstractNumId w:val="99411"/>
     <w:lvlOverride w:ilvl="0">
       <w:startOverride w:val="1"/>
@@ -15883,19 +15912,16 @@
       <w:startOverride w:val="1"/>
     </w:lvlOverride>
   </w:num>
+  <w:num w:numId="1013">
+    <w:abstractNumId w:val="991"/>
+  </w:num>
+  <w:num w:numId="1014">
+    <w:abstractNumId w:val="991"/>
+  </w:num>
   <w:num w:numId="1015">
     <w:abstractNumId w:val="991"/>
   </w:num>
   <w:num w:numId="1016">
-    <w:abstractNumId w:val="991"/>
-  </w:num>
-  <w:num w:numId="1017">
-    <w:abstractNumId w:val="991"/>
-  </w:num>
-  <w:num w:numId="1018">
-    <w:abstractNumId w:val="991"/>
-  </w:num>
-  <w:num w:numId="1019">
     <w:abstractNumId w:val="991"/>
   </w:num>
 </w:numbering>

</xml_diff>

<commit_message>
Quelle Murray 1999 eingefügt
</commit_message>
<xml_diff>
--- a/de/2000-Diplomarbeit-simondueckert-de.docx
+++ b/de/2000-Diplomarbeit-simondueckert-de.docx
@@ -524,6 +524,9 @@
       </w:r>
       <w:r>
         <w:t xml:space="preserve">”</w:t>
+      </w:r>
+      <w:r>
+        <w:t xml:space="preserve"> </w:t>
       </w:r>
       <w:r>
         <w:t xml:space="preserve">beginnen.</w:t>
@@ -1496,7 +1499,16 @@
         <w:t xml:space="preserve"> </w:t>
       </w:r>
       <w:r>
-        <w:t xml:space="preserve">vom September 1999. Dieser Studie zufolge wird der</w:t>
+        <w:t xml:space="preserve">vom September 1999</w:t>
+      </w:r>
+      <w:r>
+        <w:t xml:space="preserve"> </w:t>
+      </w:r>
+      <w:r>
+        <w:t xml:space="preserve">[@murray_knowledge_1999]</w:t>
+      </w:r>
+      <w:r>
+        <w:t xml:space="preserve">. Dieser Studie zufolge wird der</w:t>
       </w:r>
       <w:r>
         <w:t xml:space="preserve"> </w:t>

</xml_diff>

<commit_message>
Lizenz CC BY hinzugefügt
</commit_message>
<xml_diff>
--- a/de/2000-Diplomarbeit-simondueckert-de.docx
+++ b/de/2000-Diplomarbeit-simondueckert-de.docx
@@ -173,7 +173,104 @@
         </w:pict>
       </w:r>
     </w:p>
-    <w:bookmarkStart w:id="25" w:name="kurzfassung"/>
+    <w:p>
+      <w:pPr>
+        <w:pStyle w:val="CaptionedFigure"/>
+      </w:pPr>
+      <w:r>
+        <w:drawing>
+          <wp:inline>
+            <wp:extent cx="1905000" cy="673100"/>
+            <wp:effectExtent b="0" l="0" r="0" t="0"/>
+            <wp:docPr descr="Lizenz Creative Commons Namensnennung 4.0 (CC BY)" title="" id="25" name="Picture"/>
+            <a:graphic>
+              <a:graphicData uri="http://schemas.openxmlformats.org/drawingml/2006/picture">
+                <pic:pic>
+                  <pic:nvPicPr>
+                    <pic:cNvPr descr="./img/CC-BY.png" id="26" name="Picture"/>
+                    <pic:cNvPicPr>
+                      <a:picLocks noChangeArrowheads="1" noChangeAspect="1"/>
+                    </pic:cNvPicPr>
+                  </pic:nvPicPr>
+                  <pic:blipFill>
+                    <a:blip r:embed="rId24"/>
+                    <a:stretch>
+                      <a:fillRect/>
+                    </a:stretch>
+                  </pic:blipFill>
+                  <pic:spPr bwMode="auto">
+                    <a:xfrm>
+                      <a:off x="0" y="0"/>
+                      <a:ext cx="1905000" cy="673100"/>
+                    </a:xfrm>
+                    <a:prstGeom prst="rect">
+                      <a:avLst/>
+                    </a:prstGeom>
+                    <a:noFill/>
+                    <a:ln w="9525">
+                      <a:noFill/>
+                      <a:headEnd/>
+                      <a:tailEnd/>
+                    </a:ln>
+                  </pic:spPr>
+                </pic:pic>
+              </a:graphicData>
+            </a:graphic>
+          </wp:inline>
+        </w:drawing>
+      </w:r>
+    </w:p>
+    <w:p>
+      <w:pPr>
+        <w:pStyle w:val="ImageCaption"/>
+      </w:pPr>
+      <w:r>
+        <w:t xml:space="preserve">Lizenz Creative Commons Namensnennung 4.0 (CC BY)</w:t>
+      </w:r>
+    </w:p>
+    <w:p>
+      <w:pPr>
+        <w:pStyle w:val="BodyText"/>
+      </w:pPr>
+      <w:r>
+        <w:t xml:space="preserve">Dies Diplomarbeit steht unter der Lizenz CC BY 4.0. Unter der Adresse</w:t>
+      </w:r>
+      <w:r>
+        <w:t xml:space="preserve"> </w:t>
+      </w:r>
+      <w:hyperlink r:id="rId27">
+        <w:r>
+          <w:rPr>
+            <w:rStyle w:val="Hyperlink"/>
+          </w:rPr>
+          <w:t xml:space="preserve">creativecommons.org/licenses/by/4.0/deed.de</w:t>
+        </w:r>
+      </w:hyperlink>
+      <w:r>
+        <w:t xml:space="preserve"> </w:t>
+      </w:r>
+      <w:r>
+        <w:t xml:space="preserve">findest Du damit verbundenen Erlaubnisse und Bedingungen. Als Namensnennung ist „Dückert, S.: Entwurf und prototypische Realisierung eines mit der Beschreibungssprache XML erstellten Werkzeugs für die Verwaltung informationstechnischen Wissens. Diplomarbeit. 2000.“ mit einem Link auf</w:t>
+      </w:r>
+      <w:r>
+        <w:t xml:space="preserve"> </w:t>
+      </w:r>
+      <w:hyperlink r:id="rId28">
+        <w:r>
+          <w:rPr>
+            <w:rStyle w:val="Hyperlink"/>
+          </w:rPr>
+          <w:t xml:space="preserve">https://simondueckert.github.io/diploma-thesis/de/</w:t>
+        </w:r>
+      </w:hyperlink>
+      <w:r>
+        <w:t xml:space="preserve"> </w:t>
+      </w:r>
+      <w:r>
+        <w:t xml:space="preserve">vorgesehen.</w:t>
+      </w:r>
+    </w:p>
+    <w:bookmarkStart w:id="30" w:name="kurzfassung"/>
     <w:p>
       <w:pPr>
         <w:pStyle w:val="Heading1"/>
@@ -209,7 +306,7 @@
       <w:r>
         <w:t xml:space="preserve"> </w:t>
       </w:r>
-      <w:hyperlink r:id="rId24">
+      <w:hyperlink r:id="rId29">
         <w:r>
           <w:rPr>
             <w:rStyle w:val="Hyperlink"/>
@@ -253,8 +350,8 @@
         <w:t xml:space="preserve">Nachdem alle benutzten Applikationen entweder Open-Source oder frei verfügbar sind, eignet sich dieses Konzept auch für kleiner Firmen oder Lehreinrichtungen.</w:t>
       </w:r>
     </w:p>
-    <w:bookmarkEnd w:id="25"/>
-    <w:bookmarkStart w:id="49" w:name="vorwort"/>
+    <w:bookmarkEnd w:id="30"/>
+    <w:bookmarkStart w:id="54" w:name="vorwort"/>
     <w:p>
       <w:pPr>
         <w:pStyle w:val="Heading1"/>
@@ -272,7 +369,7 @@
         <w:t xml:space="preserve">Vorwort</w:t>
       </w:r>
     </w:p>
-    <w:bookmarkStart w:id="32" w:name="danksagungen"/>
+    <w:bookmarkStart w:id="37" w:name="danksagungen"/>
     <w:p>
       <w:pPr>
         <w:pStyle w:val="Heading2"/>
@@ -300,7 +397,7 @@
       <w:r>
         <w:t xml:space="preserve"> </w:t>
       </w:r>
-      <w:hyperlink r:id="rId26">
+      <w:hyperlink r:id="rId31">
         <w:r>
           <w:rPr>
             <w:rStyle w:val="Hyperlink"/>
@@ -329,7 +426,7 @@
       <w:r>
         <w:t xml:space="preserve"> </w:t>
       </w:r>
-      <w:hyperlink r:id="rId27">
+      <w:hyperlink r:id="rId32">
         <w:r>
           <w:rPr>
             <w:rStyle w:val="Hyperlink"/>
@@ -348,7 +445,7 @@
       <w:r>
         <w:t xml:space="preserve"> </w:t>
       </w:r>
-      <w:hyperlink r:id="rId28">
+      <w:hyperlink r:id="rId33">
         <w:r>
           <w:rPr>
             <w:rStyle w:val="Hyperlink"/>
@@ -379,7 +476,7 @@
       <w:pPr>
         <w:pStyle w:val="BodyText"/>
       </w:pPr>
-      <w:hyperlink r:id="rId29">
+      <w:hyperlink r:id="rId34">
         <w:r>
           <w:rPr>
             <w:rStyle w:val="Hyperlink"/>
@@ -400,7 +497,7 @@
       <w:pPr>
         <w:pStyle w:val="BodyText"/>
       </w:pPr>
-      <w:hyperlink r:id="rId30">
+      <w:hyperlink r:id="rId35">
         <w:r>
           <w:rPr>
             <w:rStyle w:val="Hyperlink"/>
@@ -427,7 +524,7 @@
       <w:r>
         <w:t xml:space="preserve"> </w:t>
       </w:r>
-      <w:hyperlink r:id="rId31">
+      <w:hyperlink r:id="rId36">
         <w:r>
           <w:rPr>
             <w:rStyle w:val="Hyperlink"/>
@@ -441,8 +538,8 @@
         <w:t xml:space="preserve">, der mir in Sicherheits- und LDAP-Fragen immer hilfreich zur Seite stand.</w:t>
       </w:r>
     </w:p>
-    <w:bookmarkEnd w:id="32"/>
-    <w:bookmarkStart w:id="35" w:name="Xe5e58977fcd3d7e46468a1f34ab9e407b560d7d"/>
+    <w:bookmarkEnd w:id="37"/>
+    <w:bookmarkStart w:id="40" w:name="Xe5e58977fcd3d7e46468a1f34ab9e407b560d7d"/>
     <w:p>
       <w:pPr>
         <w:pStyle w:val="Heading2"/>
@@ -470,7 +567,7 @@
       <w:r>
         <w:t xml:space="preserve"> </w:t>
       </w:r>
-      <w:hyperlink r:id="rId33">
+      <w:hyperlink r:id="rId38">
         <w:r>
           <w:rPr>
             <w:rStyle w:val="Hyperlink"/>
@@ -487,7 +584,7 @@
       <w:r>
         <w:t xml:space="preserve"> </w:t>
       </w:r>
-      <w:hyperlink r:id="rId34">
+      <w:hyperlink r:id="rId39">
         <w:r>
           <w:rPr>
             <w:rStyle w:val="Hyperlink"/>
@@ -532,8 +629,8 @@
         <w:t xml:space="preserve">beginnen.</w:t>
       </w:r>
     </w:p>
-    <w:bookmarkEnd w:id="35"/>
-    <w:bookmarkStart w:id="47" w:name="über-dieses-dokument"/>
+    <w:bookmarkEnd w:id="40"/>
+    <w:bookmarkStart w:id="52" w:name="über-dieses-dokument"/>
     <w:p>
       <w:pPr>
         <w:pStyle w:val="Heading2"/>
@@ -577,7 +674,7 @@
       <w:r>
         <w:t xml:space="preserve"> </w:t>
       </w:r>
-      <w:hyperlink r:id="rId36">
+      <w:hyperlink r:id="rId41">
         <w:r>
           <w:rPr>
             <w:rStyle w:val="Hyperlink"/>
@@ -643,18 +740,18 @@
           <wp:inline>
             <wp:extent cx="3058193" cy="1908313"/>
             <wp:effectExtent b="0" l="0" r="0" t="0"/>
-            <wp:docPr descr="Dokumentationssystem - Überblick" title="" id="38" name="Picture"/>
+            <wp:docPr descr="Dokumentationssystem - Überblick" title="" id="43" name="Picture"/>
             <a:graphic>
               <a:graphicData uri="http://schemas.openxmlformats.org/drawingml/2006/picture">
                 <pic:pic>
                   <pic:nvPicPr>
-                    <pic:cNvPr descr="./img/dokumentationssystem-ueberblick.png" id="39" name="Picture"/>
+                    <pic:cNvPr descr="./img/dokumentationssystem-ueberblick.png" id="44" name="Picture"/>
                     <pic:cNvPicPr>
                       <a:picLocks noChangeArrowheads="1" noChangeAspect="1"/>
                     </pic:cNvPicPr>
                   </pic:nvPicPr>
                   <pic:blipFill>
-                    <a:blip r:embed="rId37"/>
+                    <a:blip r:embed="rId42"/>
                     <a:stretch>
                       <a:fillRect/>
                     </a:stretch>
@@ -699,7 +796,7 @@
       <w:r>
         <w:t xml:space="preserve"> </w:t>
       </w:r>
-      <w:hyperlink r:id="rId40">
+      <w:hyperlink r:id="rId45">
         <w:r>
           <w:rPr>
             <w:rStyle w:val="Hyperlink"/>
@@ -721,7 +818,7 @@
       <w:r>
         <w:t xml:space="preserve"> </w:t>
       </w:r>
-      <w:hyperlink r:id="rId29">
+      <w:hyperlink r:id="rId34">
         <w:r>
           <w:rPr>
             <w:rStyle w:val="Hyperlink"/>
@@ -754,7 +851,7 @@
       <w:r>
         <w:t xml:space="preserve"> </w:t>
       </w:r>
-      <w:hyperlink r:id="rId41">
+      <w:hyperlink r:id="rId46">
         <w:r>
           <w:rPr>
             <w:rStyle w:val="Hyperlink"/>
@@ -771,7 +868,7 @@
       <w:r>
         <w:t xml:space="preserve"> </w:t>
       </w:r>
-      <w:hyperlink r:id="rId42">
+      <w:hyperlink r:id="rId47">
         <w:r>
           <w:rPr>
             <w:rStyle w:val="Hyperlink"/>
@@ -801,7 +898,7 @@
       <w:r>
         <w:t xml:space="preserve"> </w:t>
       </w:r>
-      <w:hyperlink r:id="rId43">
+      <w:hyperlink r:id="rId48">
         <w:r>
           <w:rPr>
             <w:rStyle w:val="Hyperlink"/>
@@ -818,7 +915,7 @@
       <w:r>
         <w:t xml:space="preserve"> </w:t>
       </w:r>
-      <w:hyperlink r:id="rId44">
+      <w:hyperlink r:id="rId49">
         <w:r>
           <w:rPr>
             <w:rStyle w:val="Hyperlink"/>
@@ -843,7 +940,7 @@
       <w:r>
         <w:t xml:space="preserve"> </w:t>
       </w:r>
-      <w:hyperlink r:id="rId45">
+      <w:hyperlink r:id="rId50">
         <w:r>
           <w:rPr>
             <w:rStyle w:val="Hyperlink"/>
@@ -878,7 +975,7 @@
       <w:r>
         <w:t xml:space="preserve"> </w:t>
       </w:r>
-      <w:hyperlink r:id="rId46">
+      <w:hyperlink r:id="rId51">
         <w:r>
           <w:rPr>
             <w:rStyle w:val="Hyperlink"/>
@@ -890,8 +987,8 @@
         <w:t xml:space="preserve">.</w:t>
       </w:r>
     </w:p>
-    <w:bookmarkEnd w:id="47"/>
-    <w:bookmarkStart w:id="48" w:name="konventionen"/>
+    <w:bookmarkEnd w:id="52"/>
+    <w:bookmarkStart w:id="53" w:name="konventionen"/>
     <w:p>
       <w:pPr>
         <w:pStyle w:val="Heading2"/>
@@ -961,9 +1058,9 @@
         <w:t xml:space="preserve">In der Druckversion erscheint dieser Teil des Satzes als normaler Text, im Anschluss daran die URL in Klammern. Diese Konvention ermöglicht das Verwenden von Internetlinks in beiden Versionen.</w:t>
       </w:r>
     </w:p>
-    <w:bookmarkEnd w:id="48"/>
-    <w:bookmarkEnd w:id="49"/>
-    <w:bookmarkStart w:id="61" w:name="einleitung"/>
+    <w:bookmarkEnd w:id="53"/>
+    <w:bookmarkEnd w:id="54"/>
+    <w:bookmarkStart w:id="66" w:name="einleitung"/>
     <w:p>
       <w:pPr>
         <w:pStyle w:val="Heading1"/>
@@ -981,7 +1078,7 @@
         <w:t xml:space="preserve">Einleitung</w:t>
       </w:r>
     </w:p>
-    <w:bookmarkStart w:id="50" w:name="themenstellung"/>
+    <w:bookmarkStart w:id="55" w:name="themenstellung"/>
     <w:p>
       <w:pPr>
         <w:pStyle w:val="Heading2"/>
@@ -1031,8 +1128,8 @@
         <w:t xml:space="preserve">Schnittstellen zu anderen Disziplinen (zum Beispiel Psychologie, Künstliche Intelligenz) sind zu identifizieren. Am Ende der Arbeit soll ein in der Praxis einsetzbarer Prototyp stehen, der alle Eigenschaften des Konzepts in sich trägt und erweiterbar ist.</w:t>
       </w:r>
     </w:p>
-    <w:bookmarkEnd w:id="50"/>
-    <w:bookmarkStart w:id="58" w:name="was-ist-wissensmanagement"/>
+    <w:bookmarkEnd w:id="55"/>
+    <w:bookmarkStart w:id="63" w:name="was-ist-wissensmanagement"/>
     <w:p>
       <w:pPr>
         <w:pStyle w:val="Heading2"/>
@@ -1066,7 +1163,7 @@
         <w:t xml:space="preserve">Dieser Umstand ist Grund genug, den Begriff Wissensmanagement zumindest für den Rahmen dieser Arbeit zu definieren. Die Grundlage hierfür ist eine Begriffsdefinition des Terminus Wissen selbst, denn wie könnte eine Ressource gehandhabt werden (engl. to manage: handhaben), wenn diese nicht genau zu fassen ist?</w:t>
       </w:r>
     </w:p>
-    <w:bookmarkStart w:id="51" w:name="wissen"/>
+    <w:bookmarkStart w:id="56" w:name="wissen"/>
     <w:p>
       <w:pPr>
         <w:pStyle w:val="Heading3"/>
@@ -1366,8 +1463,8 @@
         <w:t xml:space="preserve">Dieses Wissen ist eine Mischung aus Erfahrungen, Wertvorstellungen, Kontextinformationen und Fachkenntnissen, die in ihrer Gesamtheit einen Strukturrahmen zur Beurteilung und Eingliederung neuer Erfahrungen und Informationen bietet.</w:t>
       </w:r>
     </w:p>
-    <w:bookmarkEnd w:id="51"/>
-    <w:bookmarkStart w:id="52" w:name="wissensmanagement"/>
+    <w:bookmarkEnd w:id="56"/>
+    <w:bookmarkStart w:id="57" w:name="wissensmanagement"/>
     <w:p>
       <w:pPr>
         <w:pStyle w:val="Heading3"/>
@@ -1438,8 +1535,8 @@
         <w:t xml:space="preserve">und Werkzeuge**, um den Austausch selbst zu erleichtern.</w:t>
       </w:r>
     </w:p>
-    <w:bookmarkEnd w:id="52"/>
-    <w:bookmarkStart w:id="57" w:name="wissensmanagementsystem"/>
+    <w:bookmarkEnd w:id="57"/>
+    <w:bookmarkStart w:id="62" w:name="wissensmanagementsystem"/>
     <w:p>
       <w:pPr>
         <w:pStyle w:val="Heading3"/>
@@ -1487,7 +1584,7 @@
       <w:r>
         <w:t xml:space="preserve"> </w:t>
       </w:r>
-      <w:hyperlink r:id="rId53">
+      <w:hyperlink r:id="rId58">
         <w:r>
           <w:rPr>
             <w:rStyle w:val="Hyperlink"/>
@@ -1649,18 +1746,18 @@
           <wp:inline>
             <wp:extent cx="2899167" cy="2899167"/>
             <wp:effectExtent b="0" l="0" r="0" t="0"/>
-            <wp:docPr descr="Komponenten des Wissensmanagement" title="" id="55" name="Picture"/>
+            <wp:docPr descr="Komponenten des Wissensmanagement" title="" id="60" name="Picture"/>
             <a:graphic>
               <a:graphicData uri="http://schemas.openxmlformats.org/drawingml/2006/picture">
                 <pic:pic>
                   <pic:nvPicPr>
-                    <pic:cNvPr descr="./img/komponenten-des-wissensmanagements.png" id="56" name="Picture"/>
+                    <pic:cNvPr descr="./img/komponenten-des-wissensmanagements.png" id="61" name="Picture"/>
                     <pic:cNvPicPr>
                       <a:picLocks noChangeArrowheads="1" noChangeAspect="1"/>
                     </pic:cNvPicPr>
                   </pic:nvPicPr>
                   <pic:blipFill>
-                    <a:blip r:embed="rId54"/>
+                    <a:blip r:embed="rId59"/>
                     <a:stretch>
                       <a:fillRect/>
                     </a:stretch>
@@ -1695,9 +1792,9 @@
         <w:t xml:space="preserve">Komponenten des Wissensmanagement</w:t>
       </w:r>
     </w:p>
-    <w:bookmarkEnd w:id="57"/>
-    <w:bookmarkEnd w:id="58"/>
-    <w:bookmarkStart w:id="60" w:name="X6941fe8b612abc0671375c1b1c76e5eefe3851c"/>
+    <w:bookmarkEnd w:id="62"/>
+    <w:bookmarkEnd w:id="63"/>
+    <w:bookmarkStart w:id="65" w:name="X6941fe8b612abc0671375c1b1c76e5eefe3851c"/>
     <w:p>
       <w:pPr>
         <w:pStyle w:val="Heading2"/>
@@ -1733,7 +1830,7 @@
       <w:r>
         <w:t xml:space="preserve"> </w:t>
       </w:r>
-      <w:hyperlink r:id="rId59">
+      <w:hyperlink r:id="rId64">
         <w:r>
           <w:rPr>
             <w:rStyle w:val="Hyperlink"/>
@@ -1908,9 +2005,9 @@
         <w:t xml:space="preserve">getroffen werden, ob dieser Prototyp am IIS eingesetzt werden soll.</w:t>
       </w:r>
     </w:p>
-    <w:bookmarkEnd w:id="60"/>
-    <w:bookmarkEnd w:id="61"/>
-    <w:bookmarkStart w:id="113" w:name="vorüberlegungen"/>
+    <w:bookmarkEnd w:id="65"/>
+    <w:bookmarkEnd w:id="66"/>
+    <w:bookmarkStart w:id="118" w:name="vorüberlegungen"/>
     <w:p>
       <w:pPr>
         <w:pStyle w:val="Heading1"/>
@@ -1928,7 +2025,7 @@
         <w:t xml:space="preserve">Vorüberlegungen</w:t>
       </w:r>
     </w:p>
-    <w:bookmarkStart w:id="66" w:name="rahmenbedingungen-am-iis"/>
+    <w:bookmarkStart w:id="71" w:name="rahmenbedingungen-am-iis"/>
     <w:p>
       <w:pPr>
         <w:pStyle w:val="Heading2"/>
@@ -1946,7 +2043,7 @@
         <w:t xml:space="preserve">Rahmenbedingungen am IIS</w:t>
       </w:r>
     </w:p>
-    <w:bookmarkStart w:id="62" w:name="heterogenes-itumfeld"/>
+    <w:bookmarkStart w:id="67" w:name="heterogenes-itumfeld"/>
     <w:p>
       <w:pPr>
         <w:pStyle w:val="Heading3"/>
@@ -2187,8 +2284,8 @@
         <w:t xml:space="preserve">Die Wahrscheinlichkeit, dass es eine solche Reglementierung in naher Zukunft geben wird, ist gering. Deswegen muss das zu konzipierende System die bestehende Vielfalt unterstützen.</w:t>
       </w:r>
     </w:p>
-    <w:bookmarkEnd w:id="62"/>
-    <w:bookmarkStart w:id="65" w:name="vorhandene-plattformen"/>
+    <w:bookmarkEnd w:id="67"/>
+    <w:bookmarkStart w:id="70" w:name="vorhandene-plattformen"/>
     <w:p>
       <w:pPr>
         <w:pStyle w:val="Heading3"/>
@@ -2338,7 +2435,7 @@
         <w:t xml:space="preserve">) des IIS.</w:t>
       </w:r>
     </w:p>
-    <w:bookmarkStart w:id="63" w:name="lotus-notes"/>
+    <w:bookmarkStart w:id="68" w:name="lotus-notes"/>
     <w:p>
       <w:pPr>
         <w:pStyle w:val="Heading4"/>
@@ -2515,8 +2612,8 @@
         <w:t xml:space="preserve">Wegen der steilen Lernkurve bei Administration, Entwicklung und Nutzung ist die Einführung von Lotus Notes sehr ressourcenintensiv.</w:t>
       </w:r>
     </w:p>
-    <w:bookmarkEnd w:id="63"/>
-    <w:bookmarkStart w:id="64" w:name="intranet"/>
+    <w:bookmarkEnd w:id="68"/>
+    <w:bookmarkStart w:id="69" w:name="intranet"/>
     <w:p>
       <w:pPr>
         <w:pStyle w:val="Heading4"/>
@@ -2732,10 +2829,10 @@
         <w:t xml:space="preserve">Das Intranet bietet den Vorteil, dass die dort verfügbaren Inhalte für alle Mitarbeiter zugänglich sind. Leider ist die Interaktion mit dem Nutzer und das Einstellen eigener Inhalte bisher nur bedingt möglich und macht so den bisherigen Ansatz des Intranets für ein Wissensmanagementsystem unbrauchbar.</w:t>
       </w:r>
     </w:p>
-    <w:bookmarkEnd w:id="64"/>
-    <w:bookmarkEnd w:id="65"/>
-    <w:bookmarkEnd w:id="66"/>
-    <w:bookmarkStart w:id="103" w:name="wissensformen"/>
+    <w:bookmarkEnd w:id="69"/>
+    <w:bookmarkEnd w:id="70"/>
+    <w:bookmarkEnd w:id="71"/>
+    <w:bookmarkStart w:id="108" w:name="wissensformen"/>
     <w:p>
       <w:pPr>
         <w:pStyle w:val="Heading2"/>
@@ -2820,7 +2917,7 @@
         <w:t xml:space="preserve">(tacit knowledge) immer an Personen gebunden und ergibt sich aus deren persönlicher Erfahrung, Perspektive und Wertvorstellungen. Implizites Wissen ist immer an Menschen oder Gruppen von Menschen gebunden. Der Übergang von implizitem zu explizitem Wissen kann zum Beispiel durch Dokumentation vollzogen werden.</w:t>
       </w:r>
     </w:p>
-    <w:bookmarkStart w:id="92" w:name="explizites-wissen"/>
+    <w:bookmarkStart w:id="97" w:name="explizites-wissen"/>
     <w:p>
       <w:pPr>
         <w:pStyle w:val="Heading3"/>
@@ -2838,7 +2935,7 @@
         <w:t xml:space="preserve">Explizites Wissen</w:t>
       </w:r>
     </w:p>
-    <w:bookmarkStart w:id="67" w:name="bücher"/>
+    <w:bookmarkStart w:id="72" w:name="bücher"/>
     <w:p>
       <w:pPr>
         <w:pStyle w:val="Heading4"/>
@@ -3005,8 +3102,8 @@
         <w:t xml:space="preserve">Das existierende Angebot der IIS Bibliothek ist gut aber ausbaufähig. Insbesondere sollte die Verbesserung des Suchinterface und die Einbindung von Zeitschriften angedacht werden. Zu den Ressourcen wäre eine Erfassung von Metadaten und die Möglichkeit, Kommentare bzw. weiterführende Informationen abzulegen, sinnvoll.</w:t>
       </w:r>
     </w:p>
-    <w:bookmarkEnd w:id="67"/>
-    <w:bookmarkStart w:id="75" w:name="dokumente"/>
+    <w:bookmarkEnd w:id="72"/>
+    <w:bookmarkStart w:id="80" w:name="dokumente"/>
     <w:p>
       <w:pPr>
         <w:pStyle w:val="Heading4"/>
@@ -3089,18 +3186,18 @@
           <wp:inline>
             <wp:extent cx="3058193" cy="1467933"/>
             <wp:effectExtent b="0" l="0" r="0" t="0"/>
-            <wp:docPr descr="Dokumentenverwaltung Ist-Struktur am IIS" title="" id="69" name="Picture"/>
+            <wp:docPr descr="Dokumentenverwaltung Ist-Struktur am IIS" title="" id="74" name="Picture"/>
             <a:graphic>
               <a:graphicData uri="http://schemas.openxmlformats.org/drawingml/2006/picture">
                 <pic:pic>
                   <pic:nvPicPr>
-                    <pic:cNvPr descr="./img/dokumentenverwaltung-ist-struktur.png" id="70" name="Picture"/>
+                    <pic:cNvPr descr="./img/dokumentenverwaltung-ist-struktur.png" id="75" name="Picture"/>
                     <pic:cNvPicPr>
                       <a:picLocks noChangeArrowheads="1" noChangeAspect="1"/>
                     </pic:cNvPicPr>
                   </pic:nvPicPr>
                   <pic:blipFill>
-                    <a:blip r:embed="rId68"/>
+                    <a:blip r:embed="rId73"/>
                     <a:stretch>
                       <a:fillRect/>
                     </a:stretch>
@@ -3247,18 +3344,18 @@
           <wp:inline>
             <wp:extent cx="2779331" cy="947751"/>
             <wp:effectExtent b="0" l="0" r="0" t="0"/>
-            <wp:docPr descr="Mögliche Dokumentenverwaltung Soll-Struktur am IIS" title="" id="72" name="Picture"/>
+            <wp:docPr descr="Mögliche Dokumentenverwaltung Soll-Struktur am IIS" title="" id="77" name="Picture"/>
             <a:graphic>
               <a:graphicData uri="http://schemas.openxmlformats.org/drawingml/2006/picture">
                 <pic:pic>
                   <pic:nvPicPr>
-                    <pic:cNvPr descr="./img/dokumentenverwaltung-soll-struktur.png" id="73" name="Picture"/>
+                    <pic:cNvPr descr="./img/dokumentenverwaltung-soll-struktur.png" id="78" name="Picture"/>
                     <pic:cNvPicPr>
                       <a:picLocks noChangeArrowheads="1" noChangeAspect="1"/>
                     </pic:cNvPicPr>
                   </pic:nvPicPr>
                   <pic:blipFill>
-                    <a:blip r:embed="rId71"/>
+                    <a:blip r:embed="rId76"/>
                     <a:stretch>
                       <a:fillRect/>
                     </a:stretch>
@@ -3313,7 +3410,7 @@
       <w:r>
         <w:t xml:space="preserve"> </w:t>
       </w:r>
-      <w:hyperlink r:id="rId74">
+      <w:hyperlink r:id="rId79">
         <w:r>
           <w:rPr>
             <w:rStyle w:val="Hyperlink"/>
@@ -3325,8 +3422,8 @@
         <w:t xml:space="preserve">.</w:t>
       </w:r>
     </w:p>
-    <w:bookmarkEnd w:id="75"/>
-    <w:bookmarkStart w:id="77" w:name="newsgruppen-usenet"/>
+    <w:bookmarkEnd w:id="80"/>
+    <w:bookmarkStart w:id="82" w:name="newsgruppen-usenet"/>
     <w:p>
       <w:pPr>
         <w:pStyle w:val="Heading4"/>
@@ -3508,7 +3605,7 @@
       <w:r>
         <w:t xml:space="preserve"> </w:t>
       </w:r>
-      <w:hyperlink r:id="rId76">
+      <w:hyperlink r:id="rId81">
         <w:r>
           <w:rPr>
             <w:rStyle w:val="Hyperlink"/>
@@ -3603,8 +3700,8 @@
         <w:t xml:space="preserve">).</w:t>
       </w:r>
     </w:p>
-    <w:bookmarkEnd w:id="77"/>
-    <w:bookmarkStart w:id="82" w:name="maillisten"/>
+    <w:bookmarkEnd w:id="82"/>
+    <w:bookmarkStart w:id="87" w:name="maillisten"/>
     <w:p>
       <w:pPr>
         <w:pStyle w:val="Heading4"/>
@@ -3658,7 +3755,7 @@
       <w:r>
         <w:t xml:space="preserve"> </w:t>
       </w:r>
-      <w:hyperlink r:id="rId78">
+      <w:hyperlink r:id="rId83">
         <w:r>
           <w:rPr>
             <w:rStyle w:val="Hyperlink"/>
@@ -3817,18 +3914,18 @@
           <wp:inline>
             <wp:extent cx="3058193" cy="1997000"/>
             <wp:effectExtent b="0" l="0" r="0" t="0"/>
-            <wp:docPr descr="Vergleich von Maillisten und Diskussionsforen" title="" id="80" name="Picture"/>
+            <wp:docPr descr="Vergleich von Maillisten und Diskussionsforen" title="" id="85" name="Picture"/>
             <a:graphic>
               <a:graphicData uri="http://schemas.openxmlformats.org/drawingml/2006/picture">
                 <pic:pic>
                   <pic:nvPicPr>
-                    <pic:cNvPr descr="./img/vergleich-maillisten-diskussionsforen.png" id="81" name="Picture"/>
+                    <pic:cNvPr descr="./img/vergleich-maillisten-diskussionsforen.png" id="86" name="Picture"/>
                     <pic:cNvPicPr>
                       <a:picLocks noChangeArrowheads="1" noChangeAspect="1"/>
                     </pic:cNvPicPr>
                   </pic:nvPicPr>
                   <pic:blipFill>
-                    <a:blip r:embed="rId79"/>
+                    <a:blip r:embed="rId84"/>
                     <a:stretch>
                       <a:fillRect/>
                     </a:stretch>
@@ -3863,8 +3960,8 @@
         <w:t xml:space="preserve">Vergleich von Maillisten und Diskussionsforen</w:t>
       </w:r>
     </w:p>
-    <w:bookmarkEnd w:id="82"/>
-    <w:bookmarkStart w:id="83" w:name="diskussionsforen"/>
+    <w:bookmarkEnd w:id="87"/>
+    <w:bookmarkStart w:id="88" w:name="diskussionsforen"/>
     <w:p>
       <w:pPr>
         <w:pStyle w:val="Heading4"/>
@@ -3916,8 +4013,8 @@
         <w:t xml:space="preserve">Das Usenet kann als eine externe, kostenlose Ressource betrachtet werden. Durch die Einrichtung von Onlinediskussionsforen können signifikante Verbesserungen im Bereich Kommunikation und Sicherung der Diskussionsinhalte erreicht werden.</w:t>
       </w:r>
     </w:p>
-    <w:bookmarkEnd w:id="83"/>
-    <w:bookmarkStart w:id="84" w:name="zeitschriften-zeitungen"/>
+    <w:bookmarkEnd w:id="88"/>
+    <w:bookmarkStart w:id="89" w:name="zeitschriften-zeitungen"/>
     <w:p>
       <w:pPr>
         <w:pStyle w:val="Heading4"/>
@@ -4050,8 +4147,8 @@
         <w:t xml:space="preserve">verfügbar. Damit kann jeder Umlaufteilnehmer die Relevanz der Zeitschrift abschätzen. Über dieses Onlineangebot können dann auch Kommentare zu den einzelnen Artikeln abgegeben oder weiterführende Informationen erfasst werden. Nur wer wirklich an einem der Artikel interessiert ist, erhält die Zeitschrift. Der Umlauf wird von einer Bring- zu einer Holschuld.</w:t>
       </w:r>
     </w:p>
-    <w:bookmarkEnd w:id="84"/>
-    <w:bookmarkStart w:id="88" w:name="cdrom"/>
+    <w:bookmarkEnd w:id="89"/>
+    <w:bookmarkStart w:id="93" w:name="cdrom"/>
     <w:p>
       <w:pPr>
         <w:pStyle w:val="Heading4"/>
@@ -4123,18 +4220,18 @@
           <wp:inline>
             <wp:extent cx="2779331" cy="789330"/>
             <wp:effectExtent b="0" l="0" r="0" t="0"/>
-            <wp:docPr descr="Einsatz von CD-Servern" title="" id="86" name="Picture"/>
+            <wp:docPr descr="Einsatz von CD-Servern" title="" id="91" name="Picture"/>
             <a:graphic>
               <a:graphicData uri="http://schemas.openxmlformats.org/drawingml/2006/picture">
                 <pic:pic>
                   <pic:nvPicPr>
-                    <pic:cNvPr descr="./img/einsatz-von-cd-servern.png" id="87" name="Picture"/>
+                    <pic:cNvPr descr="./img/einsatz-von-cd-servern.png" id="92" name="Picture"/>
                     <pic:cNvPicPr>
                       <a:picLocks noChangeArrowheads="1" noChangeAspect="1"/>
                     </pic:cNvPicPr>
                   </pic:nvPicPr>
                   <pic:blipFill>
-                    <a:blip r:embed="rId85"/>
+                    <a:blip r:embed="rId90"/>
                     <a:stretch>
                       <a:fillRect/>
                     </a:stretch>
@@ -4187,8 +4284,8 @@
         <w:t xml:space="preserve">CD-Server sind gut geeignet, um Software oder Archiv-CDs aufzunehmen. Der Inhalt dieser Server sollte transparenter gemacht werden.</w:t>
       </w:r>
     </w:p>
-    <w:bookmarkEnd w:id="88"/>
-    <w:bookmarkStart w:id="90" w:name="software-code"/>
+    <w:bookmarkEnd w:id="93"/>
+    <w:bookmarkStart w:id="95" w:name="software-code"/>
     <w:p>
       <w:pPr>
         <w:pStyle w:val="Heading4"/>
@@ -4282,7 +4379,7 @@
       <w:r>
         <w:t xml:space="preserve"> </w:t>
       </w:r>
-      <w:hyperlink r:id="rId89">
+      <w:hyperlink r:id="rId94">
         <w:r>
           <w:rPr>
             <w:rStyle w:val="Hyperlink"/>
@@ -4315,8 +4412,8 @@
         <w:t xml:space="preserve">Mit CVS können nicht nur Softwarecodes verwaltet werden, sondern alle Arten von Projekten, die mit ASCII-Dateien arbeiten. Diese in XML verfasste Diplomarbeit wurde mit CVS verwaltet.</w:t>
       </w:r>
     </w:p>
-    <w:bookmarkEnd w:id="90"/>
-    <w:bookmarkStart w:id="91" w:name="briefe-email"/>
+    <w:bookmarkEnd w:id="95"/>
+    <w:bookmarkStart w:id="96" w:name="briefe-email"/>
     <w:p>
       <w:pPr>
         <w:pStyle w:val="Heading4"/>
@@ -4358,9 +4455,9 @@
         <w:t xml:space="preserve">Mit Microsoft Outlook als Mailclient ist es beispielsweise sehr einfach möglich, den gesamten Mail und Briefverkehr automatisch mit zu protokollieren. Im Adressbuch besteht dann Zugriff auf die gesamte Kommunikation, die mit einer Person geführt wurde.</w:t>
       </w:r>
     </w:p>
-    <w:bookmarkEnd w:id="91"/>
-    <w:bookmarkEnd w:id="92"/>
-    <w:bookmarkStart w:id="102" w:name="implizites-wissen"/>
+    <w:bookmarkEnd w:id="96"/>
+    <w:bookmarkEnd w:id="97"/>
+    <w:bookmarkStart w:id="107" w:name="implizites-wissen"/>
     <w:p>
       <w:pPr>
         <w:pStyle w:val="Heading3"/>
@@ -4378,7 +4475,7 @@
         <w:t xml:space="preserve">Implizites Wissen</w:t>
       </w:r>
     </w:p>
-    <w:bookmarkStart w:id="96" w:name="erfahrung-negativwissen"/>
+    <w:bookmarkStart w:id="101" w:name="erfahrung-negativwissen"/>
     <w:p>
       <w:pPr>
         <w:pStyle w:val="Heading4"/>
@@ -4515,18 +4612,18 @@
           <wp:inline>
             <wp:extent cx="5334000" cy="1541526"/>
             <wp:effectExtent b="0" l="0" r="0" t="0"/>
-            <wp:docPr descr="Projektstart und Projektende aus Wissensmanagementsicht" title="" id="94" name="Picture"/>
+            <wp:docPr descr="Projektstart und Projektende aus Wissensmanagementsicht" title="" id="99" name="Picture"/>
             <a:graphic>
               <a:graphicData uri="http://schemas.openxmlformats.org/drawingml/2006/picture">
                 <pic:pic>
                   <pic:nvPicPr>
-                    <pic:cNvPr descr="./img/projektstart-und-ende-aus-wm-sicht.png" id="95" name="Picture"/>
+                    <pic:cNvPr descr="./img/projektstart-und-ende-aus-wm-sicht.png" id="100" name="Picture"/>
                     <pic:cNvPicPr>
                       <a:picLocks noChangeArrowheads="1" noChangeAspect="1"/>
                     </pic:cNvPicPr>
                   </pic:nvPicPr>
                   <pic:blipFill>
-                    <a:blip r:embed="rId93"/>
+                    <a:blip r:embed="rId98"/>
                     <a:stretch>
                       <a:fillRect/>
                     </a:stretch>
@@ -4579,8 +4676,8 @@
         <w:t xml:space="preserve">Negativwissen ist ein sehr wichtiger Bestandteil des Wissensmanagements. Die Probleme, die sich mit der Erfassung ergeben, können durch eine Integration der Erfassung in den Arbeitsablauf überwunden werden.</w:t>
       </w:r>
     </w:p>
-    <w:bookmarkEnd w:id="96"/>
-    <w:bookmarkStart w:id="99" w:name="handlungsmuster"/>
+    <w:bookmarkEnd w:id="101"/>
+    <w:bookmarkStart w:id="104" w:name="handlungsmuster"/>
     <w:p>
       <w:pPr>
         <w:pStyle w:val="Heading4"/>
@@ -4616,7 +4713,7 @@
       <w:r>
         <w:t xml:space="preserve"> </w:t>
       </w:r>
-      <w:hyperlink r:id="rId97">
+      <w:hyperlink r:id="rId102">
         <w:r>
           <w:rPr>
             <w:rStyle w:val="Hyperlink"/>
@@ -4703,7 +4800,7 @@
       <w:r>
         <w:t xml:space="preserve"> </w:t>
       </w:r>
-      <w:hyperlink r:id="rId98">
+      <w:hyperlink r:id="rId103">
         <w:r>
           <w:rPr>
             <w:rStyle w:val="Hyperlink"/>
@@ -4718,8 +4815,8 @@
         <w:t xml:space="preserve">abgefragt werden.</w:t>
       </w:r>
     </w:p>
-    <w:bookmarkEnd w:id="99"/>
-    <w:bookmarkStart w:id="101" w:name="kontexte"/>
+    <w:bookmarkEnd w:id="104"/>
+    <w:bookmarkStart w:id="106" w:name="kontexte"/>
     <w:p>
       <w:pPr>
         <w:pStyle w:val="Heading4"/>
@@ -4832,7 +4929,7 @@
       <w:r>
         <w:t xml:space="preserve"> </w:t>
       </w:r>
-      <w:hyperlink r:id="rId100">
+      <w:hyperlink r:id="rId105">
         <w:r>
           <w:rPr>
             <w:rStyle w:val="Hyperlink"/>
@@ -5439,10 +5536,10 @@
         </w:tc>
       </w:tr>
     </w:tbl>
-    <w:bookmarkEnd w:id="101"/>
-    <w:bookmarkEnd w:id="102"/>
-    <w:bookmarkEnd w:id="103"/>
-    <w:bookmarkStart w:id="112" w:name="wissenstransportkanäle"/>
+    <w:bookmarkEnd w:id="106"/>
+    <w:bookmarkEnd w:id="107"/>
+    <w:bookmarkEnd w:id="108"/>
+    <w:bookmarkStart w:id="117" w:name="wissenstransportkanäle"/>
     <w:p>
       <w:pPr>
         <w:pStyle w:val="Heading2"/>
@@ -5468,7 +5565,7 @@
         <w:t xml:space="preserve">Um den Wissensfluss in einer Firma durch ein elektronisches System unterstützen zu können, müssen zunächst einmal einige Eckdaten über diesen Fluss bekannt sein. Im vorangegangenen Abschnitt wurde die Form des vorliegenden Wissens untersucht. Dieser Abschnitt widmet sich den Kanälen, auf denen das Wissen verteilt werden kann.</w:t>
       </w:r>
     </w:p>
-    <w:bookmarkStart w:id="104" w:name="gespräche"/>
+    <w:bookmarkStart w:id="109" w:name="gespräche"/>
     <w:p>
       <w:pPr>
         <w:pStyle w:val="Heading3"/>
@@ -5613,8 +5710,8 @@
         <w:t xml:space="preserve">Ein wichtiges Ziel des entstehenden Wissensmanagementsystems ist es, die Kommunikation zwischen den Mitarbeitern zu fördern. Die Kontaktaufnahme mit Wissensträgern soll erleichtert werden.</w:t>
       </w:r>
     </w:p>
-    <w:bookmarkEnd w:id="104"/>
-    <w:bookmarkStart w:id="105" w:name="besprechungen"/>
+    <w:bookmarkEnd w:id="109"/>
+    <w:bookmarkStart w:id="110" w:name="besprechungen"/>
     <w:p>
       <w:pPr>
         <w:pStyle w:val="Heading3"/>
@@ -5751,8 +5848,8 @@
         <w:t xml:space="preserve">In einem Wissensmanagementsystem sollte der Besprechungsprozess unterstützt werden. Das kann dadurch geschehen, dass im System eine Agenda erstellt werden kann, die dann per Email verschickt wird. Diese Agenda bietet auch das Grundgerüst für das zu erstellende Protokoll.</w:t>
       </w:r>
     </w:p>
-    <w:bookmarkEnd w:id="105"/>
-    <w:bookmarkStart w:id="106" w:name="seminare"/>
+    <w:bookmarkEnd w:id="110"/>
+    <w:bookmarkStart w:id="111" w:name="seminare"/>
     <w:p>
       <w:pPr>
         <w:pStyle w:val="Heading3"/>
@@ -5804,8 +5901,8 @@
         <w:t xml:space="preserve">Der Wert von Seminaren kann dadurch gesteigert werden, dass jeder einzelne Seminarteilnehmer die Möglichkeit bekommt, Seminare zu kommentieren (und dadurch zu bewerten) und es somit zukünftigen Teilnehmern erleichtert wird, den Wert eines Seminars abzuschätzen.</w:t>
       </w:r>
     </w:p>
-    <w:bookmarkEnd w:id="106"/>
-    <w:bookmarkStart w:id="107" w:name="vorträge"/>
+    <w:bookmarkEnd w:id="111"/>
+    <w:bookmarkStart w:id="112" w:name="vorträge"/>
     <w:p>
       <w:pPr>
         <w:pStyle w:val="Heading3"/>
@@ -5857,8 +5954,8 @@
         <w:t xml:space="preserve">Vorträge sind wichtig, um Wissen über Projektgrenzen hinweg zu vermitteln. Wenn die gehaltenen Vorträge zusätzlich in elektronischer Form ablegt und damit institutsweit verfügbar gemacht werden, können damit auch Abteilungsgrenzen überwunden werden.</w:t>
       </w:r>
     </w:p>
-    <w:bookmarkEnd w:id="107"/>
-    <w:bookmarkStart w:id="108" w:name="interne-workshops"/>
+    <w:bookmarkEnd w:id="112"/>
+    <w:bookmarkStart w:id="113" w:name="interne-workshops"/>
     <w:p>
       <w:pPr>
         <w:pStyle w:val="Heading3"/>
@@ -5902,8 +5999,8 @@
         <w:t xml:space="preserve">Die Durchführung von internen Seminaren und Workshops sollte so einfach wie möglich gestaltet werden, um den Wissensaustausch auf Basis dieses Mediums zu fördern.</w:t>
       </w:r>
     </w:p>
-    <w:bookmarkEnd w:id="108"/>
-    <w:bookmarkStart w:id="109" w:name="email"/>
+    <w:bookmarkEnd w:id="113"/>
+    <w:bookmarkStart w:id="114" w:name="email"/>
     <w:p>
       <w:pPr>
         <w:pStyle w:val="Heading3"/>
@@ -6013,8 +6110,8 @@
         <w:t xml:space="preserve">Verbunden mit dem Broadcast von Informationen per Email sind die bereits aufgeführten Nachteile. Das zu konzipierende System sollte eine alternative Möglichkeit bieten, Protokolle u.ä. publik zu machen.</w:t>
       </w:r>
     </w:p>
-    <w:bookmarkEnd w:id="109"/>
-    <w:bookmarkStart w:id="110" w:name="dokumente-1"/>
+    <w:bookmarkEnd w:id="114"/>
+    <w:bookmarkStart w:id="115" w:name="dokumente-1"/>
     <w:p>
       <w:pPr>
         <w:pStyle w:val="Heading3"/>
@@ -6085,8 +6182,8 @@
         <w:t xml:space="preserve">sind.</w:t>
       </w:r>
     </w:p>
-    <w:bookmarkEnd w:id="110"/>
-    <w:bookmarkStart w:id="111" w:name="intranet-1"/>
+    <w:bookmarkEnd w:id="115"/>
+    <w:bookmarkStart w:id="116" w:name="intranet-1"/>
     <w:p>
       <w:pPr>
         <w:pStyle w:val="Heading3"/>
@@ -6186,10 +6283,10 @@
         <w:t xml:space="preserve">Das Wissensmanagementsystem soll das aktuell am IIS vorhandene Intranet ersetzen.</w:t>
       </w:r>
     </w:p>
-    <w:bookmarkEnd w:id="111"/>
-    <w:bookmarkEnd w:id="112"/>
-    <w:bookmarkEnd w:id="113"/>
-    <w:bookmarkStart w:id="209" w:name="konzeption"/>
+    <w:bookmarkEnd w:id="116"/>
+    <w:bookmarkEnd w:id="117"/>
+    <w:bookmarkEnd w:id="118"/>
+    <w:bookmarkStart w:id="214" w:name="konzeption"/>
     <w:p>
       <w:pPr>
         <w:pStyle w:val="Heading1"/>
@@ -6207,7 +6304,7 @@
         <w:t xml:space="preserve">Konzeption</w:t>
       </w:r>
     </w:p>
-    <w:bookmarkStart w:id="122" w:name="X7e2b8f3fbc94a983500cbb2c6412a348289de13"/>
+    <w:bookmarkStart w:id="127" w:name="X7e2b8f3fbc94a983500cbb2c6412a348289de13"/>
     <w:p>
       <w:pPr>
         <w:pStyle w:val="Heading2"/>
@@ -6233,7 +6330,7 @@
         <w:t xml:space="preserve">Die folgenden Kriterien wurden für das Konzept eines Wissensmanagementsystems für wichtig erachtet.</w:t>
       </w:r>
     </w:p>
-    <w:bookmarkStart w:id="114" w:name="sicherheit"/>
+    <w:bookmarkStart w:id="119" w:name="sicherheit"/>
     <w:p>
       <w:pPr>
         <w:pStyle w:val="Heading3"/>
@@ -6447,8 +6544,8 @@
         <w:t xml:space="preserve">Vertrauen durch Sicherheit aufzubauen ist eine wichtige Aufgabe des Wissensmanagementsystems. Zugriffsrechte und Systemnutzer müssen zu jedem Zeitpunkt transparent sein.</w:t>
       </w:r>
     </w:p>
-    <w:bookmarkEnd w:id="114"/>
-    <w:bookmarkStart w:id="115" w:name="plattformunabhängigkeit"/>
+    <w:bookmarkEnd w:id="119"/>
+    <w:bookmarkStart w:id="120" w:name="plattformunabhängigkeit"/>
     <w:p>
       <w:pPr>
         <w:pStyle w:val="Heading3"/>
@@ -6545,8 +6642,8 @@
         <w:t xml:space="preserve">Die Verwendung von Java in Form von Java-Applets wurde ausgeschlossen. Es entsteht bei der Übertragung des Javacodes vom Server an den Client eine lange Ladezeit. Außerdem sind die virtuellen Javamaschinen, die im Client verwendet werden, um den Code auszuführen, auf den einzelnen Plattformen nicht identisch implementiert, so dass die Anforderung der Plattformunabhängigikeit nur bedingt erfüllt ist.</w:t>
       </w:r>
     </w:p>
-    <w:bookmarkEnd w:id="115"/>
-    <w:bookmarkStart w:id="116" w:name="einfache-intuitive-bedienbarkeit"/>
+    <w:bookmarkEnd w:id="120"/>
+    <w:bookmarkStart w:id="121" w:name="einfache-intuitive-bedienbarkeit"/>
     <w:p>
       <w:pPr>
         <w:pStyle w:val="Heading3"/>
@@ -6664,8 +6761,8 @@
         <w:t xml:space="preserve">zu bestimmten Bereichen erhöht den Komfort beim Navigieren. Bestimmte Elemente, wie globales Menü und Suchfunktion, sind in jeder Ansicht vorhanden.</w:t>
       </w:r>
     </w:p>
-    <w:bookmarkEnd w:id="116"/>
-    <w:bookmarkStart w:id="117" w:name="erweiterbarkeit-flexibilität"/>
+    <w:bookmarkEnd w:id="121"/>
+    <w:bookmarkStart w:id="122" w:name="erweiterbarkeit-flexibilität"/>
     <w:p>
       <w:pPr>
         <w:pStyle w:val="Heading3"/>
@@ -6715,8 +6812,8 @@
         <w:t xml:space="preserve">zulässt. Somit kann der Benutzer beispielsweise das Aussehen seines Bereichs völlig neu gestalten, wobei die Inhalte identisch bleiben.</w:t>
       </w:r>
     </w:p>
-    <w:bookmarkEnd w:id="117"/>
-    <w:bookmarkStart w:id="119" w:name="logisch-strukturiert"/>
+    <w:bookmarkEnd w:id="122"/>
+    <w:bookmarkStart w:id="124" w:name="logisch-strukturiert"/>
     <w:p>
       <w:pPr>
         <w:pStyle w:val="Heading3"/>
@@ -6813,7 +6910,7 @@
       <w:r>
         <w:t xml:space="preserve"> </w:t>
       </w:r>
-      <w:hyperlink r:id="rId118">
+      <w:hyperlink r:id="rId123">
         <w:r>
           <w:rPr>
             <w:rStyle w:val="Hyperlink"/>
@@ -6913,8 +7010,8 @@
         <w:t xml:space="preserve">Beide Schlagworthierarchien müssen in regelmäßigen Abständen überprüft und ergänzt werden.</w:t>
       </w:r>
     </w:p>
-    <w:bookmarkEnd w:id="119"/>
-    <w:bookmarkStart w:id="120" w:name="verwendung-von-standards"/>
+    <w:bookmarkEnd w:id="124"/>
+    <w:bookmarkStart w:id="125" w:name="verwendung-von-standards"/>
     <w:p>
       <w:pPr>
         <w:pStyle w:val="Heading3"/>
@@ -6948,8 +7045,8 @@
         <w:t xml:space="preserve">Austauschformate zwischen einzelnen Applikationen wie beispielsweise XML werden sich immer mehr durchsetzen. Die Integration der bisher bestehenden Insellösungen zu einem Gesamtsystem, das auf einen einheitlichen Datenbestand zurückgreift, wird eine der entscheidenden Herausforderungen sein.</w:t>
       </w:r>
     </w:p>
-    <w:bookmarkEnd w:id="120"/>
-    <w:bookmarkStart w:id="121" w:name="mit-standardsoftware-bedienbar"/>
+    <w:bookmarkEnd w:id="125"/>
+    <w:bookmarkStart w:id="126" w:name="mit-standardsoftware-bedienbar"/>
     <w:p>
       <w:pPr>
         <w:pStyle w:val="Heading3"/>
@@ -7060,9 +7157,9 @@
         <w:t xml:space="preserve">verwendet werden, um die Präsenz bestimmter Funktionen sicherzustellen.</w:t>
       </w:r>
     </w:p>
-    <w:bookmarkEnd w:id="121"/>
-    <w:bookmarkEnd w:id="122"/>
-    <w:bookmarkStart w:id="136" w:name="methoden"/>
+    <w:bookmarkEnd w:id="126"/>
+    <w:bookmarkEnd w:id="127"/>
+    <w:bookmarkStart w:id="141" w:name="methoden"/>
     <w:p>
       <w:pPr>
         <w:pStyle w:val="Heading2"/>
@@ -7088,7 +7185,7 @@
         <w:t xml:space="preserve">Die Methoden, die in der Konzeptionsphase in dem Wissensmanagementsystem implementiert werden, sind nur ein kleiner Teil der benötigten Methoden. Sie ermöglichen es, die Mächtigkeit des Systems zu demonstrieren, müssen aber noch um weitere ergänzt werden.</w:t>
       </w:r>
     </w:p>
-    <w:bookmarkStart w:id="123" w:name="white-page-dienst"/>
+    <w:bookmarkStart w:id="128" w:name="white-page-dienst"/>
     <w:p>
       <w:pPr>
         <w:pStyle w:val="Heading3"/>
@@ -7291,8 +7388,8 @@
         <w:t xml:space="preserve">Zu beachten ist bei einem solchen Dienst der Datenschutz. Alle Maßnahmen sind in jedem Fall mit dem Datenschutzbeauftragten abzuklären. Die beste Möglichkeit, Probleme zu umgehen, ist, dem Mitarbeiter die Entscheidung zu überlassen, ob seine Daten öffentlich verfügbar sind.</w:t>
       </w:r>
     </w:p>
-    <w:bookmarkEnd w:id="123"/>
-    <w:bookmarkStart w:id="124" w:name="diskussionsforum"/>
+    <w:bookmarkEnd w:id="128"/>
+    <w:bookmarkStart w:id="129" w:name="diskussionsforum"/>
     <w:p>
       <w:pPr>
         <w:pStyle w:val="Heading3"/>
@@ -7318,8 +7415,8 @@
         <w:t xml:space="preserve">Für jede Gruppierung im Institut soll es möglich sein, Diskussionsforen zu bestimmten Themen einzurichten. Diese Foren sollen an bestehende Maillisten angeknüpft werden können und müssen ihre Daten in einer Datenbank abspeichern, um Weiterverwendung zu ermöglichen.</w:t>
       </w:r>
     </w:p>
-    <w:bookmarkEnd w:id="124"/>
-    <w:bookmarkStart w:id="128" w:name="X8355e0e12bc1268763951129df1a28743dbb2b1"/>
+    <w:bookmarkEnd w:id="129"/>
+    <w:bookmarkStart w:id="133" w:name="X8355e0e12bc1268763951129df1a28743dbb2b1"/>
     <w:p>
       <w:pPr>
         <w:pStyle w:val="Heading3"/>
@@ -7378,18 +7475,18 @@
           <wp:inline>
             <wp:extent cx="5334000" cy="2426970"/>
             <wp:effectExtent b="0" l="0" r="0" t="0"/>
-            <wp:docPr descr="Dezentrale Verwaltung von Teilbereichen" title="" id="126" name="Picture"/>
+            <wp:docPr descr="Dezentrale Verwaltung von Teilbereichen" title="" id="131" name="Picture"/>
             <a:graphic>
               <a:graphicData uri="http://schemas.openxmlformats.org/drawingml/2006/picture">
                 <pic:pic>
                   <pic:nvPicPr>
-                    <pic:cNvPr descr="./img/dezentrale-verwaltung-von-teilbereichen.png" id="127" name="Picture"/>
+                    <pic:cNvPr descr="./img/dezentrale-verwaltung-von-teilbereichen.png" id="132" name="Picture"/>
                     <pic:cNvPicPr>
                       <a:picLocks noChangeArrowheads="1" noChangeAspect="1"/>
                     </pic:cNvPicPr>
                   </pic:nvPicPr>
                   <pic:blipFill>
-                    <a:blip r:embed="rId125"/>
+                    <a:blip r:embed="rId130"/>
                     <a:stretch>
                       <a:fillRect/>
                     </a:stretch>
@@ -7424,8 +7521,8 @@
         <w:t xml:space="preserve">Dezentrale Verwaltung von Teilbereichen</w:t>
       </w:r>
     </w:p>
-    <w:bookmarkEnd w:id="128"/>
-    <w:bookmarkStart w:id="129" w:name="newssektion"/>
+    <w:bookmarkEnd w:id="133"/>
+    <w:bookmarkStart w:id="134" w:name="newssektion"/>
     <w:p>
       <w:pPr>
         <w:pStyle w:val="Heading3"/>
@@ -7517,8 +7614,8 @@
         <w:t xml:space="preserve">erscheinen. Beiträge, die älter als ein zu definierender Zeitraum sind, werden aus der Newssektion gelöscht, stehen aber weiterhin über eine Suchmaske zur Verfügung.</w:t>
       </w:r>
     </w:p>
-    <w:bookmarkEnd w:id="129"/>
-    <w:bookmarkStart w:id="130" w:name="privater-bereich"/>
+    <w:bookmarkEnd w:id="134"/>
+    <w:bookmarkStart w:id="135" w:name="privater-bereich"/>
     <w:p>
       <w:pPr>
         <w:pStyle w:val="Heading3"/>
@@ -7597,8 +7694,8 @@
         <w:t xml:space="preserve">für den Mitarbeiter dar, die er sich nach seinen Wünschen einrichten kann.</w:t>
       </w:r>
     </w:p>
-    <w:bookmarkEnd w:id="130"/>
-    <w:bookmarkStart w:id="134" w:name="Xf119875eefb6177c90407338db89d2ab35e3c55"/>
+    <w:bookmarkEnd w:id="135"/>
+    <w:bookmarkStart w:id="139" w:name="Xf119875eefb6177c90407338db89d2ab35e3c55"/>
     <w:p>
       <w:pPr>
         <w:pStyle w:val="Heading3"/>
@@ -7712,18 +7809,18 @@
           <wp:inline>
             <wp:extent cx="5334000" cy="3301746"/>
             <wp:effectExtent b="0" l="0" r="0" t="0"/>
-            <wp:docPr descr="Applikationsübergreifende Datenbank" title="" id="132" name="Picture"/>
+            <wp:docPr descr="Applikationsübergreifende Datenbank" title="" id="137" name="Picture"/>
             <a:graphic>
               <a:graphicData uri="http://schemas.openxmlformats.org/drawingml/2006/picture">
                 <pic:pic>
                   <pic:nvPicPr>
-                    <pic:cNvPr descr="./img/applikationsuebergreifende-datenbank.png" id="133" name="Picture"/>
+                    <pic:cNvPr descr="./img/applikationsuebergreifende-datenbank.png" id="138" name="Picture"/>
                     <pic:cNvPicPr>
                       <a:picLocks noChangeArrowheads="1" noChangeAspect="1"/>
                     </pic:cNvPicPr>
                   </pic:nvPicPr>
                   <pic:blipFill>
-                    <a:blip r:embed="rId131"/>
+                    <a:blip r:embed="rId136"/>
                     <a:stretch>
                       <a:fillRect/>
                     </a:stretch>
@@ -7915,8 +8012,8 @@
         <w:t xml:space="preserve">.</w:t>
       </w:r>
     </w:p>
-    <w:bookmarkEnd w:id="134"/>
-    <w:bookmarkStart w:id="135" w:name="suchfunktionen"/>
+    <w:bookmarkEnd w:id="139"/>
+    <w:bookmarkStart w:id="140" w:name="suchfunktionen"/>
     <w:p>
       <w:pPr>
         <w:pStyle w:val="Heading3"/>
@@ -7995,9 +8092,9 @@
         <w:t xml:space="preserve">, wie zum Beispiel Webseiten, ergänzbar sein. Diese Eigenschaft ermöglicht es, wichtige Internetangebote in die Suche einzubeziehen.</w:t>
       </w:r>
     </w:p>
-    <w:bookmarkEnd w:id="135"/>
-    <w:bookmarkEnd w:id="136"/>
-    <w:bookmarkStart w:id="159" w:name="systemauswahl"/>
+    <w:bookmarkEnd w:id="140"/>
+    <w:bookmarkEnd w:id="141"/>
+    <w:bookmarkStart w:id="164" w:name="systemauswahl"/>
     <w:p>
       <w:pPr>
         <w:pStyle w:val="Heading2"/>
@@ -8015,7 +8112,7 @@
         <w:t xml:space="preserve">Systemauswahl</w:t>
       </w:r>
     </w:p>
-    <w:bookmarkStart w:id="139" w:name="kommerzielle-systeme"/>
+    <w:bookmarkStart w:id="144" w:name="kommerzielle-systeme"/>
     <w:p>
       <w:pPr>
         <w:pStyle w:val="Heading3"/>
@@ -8033,7 +8130,7 @@
         <w:t xml:space="preserve">Kommerzielle Systeme</w:t>
       </w:r>
     </w:p>
-    <w:bookmarkStart w:id="137" w:name="lotus-notesdomino"/>
+    <w:bookmarkStart w:id="142" w:name="lotus-notesdomino"/>
     <w:p>
       <w:pPr>
         <w:pStyle w:val="Heading4"/>
@@ -8456,8 +8553,8 @@
         <w:t xml:space="preserve">Ein wichtiger Grund für die Entscheidung für den Kauf von Notes war die Tatsache, dass Notes Clients für die meisten am IIS vorhandenen Plattformen (Windows/Mac/UNIX) bereitstellt. Ab der Version 5 (die sich im IIS bereits im Teststadium befindet) wird kein Client mehr für UNIX Systeme angeboten, was den angesprochenen Vorteil neutralisiert.</w:t>
       </w:r>
     </w:p>
-    <w:bookmarkEnd w:id="137"/>
-    <w:bookmarkStart w:id="138" w:name="microsoft-outlookexchange"/>
+    <w:bookmarkEnd w:id="142"/>
+    <w:bookmarkStart w:id="143" w:name="microsoft-outlookexchange"/>
     <w:p>
       <w:pPr>
         <w:pStyle w:val="Heading4"/>
@@ -8692,9 +8789,9 @@
         <w:t xml:space="preserve">Die Kombination aus Outlook und Exchange ist sehr gut geeignet, um den Kommunikationsteil eines Wissensmanagementsystems am IIS zu realisieren. Die intuitive Benutzung, die Verfügbarkeit auf Windows und Mac und die gute Integration des Microsoft Office machen es der Notes Lösung überlegen. Zu beachten ist aber auch der psychologische Aspekt. Lotus Notes ist bereits gekauft worden und wird an einigen Stellen auch verwendet. Eine mögliche Umstellung auf Outlook/Exchange wird deswegen sicherlich Reibungspunkte mit sich bringen. Die Entscheidung muss auf alle Fälle basierend auf fundierten Erkenntnissen getroffen werden.</w:t>
       </w:r>
     </w:p>
-    <w:bookmarkEnd w:id="138"/>
-    <w:bookmarkEnd w:id="139"/>
-    <w:bookmarkStart w:id="157" w:name="open-sourcefreie-systeme"/>
+    <w:bookmarkEnd w:id="143"/>
+    <w:bookmarkEnd w:id="144"/>
+    <w:bookmarkStart w:id="162" w:name="open-sourcefreie-systeme"/>
     <w:p>
       <w:pPr>
         <w:pStyle w:val="Heading3"/>
@@ -8712,7 +8809,7 @@
         <w:t xml:space="preserve">Open Source/Freie Systeme</w:t>
       </w:r>
     </w:p>
-    <w:bookmarkStart w:id="141" w:name="twig---the-web-integration-gateway"/>
+    <w:bookmarkStart w:id="146" w:name="twig---the-web-integration-gateway"/>
     <w:p>
       <w:pPr>
         <w:pStyle w:val="Heading4"/>
@@ -8740,7 +8837,7 @@
       <w:r>
         <w:t xml:space="preserve"> </w:t>
       </w:r>
-      <w:hyperlink r:id="rId140">
+      <w:hyperlink r:id="rId145">
         <w:r>
           <w:rPr>
             <w:rStyle w:val="Hyperlink"/>
@@ -8883,8 +8980,8 @@
         <w:t xml:space="preserve">ist, könnten diese Funktionen nachgerüstet werden, was allerdings sehr arbeitsintensiv ist.</w:t>
       </w:r>
     </w:p>
-    <w:bookmarkEnd w:id="141"/>
-    <w:bookmarkStart w:id="144" w:name="zope---z-object-publishing-environment"/>
+    <w:bookmarkEnd w:id="146"/>
+    <w:bookmarkStart w:id="149" w:name="zope---z-object-publishing-environment"/>
     <w:p>
       <w:pPr>
         <w:pStyle w:val="Heading4"/>
@@ -8906,7 +9003,7 @@
       <w:pPr>
         <w:pStyle w:val="FirstParagraph"/>
       </w:pPr>
-      <w:hyperlink r:id="rId142">
+      <w:hyperlink r:id="rId147">
         <w:r>
           <w:rPr>
             <w:rStyle w:val="Hyperlink"/>
@@ -9151,7 +9248,7 @@
       <w:r>
         <w:t xml:space="preserve"> </w:t>
       </w:r>
-      <w:hyperlink r:id="rId143">
+      <w:hyperlink r:id="rId148">
         <w:r>
           <w:rPr>
             <w:rStyle w:val="Hyperlink"/>
@@ -9537,8 +9634,8 @@
         <w:t xml:space="preserve">Diese Funktion bietet sich an, wenn Personen, wie zum Beispiel Studienarbeiter, in der globalen Nutzerverwaltung noch nicht enthalten sind, aber dennoch Zugang zu einem Bereich des Systems bekommen sollen.</w:t>
       </w:r>
     </w:p>
-    <w:bookmarkEnd w:id="144"/>
-    <w:bookmarkStart w:id="146" w:name="jetspeed"/>
+    <w:bookmarkEnd w:id="149"/>
+    <w:bookmarkStart w:id="151" w:name="jetspeed"/>
     <w:p>
       <w:pPr>
         <w:pStyle w:val="Heading4"/>
@@ -9566,7 +9663,7 @@
       <w:r>
         <w:t xml:space="preserve"> </w:t>
       </w:r>
-      <w:hyperlink r:id="rId145">
+      <w:hyperlink r:id="rId150">
         <w:r>
           <w:rPr>
             <w:rStyle w:val="Hyperlink"/>
@@ -9673,8 +9770,8 @@
         <w:t xml:space="preserve">Synchronisation mit Avantgo</w:t>
       </w:r>
     </w:p>
-    <w:bookmarkEnd w:id="146"/>
-    <w:bookmarkStart w:id="148" w:name="midgard"/>
+    <w:bookmarkEnd w:id="151"/>
+    <w:bookmarkStart w:id="153" w:name="midgard"/>
     <w:p>
       <w:pPr>
         <w:pStyle w:val="Heading4"/>
@@ -9702,7 +9799,7 @@
       <w:r>
         <w:t xml:space="preserve"> </w:t>
       </w:r>
-      <w:hyperlink r:id="rId147">
+      <w:hyperlink r:id="rId152">
         <w:r>
           <w:rPr>
             <w:rStyle w:val="Hyperlink"/>
@@ -9802,8 +9899,8 @@
         <w:t xml:space="preserve">einzuordnen. Als Wissensmanagementsystem am IIS kommt Midgard aus den genannten Gründen nicht in Frage.</w:t>
       </w:r>
     </w:p>
-    <w:bookmarkEnd w:id="148"/>
-    <w:bookmarkStart w:id="150" w:name="enhydra"/>
+    <w:bookmarkEnd w:id="153"/>
+    <w:bookmarkStart w:id="155" w:name="enhydra"/>
     <w:p>
       <w:pPr>
         <w:pStyle w:val="Heading4"/>
@@ -9825,7 +9922,7 @@
       <w:pPr>
         <w:pStyle w:val="FirstParagraph"/>
       </w:pPr>
-      <w:hyperlink r:id="rId149">
+      <w:hyperlink r:id="rId154">
         <w:r>
           <w:rPr>
             <w:rStyle w:val="Hyperlink"/>
@@ -9880,8 +9977,8 @@
         <w:t xml:space="preserve">Als Wissensmanagementsystem kommt Enhydra für das IIS nicht in Frage, da es keine Möglichkeit bietet, vorgefertigte Elemente, wie Diskussionsforen, etc. in das System einzubinden und miteinander zu verknüpfen.</w:t>
       </w:r>
     </w:p>
-    <w:bookmarkEnd w:id="150"/>
-    <w:bookmarkStart w:id="152" w:name="opencms"/>
+    <w:bookmarkEnd w:id="155"/>
+    <w:bookmarkStart w:id="157" w:name="opencms"/>
     <w:p>
       <w:pPr>
         <w:pStyle w:val="Heading4"/>
@@ -9903,7 +10000,7 @@
       <w:pPr>
         <w:pStyle w:val="FirstParagraph"/>
       </w:pPr>
-      <w:hyperlink r:id="rId151">
+      <w:hyperlink r:id="rId156">
         <w:r>
           <w:rPr>
             <w:rStyle w:val="Hyperlink"/>
@@ -9990,8 +10087,8 @@
         <w:t xml:space="preserve">OpenCMS kommt als Plattform für das IIS-Wissensmanagementsystem nicht in Frage.</w:t>
       </w:r>
     </w:p>
-    <w:bookmarkEnd w:id="152"/>
-    <w:bookmarkStart w:id="154" w:name="intalio"/>
+    <w:bookmarkEnd w:id="157"/>
+    <w:bookmarkStart w:id="159" w:name="intalio"/>
     <w:p>
       <w:pPr>
         <w:pStyle w:val="Heading4"/>
@@ -10019,7 +10116,7 @@
       <w:r>
         <w:t xml:space="preserve"> </w:t>
       </w:r>
-      <w:hyperlink r:id="rId153">
+      <w:hyperlink r:id="rId158">
         <w:r>
           <w:rPr>
             <w:rStyle w:val="Hyperlink"/>
@@ -10150,8 +10247,8 @@
         <w:t xml:space="preserve">Intalio kommt als Plattform für das IIS-Wissensmanagementsystem nicht in Frage.</w:t>
       </w:r>
     </w:p>
-    <w:bookmarkEnd w:id="154"/>
-    <w:bookmarkStart w:id="155" w:name="locomotive"/>
+    <w:bookmarkEnd w:id="159"/>
+    <w:bookmarkStart w:id="160" w:name="locomotive"/>
     <w:p>
       <w:pPr>
         <w:pStyle w:val="Heading4"/>
@@ -10208,8 +10305,8 @@
         <w:t xml:space="preserve">Locomotive kommt als Plattform für das IIS-Wissensmanagementsystem nicht in Frage.</w:t>
       </w:r>
     </w:p>
-    <w:bookmarkEnd w:id="155"/>
-    <w:bookmarkStart w:id="156" w:name="star-officestar-portal"/>
+    <w:bookmarkEnd w:id="160"/>
+    <w:bookmarkStart w:id="161" w:name="star-officestar-portal"/>
     <w:p>
       <w:pPr>
         <w:pStyle w:val="Heading4"/>
@@ -10291,9 +10388,9 @@
         <w:t xml:space="preserve">vor, das nur ausgewählten Firmen die Nutzung des Portals ermöglicht. Der Funktionsumfang dieses Produkts konnte aus diesem Grund nicht evaluiert werden.</w:t>
       </w:r>
     </w:p>
-    <w:bookmarkEnd w:id="156"/>
-    <w:bookmarkEnd w:id="157"/>
-    <w:bookmarkStart w:id="158" w:name="eigene-programmierung"/>
+    <w:bookmarkEnd w:id="161"/>
+    <w:bookmarkEnd w:id="162"/>
+    <w:bookmarkStart w:id="163" w:name="eigene-programmierung"/>
     <w:p>
       <w:pPr>
         <w:pStyle w:val="Heading3"/>
@@ -10383,9 +10480,9 @@
         <w:t xml:space="preserve">werden.</w:t>
       </w:r>
     </w:p>
-    <w:bookmarkEnd w:id="158"/>
-    <w:bookmarkEnd w:id="159"/>
-    <w:bookmarkStart w:id="160" w:name="entscheidung"/>
+    <w:bookmarkEnd w:id="163"/>
+    <w:bookmarkEnd w:id="164"/>
+    <w:bookmarkStart w:id="165" w:name="entscheidung"/>
     <w:p>
       <w:pPr>
         <w:pStyle w:val="Heading2"/>
@@ -10527,8 +10624,8 @@
         <w:t xml:space="preserve">Viele der im ersten Ansatz definierten Methoden, wie der White Page Dienst oder die externen Suchfunktionen, konnten ohne Mehraufwand in systemX II integriert werden.</w:t>
       </w:r>
     </w:p>
-    <w:bookmarkEnd w:id="160"/>
-    <w:bookmarkStart w:id="192" w:name="systemx-i"/>
+    <w:bookmarkEnd w:id="165"/>
+    <w:bookmarkStart w:id="197" w:name="systemx-i"/>
     <w:p>
       <w:pPr>
         <w:pStyle w:val="Heading2"/>
@@ -10546,7 +10643,7 @@
         <w:t xml:space="preserve">systemX I</w:t>
       </w:r>
     </w:p>
-    <w:bookmarkStart w:id="167" w:name="überblick"/>
+    <w:bookmarkStart w:id="172" w:name="überblick"/>
     <w:p>
       <w:pPr>
         <w:pStyle w:val="Heading3"/>
@@ -10621,18 +10718,18 @@
           <wp:inline>
             <wp:extent cx="3058193" cy="2691210"/>
             <wp:effectExtent b="0" l="0" r="0" t="0"/>
-            <wp:docPr descr="systemX I - Überblick" title="" id="162" name="Picture"/>
+            <wp:docPr descr="systemX I - Überblick" title="" id="167" name="Picture"/>
             <a:graphic>
               <a:graphicData uri="http://schemas.openxmlformats.org/drawingml/2006/picture">
                 <pic:pic>
                   <pic:nvPicPr>
-                    <pic:cNvPr descr="./img/systemx-i-ueberblick.png" id="163" name="Picture"/>
+                    <pic:cNvPr descr="./img/systemx-i-ueberblick.png" id="168" name="Picture"/>
                     <pic:cNvPicPr>
                       <a:picLocks noChangeArrowheads="1" noChangeAspect="1"/>
                     </pic:cNvPicPr>
                   </pic:nvPicPr>
                   <pic:blipFill>
-                    <a:blip r:embed="rId161"/>
+                    <a:blip r:embed="rId166"/>
                     <a:stretch>
                       <a:fillRect/>
                     </a:stretch>
@@ -10941,18 +11038,18 @@
           <wp:inline>
             <wp:extent cx="3058193" cy="1058135"/>
             <wp:effectExtent b="0" l="0" r="0" t="0"/>
-            <wp:docPr descr="CGI Funktionsweise" title="" id="165" name="Picture"/>
+            <wp:docPr descr="CGI Funktionsweise" title="" id="170" name="Picture"/>
             <a:graphic>
               <a:graphicData uri="http://schemas.openxmlformats.org/drawingml/2006/picture">
                 <pic:pic>
                   <pic:nvPicPr>
-                    <pic:cNvPr descr="./img/cgi-funktionsweise.png" id="166" name="Picture"/>
+                    <pic:cNvPr descr="./img/cgi-funktionsweise.png" id="171" name="Picture"/>
                     <pic:cNvPicPr>
                       <a:picLocks noChangeArrowheads="1" noChangeAspect="1"/>
                     </pic:cNvPicPr>
                   </pic:nvPicPr>
                   <pic:blipFill>
-                    <a:blip r:embed="rId164"/>
+                    <a:blip r:embed="rId169"/>
                     <a:stretch>
                       <a:fillRect/>
                     </a:stretch>
@@ -11648,8 +11745,8 @@
         <w:t xml:space="preserve">sorgt am Ende der Kette für die eigentliche Formatierung des Inhalts. Mit unterschiedlichen Formattern können Formate wie HTML und PDF erzeugt werden.</w:t>
       </w:r>
     </w:p>
-    <w:bookmarkEnd w:id="167"/>
-    <w:bookmarkStart w:id="182" w:name="implementierung-der-definierten-methoden"/>
+    <w:bookmarkEnd w:id="172"/>
+    <w:bookmarkStart w:id="187" w:name="implementierung-der-definierten-methoden"/>
     <w:p>
       <w:pPr>
         <w:pStyle w:val="Heading3"/>
@@ -11667,7 +11764,7 @@
         <w:t xml:space="preserve">Implementierung der definierten Methoden</w:t>
       </w:r>
     </w:p>
-    <w:bookmarkStart w:id="171" w:name="whitepage-dienst"/>
+    <w:bookmarkStart w:id="176" w:name="whitepage-dienst"/>
     <w:p>
       <w:pPr>
         <w:pStyle w:val="Heading4"/>
@@ -11702,18 +11799,18 @@
           <wp:inline>
             <wp:extent cx="5334000" cy="2597658"/>
             <wp:effectExtent b="0" l="0" r="0" t="0"/>
-            <wp:docPr descr="Vermeidung redundanter Datenhaltung" title="" id="169" name="Picture"/>
+            <wp:docPr descr="Vermeidung redundanter Datenhaltung" title="" id="174" name="Picture"/>
             <a:graphic>
               <a:graphicData uri="http://schemas.openxmlformats.org/drawingml/2006/picture">
                 <pic:pic>
                   <pic:nvPicPr>
-                    <pic:cNvPr descr="./img/vermeidung-reduntanter-datenhaltung.png" id="170" name="Picture"/>
+                    <pic:cNvPr descr="./img/vermeidung-reduntanter-datenhaltung.png" id="175" name="Picture"/>
                     <pic:cNvPicPr>
                       <a:picLocks noChangeArrowheads="1" noChangeAspect="1"/>
                     </pic:cNvPicPr>
                   </pic:nvPicPr>
                   <pic:blipFill>
-                    <a:blip r:embed="rId168"/>
+                    <a:blip r:embed="rId173"/>
                     <a:stretch>
                       <a:fillRect/>
                     </a:stretch>
@@ -12129,8 +12226,8 @@
         <w:t xml:space="preserve">für anderen Applikationen, wie zum Beispiel das Microsoft Office, zur Verfügung zu stellen. Hiermit eröffnet sich für einzelne Bereiche die Möglichkeit, basierend auf SQL-Abfragen, personenbezogene Datenbestände lokal zu führen.</w:t>
       </w:r>
     </w:p>
-    <w:bookmarkEnd w:id="171"/>
-    <w:bookmarkStart w:id="173" w:name="diskussionsforum-1"/>
+    <w:bookmarkEnd w:id="176"/>
+    <w:bookmarkStart w:id="178" w:name="diskussionsforum-1"/>
     <w:p>
       <w:pPr>
         <w:pStyle w:val="Heading4"/>
@@ -12158,7 +12255,7 @@
       <w:r>
         <w:t xml:space="preserve"> </w:t>
       </w:r>
-      <w:hyperlink r:id="rId172">
+      <w:hyperlink r:id="rId177">
         <w:r>
           <w:rPr>
             <w:rStyle w:val="Hyperlink"/>
@@ -12229,8 +12326,8 @@
         <w:t xml:space="preserve">abgelegt (MySQL oder PostgreSQL). Es besteht die Möglichkeit, sich von Antworten auf eingestellte Beiträge per Mail informieren zu lassen.</w:t>
       </w:r>
     </w:p>
-    <w:bookmarkEnd w:id="173"/>
-    <w:bookmarkStart w:id="175" w:name="newssektion-1"/>
+    <w:bookmarkEnd w:id="178"/>
+    <w:bookmarkStart w:id="180" w:name="newssektion-1"/>
     <w:p>
       <w:pPr>
         <w:pStyle w:val="Heading4"/>
@@ -12258,7 +12355,7 @@
       <w:r>
         <w:t xml:space="preserve"> </w:t>
       </w:r>
-      <w:hyperlink r:id="rId174">
+      <w:hyperlink r:id="rId179">
         <w:r>
           <w:rPr>
             <w:rStyle w:val="Hyperlink"/>
@@ -12273,8 +12370,8 @@
         <w:t xml:space="preserve">einzusetzen, das auf PHP3 basiert und alle Beiträge in einer MySQL-Datenbank ablegt.</w:t>
       </w:r>
     </w:p>
-    <w:bookmarkEnd w:id="175"/>
-    <w:bookmarkStart w:id="176" w:name="privater-bereich-1"/>
+    <w:bookmarkEnd w:id="180"/>
+    <w:bookmarkStart w:id="181" w:name="privater-bereich-1"/>
     <w:p>
       <w:pPr>
         <w:pStyle w:val="Heading4"/>
@@ -12300,8 +12397,8 @@
         <w:t xml:space="preserve">Der private Bereich unterscheidet sich vom öffentlichen nur dadurch, dass der Besitzer als Administrator fungiert und somit über die Rechtevergabe entscheiden kann.</w:t>
       </w:r>
     </w:p>
-    <w:bookmarkEnd w:id="176"/>
-    <w:bookmarkStart w:id="177" w:name="zugang-über-standardsoftware"/>
+    <w:bookmarkEnd w:id="181"/>
+    <w:bookmarkStart w:id="182" w:name="zugang-über-standardsoftware"/>
     <w:p>
       <w:pPr>
         <w:pStyle w:val="Heading4"/>
@@ -12373,8 +12470,8 @@
         <w:t xml:space="preserve">Datenbank (zum Beispiel Microsoft Access) notwendig.</w:t>
       </w:r>
     </w:p>
-    <w:bookmarkEnd w:id="177"/>
-    <w:bookmarkStart w:id="178" w:name="Xe1ffdea6ca168525802fdd5378b01c01f5a5bdf"/>
+    <w:bookmarkEnd w:id="182"/>
+    <w:bookmarkStart w:id="183" w:name="Xe1ffdea6ca168525802fdd5378b01c01f5a5bdf"/>
     <w:p>
       <w:pPr>
         <w:pStyle w:val="Heading4"/>
@@ -12486,8 +12583,8 @@
         <w:t xml:space="preserve">Zur Konfiguration und Administration der MySQL-Datenbank ist kein dedizierter Client notwendig, da mit phpMyAdmin ein Webinterface zur Datenbank verfügbar ist.</w:t>
       </w:r>
     </w:p>
-    <w:bookmarkEnd w:id="178"/>
-    <w:bookmarkStart w:id="181" w:name="suchfunktionen-1"/>
+    <w:bookmarkEnd w:id="183"/>
+    <w:bookmarkStart w:id="186" w:name="suchfunktionen-1"/>
     <w:p>
       <w:pPr>
         <w:pStyle w:val="Heading4"/>
@@ -12579,7 +12676,7 @@
       <w:r>
         <w:t xml:space="preserve"> </w:t>
       </w:r>
-      <w:hyperlink r:id="rId179">
+      <w:hyperlink r:id="rId184">
         <w:r>
           <w:rPr>
             <w:rStyle w:val="Hyperlink"/>
@@ -12681,7 +12778,7 @@
       <w:r>
         <w:t xml:space="preserve"> </w:t>
       </w:r>
-      <w:hyperlink r:id="rId180">
+      <w:hyperlink r:id="rId185">
         <w:r>
           <w:rPr>
             <w:rStyle w:val="Hyperlink"/>
@@ -12806,9 +12903,9 @@
         <w:t xml:space="preserve">Von der Möglichkeit, mit Udmsearch auch Dokumente mit anderem Format als HTML zu indizieren wurde bisher noch kein Gebrauch gemacht. Es bietet sich aber beispielsweise an, die Sektion mit den Online- Studien- und Diplomarbeiten auch zu indizieren. Dafür stehen Module für die Formate PDF, Postscript und Doc (MS Word) zur Verfügung.</w:t>
       </w:r>
     </w:p>
-    <w:bookmarkEnd w:id="181"/>
-    <w:bookmarkEnd w:id="182"/>
-    <w:bookmarkStart w:id="191" w:name="verwendete-softwarepakete"/>
+    <w:bookmarkEnd w:id="186"/>
+    <w:bookmarkEnd w:id="187"/>
+    <w:bookmarkStart w:id="196" w:name="verwendete-softwarepakete"/>
     <w:p>
       <w:pPr>
         <w:pStyle w:val="Heading3"/>
@@ -12842,7 +12939,7 @@
           <w:numId w:val="1011"/>
         </w:numPr>
       </w:pPr>
-      <w:hyperlink r:id="rId183">
+      <w:hyperlink r:id="rId188">
         <w:r>
           <w:rPr>
             <w:rStyle w:val="Hyperlink"/>
@@ -12865,7 +12962,7 @@
           <w:numId w:val="1011"/>
         </w:numPr>
       </w:pPr>
-      <w:hyperlink r:id="rId184">
+      <w:hyperlink r:id="rId189">
         <w:r>
           <w:rPr>
             <w:rStyle w:val="Hyperlink"/>
@@ -12888,7 +12985,7 @@
           <w:numId w:val="1011"/>
         </w:numPr>
       </w:pPr>
-      <w:hyperlink r:id="rId185">
+      <w:hyperlink r:id="rId190">
         <w:r>
           <w:rPr>
             <w:rStyle w:val="Hyperlink"/>
@@ -12911,7 +13008,7 @@
           <w:numId w:val="1011"/>
         </w:numPr>
       </w:pPr>
-      <w:hyperlink r:id="rId186">
+      <w:hyperlink r:id="rId191">
         <w:r>
           <w:rPr>
             <w:rStyle w:val="Hyperlink"/>
@@ -12928,7 +13025,7 @@
       <w:r>
         <w:t xml:space="preserve"> </w:t>
       </w:r>
-      <w:hyperlink r:id="rId187">
+      <w:hyperlink r:id="rId192">
         <w:r>
           <w:rPr>
             <w:rStyle w:val="Hyperlink"/>
@@ -12948,7 +13045,7 @@
           <w:numId w:val="1011"/>
         </w:numPr>
       </w:pPr>
-      <w:hyperlink r:id="rId188">
+      <w:hyperlink r:id="rId193">
         <w:r>
           <w:rPr>
             <w:rStyle w:val="Hyperlink"/>
@@ -12971,7 +13068,7 @@
           <w:numId w:val="1011"/>
         </w:numPr>
       </w:pPr>
-      <w:hyperlink r:id="rId179">
+      <w:hyperlink r:id="rId184">
         <w:r>
           <w:rPr>
             <w:rStyle w:val="Hyperlink"/>
@@ -12994,7 +13091,7 @@
           <w:numId w:val="1011"/>
         </w:numPr>
       </w:pPr>
-      <w:hyperlink r:id="rId189">
+      <w:hyperlink r:id="rId194">
         <w:r>
           <w:rPr>
             <w:rStyle w:val="Hyperlink"/>
@@ -13017,7 +13114,7 @@
           <w:numId w:val="1011"/>
         </w:numPr>
       </w:pPr>
-      <w:hyperlink r:id="rId190">
+      <w:hyperlink r:id="rId195">
         <w:r>
           <w:rPr>
             <w:rStyle w:val="Hyperlink"/>
@@ -13040,7 +13137,7 @@
           <w:numId w:val="1011"/>
         </w:numPr>
       </w:pPr>
-      <w:hyperlink r:id="rId172">
+      <w:hyperlink r:id="rId177">
         <w:r>
           <w:rPr>
             <w:rStyle w:val="Hyperlink"/>
@@ -13055,9 +13152,9 @@
         <w:t xml:space="preserve">Diskussionsforum auf PHP-Basis, das alle Beiträge in einer MySQL Datenbank ablegt</w:t>
       </w:r>
     </w:p>
-    <w:bookmarkEnd w:id="191"/>
-    <w:bookmarkEnd w:id="192"/>
-    <w:bookmarkStart w:id="208" w:name="systemx-ii"/>
+    <w:bookmarkEnd w:id="196"/>
+    <w:bookmarkEnd w:id="197"/>
+    <w:bookmarkStart w:id="213" w:name="systemx-ii"/>
     <w:p>
       <w:pPr>
         <w:pStyle w:val="Heading2"/>
@@ -13075,7 +13172,7 @@
         <w:t xml:space="preserve">systemX II</w:t>
       </w:r>
     </w:p>
-    <w:bookmarkStart w:id="196" w:name="überblick-1"/>
+    <w:bookmarkStart w:id="201" w:name="überblick-1"/>
     <w:p>
       <w:pPr>
         <w:pStyle w:val="Heading3"/>
@@ -13174,18 +13271,18 @@
           <wp:inline>
             <wp:extent cx="5334000" cy="3269742"/>
             <wp:effectExtent b="0" l="0" r="0" t="0"/>
-            <wp:docPr descr="systemX II - Überblick" title="" id="194" name="Picture"/>
+            <wp:docPr descr="systemX II - Überblick" title="" id="199" name="Picture"/>
             <a:graphic>
               <a:graphicData uri="http://schemas.openxmlformats.org/drawingml/2006/picture">
                 <pic:pic>
                   <pic:nvPicPr>
-                    <pic:cNvPr descr="./img/systemx-ii-ueberblick.png" id="195" name="Picture"/>
+                    <pic:cNvPr descr="./img/systemx-ii-ueberblick.png" id="200" name="Picture"/>
                     <pic:cNvPicPr>
                       <a:picLocks noChangeArrowheads="1" noChangeAspect="1"/>
                     </pic:cNvPicPr>
                   </pic:nvPicPr>
                   <pic:blipFill>
-                    <a:blip r:embed="rId193"/>
+                    <a:blip r:embed="rId198"/>
                     <a:stretch>
                       <a:fillRect/>
                     </a:stretch>
@@ -13220,8 +13317,8 @@
         <w:t xml:space="preserve">systemX II - Überblick</w:t>
       </w:r>
     </w:p>
-    <w:bookmarkEnd w:id="196"/>
-    <w:bookmarkStart w:id="206" w:name="X83a4113bfcf10cfddaf04477cfeda825aed53c0"/>
+    <w:bookmarkEnd w:id="201"/>
+    <w:bookmarkStart w:id="211" w:name="X83a4113bfcf10cfddaf04477cfeda825aed53c0"/>
     <w:p>
       <w:pPr>
         <w:pStyle w:val="Heading3"/>
@@ -13239,7 +13336,7 @@
         <w:t xml:space="preserve">Implementierung der definierten Methoden</w:t>
       </w:r>
     </w:p>
-    <w:bookmarkStart w:id="197" w:name="diskussionsforum-2"/>
+    <w:bookmarkStart w:id="202" w:name="diskussionsforum-2"/>
     <w:p>
       <w:pPr>
         <w:pStyle w:val="Heading4"/>
@@ -13310,8 +13407,8 @@
         <w:t xml:space="preserve">, da es eine Weiterentwicklung von Confera darstellt und für die in ZOPE integrierte Suchmaschine ZCatalog besseren Zugriff bietet.</w:t>
       </w:r>
     </w:p>
-    <w:bookmarkEnd w:id="197"/>
-    <w:bookmarkStart w:id="200" w:name="newssektion-2"/>
+    <w:bookmarkEnd w:id="202"/>
+    <w:bookmarkStart w:id="205" w:name="newssektion-2"/>
     <w:p>
       <w:pPr>
         <w:pStyle w:val="Heading4"/>
@@ -13339,7 +13436,7 @@
       <w:r>
         <w:t xml:space="preserve"> </w:t>
       </w:r>
-      <w:hyperlink r:id="rId198">
+      <w:hyperlink r:id="rId203">
         <w:r>
           <w:rPr>
             <w:rStyle w:val="Hyperlink"/>
@@ -13356,7 +13453,7 @@
       <w:r>
         <w:t xml:space="preserve"> </w:t>
       </w:r>
-      <w:hyperlink r:id="rId199">
+      <w:hyperlink r:id="rId204">
         <w:r>
           <w:rPr>
             <w:rStyle w:val="Hyperlink"/>
@@ -13448,8 +13545,8 @@
         <w:t xml:space="preserve">werden (Review). Auf diese Weise wird eine schnelle und effiziente Weitergabe von Informationen ermöglicht und gleichzeitig dem Missbrauch vorgebeugt.</w:t>
       </w:r>
     </w:p>
-    <w:bookmarkEnd w:id="200"/>
-    <w:bookmarkStart w:id="201" w:name="privater-bereich-2"/>
+    <w:bookmarkEnd w:id="205"/>
+    <w:bookmarkStart w:id="206" w:name="privater-bereich-2"/>
     <w:p>
       <w:pPr>
         <w:pStyle w:val="Heading4"/>
@@ -13515,8 +13612,8 @@
         <w:t xml:space="preserve">Standardmäßig ist der private Bereich für alle geöffnet und kann dadurch mit der globalen Suchmaschine erfasst werden. Ein Mitarbeiter kann aber auch bestimmte Sektionen in seinem Bereich für die Außenwelt verschließen.</w:t>
       </w:r>
     </w:p>
-    <w:bookmarkEnd w:id="201"/>
-    <w:bookmarkStart w:id="203" w:name="zugang-über-standardsoftware-1"/>
+    <w:bookmarkEnd w:id="206"/>
+    <w:bookmarkStart w:id="208" w:name="zugang-über-standardsoftware-1"/>
     <w:p>
       <w:pPr>
         <w:pStyle w:val="Heading4"/>
@@ -13587,7 +13684,7 @@
       <w:pPr>
         <w:pStyle w:val="BodyText"/>
       </w:pPr>
-      <w:hyperlink r:id="rId202">
+      <w:hyperlink r:id="rId207">
         <w:r>
           <w:rPr>
             <w:rStyle w:val="Hyperlink"/>
@@ -13655,8 +13752,8 @@
         <w:t xml:space="preserve">ausgewählt werden. Mit WebFolders ist es möglich, den Inhalt des Webservers wie ein normales Dateisystem zu behandeln. So arbeitet der Mitarbeiter mit seinen gewohnten Hilfsmitteln und ist ohne weitere Kenntnisse in der Lage, Inhalte auf dem Server zu administrieren.</w:t>
       </w:r>
     </w:p>
-    <w:bookmarkEnd w:id="203"/>
-    <w:bookmarkStart w:id="204" w:name="Xe4eeb343b32252b01213c76e5463f1a1cd7665e"/>
+    <w:bookmarkEnd w:id="208"/>
+    <w:bookmarkStart w:id="209" w:name="Xe4eeb343b32252b01213c76e5463f1a1cd7665e"/>
     <w:p>
       <w:pPr>
         <w:pStyle w:val="Heading4"/>
@@ -13754,8 +13851,8 @@
         <w:t xml:space="preserve">können Schnittstellen zu bestehenden Datenbanken einfach eingerichtet werden. Basierend auf einem DA fragt der Wizard die Felder der Tabellen ab und erzeugt eine Eingabemaske. Diese kann dann an die individuellen Wünsche, wie zum Beispiel das Layout, angepasst werden. Der Anwender muss sich nicht mehr um den technischen Teil der Datenerfassung kümmern.</w:t>
       </w:r>
     </w:p>
-    <w:bookmarkEnd w:id="204"/>
-    <w:bookmarkStart w:id="205" w:name="suchfunktionen-2"/>
+    <w:bookmarkEnd w:id="209"/>
+    <w:bookmarkStart w:id="210" w:name="suchfunktionen-2"/>
     <w:p>
       <w:pPr>
         <w:pStyle w:val="Heading4"/>
@@ -13826,9 +13923,9 @@
         <w:t xml:space="preserve">In jeder Ansicht im System befindet sich die Möglichkeit eine Suche zu starten.</w:t>
       </w:r>
     </w:p>
-    <w:bookmarkEnd w:id="205"/>
-    <w:bookmarkEnd w:id="206"/>
-    <w:bookmarkStart w:id="207" w:name="verwendete-produkte"/>
+    <w:bookmarkEnd w:id="210"/>
+    <w:bookmarkEnd w:id="211"/>
+    <w:bookmarkStart w:id="212" w:name="verwendete-produkte"/>
     <w:p>
       <w:pPr>
         <w:pStyle w:val="Heading3"/>
@@ -13970,10 +14067,10 @@
         <w:t xml:space="preserve">ZDConfera</w:t>
       </w:r>
     </w:p>
-    <w:bookmarkEnd w:id="207"/>
-    <w:bookmarkEnd w:id="208"/>
-    <w:bookmarkEnd w:id="209"/>
-    <w:bookmarkStart w:id="218" w:name="durchgeführte-projekteverifikation"/>
+    <w:bookmarkEnd w:id="212"/>
+    <w:bookmarkEnd w:id="213"/>
+    <w:bookmarkEnd w:id="214"/>
+    <w:bookmarkStart w:id="223" w:name="durchgeführte-projekteverifikation"/>
     <w:p>
       <w:pPr>
         <w:pStyle w:val="Heading1"/>
@@ -13991,7 +14088,7 @@
         <w:t xml:space="preserve">Durchgeführte Projekte/Verifikation</w:t>
       </w:r>
     </w:p>
-    <w:bookmarkStart w:id="210" w:name="wissensmanagement-diskussionsforum"/>
+    <w:bookmarkStart w:id="215" w:name="wissensmanagement-diskussionsforum"/>
     <w:p>
       <w:pPr>
         <w:pStyle w:val="Heading2"/>
@@ -14148,8 +14245,8 @@
         <w:t xml:space="preserve">Es folgten beispielsweise auf das Webangebot wesentlich mehr Reaktionen per Email als im Forum selber. Rückfragen, ob diese Emails im Forum veröffentlicht werden können, wurden entweder nicht beantwortet oder verneint.</w:t>
       </w:r>
     </w:p>
-    <w:bookmarkEnd w:id="210"/>
-    <w:bookmarkStart w:id="211" w:name="wissensmanagement-workshops"/>
+    <w:bookmarkEnd w:id="215"/>
+    <w:bookmarkStart w:id="216" w:name="wissensmanagement-workshops"/>
     <w:p>
       <w:pPr>
         <w:pStyle w:val="Heading2"/>
@@ -14244,8 +14341,8 @@
         <w:t xml:space="preserve">gebildet, die Interesse an dem Thema zeigen und Wissensmanagement am IIS fördern wollen.</w:t>
       </w:r>
     </w:p>
-    <w:bookmarkEnd w:id="211"/>
-    <w:bookmarkStart w:id="212" w:name="mitarbeiterbefragung"/>
+    <w:bookmarkEnd w:id="216"/>
+    <w:bookmarkStart w:id="217" w:name="mitarbeiterbefragung"/>
     <w:p>
       <w:pPr>
         <w:pStyle w:val="Heading2"/>
@@ -14388,8 +14485,8 @@
         <w:t xml:space="preserve">Die Umfrage ist aus Sicht der Wissensmanagement-Plattform als Erfolg zu werten. Durch den Zugriff über Webbrowser konnte die gesamte Umfrage inklusive Auswertung innerhalb von sieben Arbeitstagen durchgeführt werden. In diesem Zeitraum haben sich über 130 Mitarbeiter an der Umfrage beteiligt</w:t>
       </w:r>
     </w:p>
-    <w:bookmarkEnd w:id="212"/>
-    <w:bookmarkStart w:id="217" w:name="X5cacd80e136aef5e62d57cf10c394b90075fad5"/>
+    <w:bookmarkEnd w:id="217"/>
+    <w:bookmarkStart w:id="222" w:name="X5cacd80e136aef5e62d57cf10c394b90075fad5"/>
     <w:p>
       <w:pPr>
         <w:pStyle w:val="Heading2"/>
@@ -14582,7 +14679,7 @@
       <w:r>
         <w:t xml:space="preserve"> </w:t>
       </w:r>
-      <w:hyperlink r:id="rId213">
+      <w:hyperlink r:id="rId218">
         <w:r>
           <w:rPr>
             <w:rStyle w:val="Hyperlink"/>
@@ -14638,18 +14735,18 @@
           <wp:inline>
             <wp:extent cx="3058193" cy="1541329"/>
             <wp:effectExtent b="0" l="0" r="0" t="0"/>
-            <wp:docPr descr="Konzept der Studien-/Diplomarbeits-/Praktikums-/Hiwibörse" title="" id="215" name="Picture"/>
+            <wp:docPr descr="Konzept der Studien-/Diplomarbeits-/Praktikums-/Hiwibörse" title="" id="220" name="Picture"/>
             <a:graphic>
               <a:graphicData uri="http://schemas.openxmlformats.org/drawingml/2006/picture">
                 <pic:pic>
                   <pic:nvPicPr>
-                    <pic:cNvPr descr="./img/konzept-abschlussarbeiten-boerse.png" id="216" name="Picture"/>
+                    <pic:cNvPr descr="./img/konzept-abschlussarbeiten-boerse.png" id="221" name="Picture"/>
                     <pic:cNvPicPr>
                       <a:picLocks noChangeArrowheads="1" noChangeAspect="1"/>
                     </pic:cNvPicPr>
                   </pic:nvPicPr>
                   <pic:blipFill>
-                    <a:blip r:embed="rId214"/>
+                    <a:blip r:embed="rId219"/>
                     <a:stretch>
                       <a:fillRect/>
                     </a:stretch>
@@ -14684,9 +14781,9 @@
         <w:t xml:space="preserve">Konzept der Studien-/Diplomarbeits-/Praktikums-/Hiwibörse</w:t>
       </w:r>
     </w:p>
-    <w:bookmarkEnd w:id="217"/>
-    <w:bookmarkEnd w:id="218"/>
-    <w:bookmarkStart w:id="219" w:name="ausblick"/>
+    <w:bookmarkEnd w:id="222"/>
+    <w:bookmarkEnd w:id="223"/>
+    <w:bookmarkStart w:id="224" w:name="ausblick"/>
     <w:p>
       <w:pPr>
         <w:pStyle w:val="Heading1"/>
@@ -14784,8 +14881,8 @@
         <w:t xml:space="preserve">Der Verfasser dieser Arbeit ist überzeugt davon, dass die Werkzeugentscheidung nicht notwendigerweise Lotus Notes heißen muss. Das systemX II bietet im Vergleich zu Lotus Notes den großen Vorteil, dass es auch ohne Kenntnis von speziellen Programmiersprachen erweiterbar ist. Das bedeutet für das IIS, dass Notes Know-How nicht unbedingt teuer eingekauft werden muss, sondern die Mitarbeiter kleine Erweiterungen mit nur geringen Kenntnissen selbst implementieren können.</w:t>
       </w:r>
     </w:p>
-    <w:bookmarkEnd w:id="219"/>
-    <w:bookmarkStart w:id="220" w:name="glossar"/>
+    <w:bookmarkEnd w:id="224"/>
+    <w:bookmarkStart w:id="225" w:name="glossar"/>
     <w:p>
       <w:pPr>
         <w:pStyle w:val="Heading1"/>
@@ -15089,8 +15186,8 @@
         <w:t xml:space="preserve">Hierüber werden XML Dokumente ausgegeben und angezeigt.</w:t>
       </w:r>
     </w:p>
-    <w:bookmarkEnd w:id="220"/>
-    <w:bookmarkStart w:id="221" w:name="literaturverzeichnis"/>
+    <w:bookmarkEnd w:id="225"/>
+    <w:bookmarkStart w:id="226" w:name="literaturverzeichnis"/>
     <w:p>
       <w:pPr>
         <w:pStyle w:val="Heading1"/>
@@ -15120,7 +15217,7 @@
         <w:t xml:space="preserve">Hinweis: Links zu Amazon sind Affiliate-Links.</w:t>
       </w:r>
     </w:p>
-    <w:bookmarkEnd w:id="221"/>
+    <w:bookmarkEnd w:id="226"/>
     <w:sectPr/>
   </w:body>
 </w:document>

</xml_diff>